<commit_message>
Lau - Propuesta - Roles
</commit_message>
<xml_diff>
--- a/Docs/1 - Propuesta.docx
+++ b/Docs/1 - Propuesta.docx
@@ -938,16 +938,31 @@
         </w:rPr>
         <w:tab/>
       </w:r>
-      <w:fldSimple w:instr=" SAVEDATE   \* MERGEFORMAT ">
-        <w:r>
-          <w:rPr>
-            <w:i/>
-            <w:noProof/>
-            <w:sz w:val="20"/>
-          </w:rPr>
-          <w:t>21/03/2011 19:44:00</w:t>
-        </w:r>
-      </w:fldSimple>
+      <w:r>
+        <w:fldChar w:fldCharType="begin"/>
+      </w:r>
+      <w:r>
+        <w:instrText xml:space="preserve"> SAVEDATE   \* MERGEFORMAT </w:instrText>
+      </w:r>
+      <w:r>
+        <w:fldChar w:fldCharType="separate"/>
+      </w:r>
+      <w:r>
+        <w:rPr>
+          <w:i/>
+          <w:noProof/>
+          <w:sz w:val="20"/>
+        </w:rPr>
+        <w:t>21/03/2011 20:35:00</w:t>
+      </w:r>
+      <w:r>
+        <w:rPr>
+          <w:i/>
+          <w:noProof/>
+          <w:sz w:val="20"/>
+        </w:rPr>
+        <w:fldChar w:fldCharType="end"/>
+      </w:r>
     </w:p>
     <w:sdt>
       <w:sdtPr>
@@ -2141,11 +2156,21 @@
       <w:pPr>
         <w:jc w:val="both"/>
       </w:pPr>
-      <w:fldSimple w:instr=" TITLE  \* Upper  \* MERGEFORMAT ">
-        <w:r>
-          <w:t>EDUAR 2.0</w:t>
-        </w:r>
-      </w:fldSimple>
+      <w:r>
+        <w:fldChar w:fldCharType="begin"/>
+      </w:r>
+      <w:r>
+        <w:instrText xml:space="preserve"> TITLE  \* Upper  \* MERGEFORMAT </w:instrText>
+      </w:r>
+      <w:r>
+        <w:fldChar w:fldCharType="separate"/>
+      </w:r>
+      <w:r>
+        <w:t>EDUAR 2.0</w:t>
+      </w:r>
+      <w:r>
+        <w:fldChar w:fldCharType="end"/>
+      </w:r>
       <w:r>
         <w:t xml:space="preserve"> </w:t>
       </w:r>
@@ -2431,20 +2456,25 @@
         <w:jc w:val="both"/>
       </w:pPr>
       <w:r>
-        <w:t>La educación sistem</w:t>
-      </w:r>
-      <w:bookmarkStart w:id="5" w:name="_GoBack"/>
-      <w:bookmarkEnd w:id="5"/>
-      <w:r>
-        <w:t xml:space="preserve">ática se estructura en niveles, ciclos, modalidades y otras formas educativas. Los niveles son las etapas que configuran organizativamente la educación formal, </w:t>
-      </w:r>
-    </w:p>
-    <w:p>
-      <w:pPr>
-        <w:jc w:val="both"/>
-      </w:pPr>
-      <w:r>
-        <w:t xml:space="preserve">compuesta por un conjunto de contenidos y competencias, cuya enseñanza-aprendizaje debe adaptarse flexiblemente a los diferentes momentos del proceso evolutivo de los alumnos. </w:t>
+        <w:t>La educación sistemática se estructura en niveles, ciclos, modalidades y otras formas</w:t>
+      </w:r>
+      <w:r>
+        <w:t xml:space="preserve"> </w:t>
+      </w:r>
+      <w:r>
+        <w:t>educativas. Los niveles son las etapas que configuran organizativamente la educación formal,</w:t>
+      </w:r>
+      <w:r>
+        <w:t xml:space="preserve"> </w:t>
+      </w:r>
+      <w:r>
+        <w:t>compuesta por un conjunto de contenidos y competencias, cuya enseñanza-aprendizaje debe</w:t>
+      </w:r>
+      <w:r>
+        <w:t xml:space="preserve"> </w:t>
+      </w:r>
+      <w:r>
+        <w:t>adaptarse flexiblemente a los diferentes momentos del proceso evolutivo de los alumnos.</w:t>
       </w:r>
     </w:p>
     <w:p>
@@ -2452,12 +2482,33 @@
         <w:pStyle w:val="Prrafodelista"/>
         <w:numPr>
           <w:ilvl w:val="0"/>
-          <w:numId w:val="6"/>
+          <w:numId w:val="7"/>
         </w:numPr>
         <w:jc w:val="both"/>
       </w:pPr>
       <w:r>
-        <w:t>Responsabilidad del Estado</w:t>
+        <w:t>El Estado: d</w:t>
+      </w:r>
+      <w:r>
+        <w:t>efine las políticas educativas para su área de influencia</w:t>
+      </w:r>
+      <w:r>
+        <w:t xml:space="preserve"> </w:t>
+      </w:r>
+      <w:r>
+        <w:t>y asegura el acceso igualitario a la formación educativa. De acuerdo a las necesidades</w:t>
+      </w:r>
+      <w:r>
+        <w:t xml:space="preserve"> </w:t>
+      </w:r>
+      <w:r>
+        <w:t>regionales que se presenten, brindara una oferta educativa con distintas orientaciones</w:t>
+      </w:r>
+      <w:r>
+        <w:t xml:space="preserve"> </w:t>
+      </w:r>
+      <w:r>
+        <w:t>de estudio.</w:t>
       </w:r>
     </w:p>
     <w:p>
@@ -2465,15 +2516,18 @@
         <w:pStyle w:val="Prrafodelista"/>
         <w:numPr>
           <w:ilvl w:val="0"/>
-          <w:numId w:val="6"/>
+          <w:numId w:val="7"/>
         </w:numPr>
         <w:jc w:val="both"/>
       </w:pPr>
       <w:r>
-        <w:t>Derechos y deberes</w:t>
-      </w:r>
-      <w:r>
-        <w:t xml:space="preserve"> de los docentes</w:t>
+        <w:t>Directivos: g</w:t>
+      </w:r>
+      <w:r>
+        <w:t>estionar la institución para el mejor rendimiento de la misma en el cumplimiento de sus objetivos</w:t>
+      </w:r>
+      <w:r>
+        <w:t>.</w:t>
       </w:r>
     </w:p>
     <w:p>
@@ -2481,18 +2535,27 @@
         <w:pStyle w:val="Prrafodelista"/>
         <w:numPr>
           <w:ilvl w:val="0"/>
-          <w:numId w:val="6"/>
+          <w:numId w:val="7"/>
         </w:numPr>
         <w:jc w:val="both"/>
       </w:pPr>
       <w:r>
-        <w:t>El personal administrativo, técnico, auxiliar, social, de la salud y de servicio que se desempeña en las escuelas es parte integrante de la comunidad educativa y su misión principal será contribuir a asegurar el funcionamiento de las instituciones educativas y de l</w:t>
-      </w:r>
-      <w:r>
-        <w:t xml:space="preserve">os servicios de  la educación, </w:t>
-      </w:r>
-      <w:r>
-        <w:t>conforme los derechos y obligaciones establecidos en sus respectivos estatutos, pudiendo requerir una capacitación permanente acorde a sus funciones.</w:t>
+        <w:t>Coordinador de Profesores: su función es v</w:t>
+      </w:r>
+      <w:r>
+        <w:t>iabilizar</w:t>
+      </w:r>
+      <w:r>
+        <w:t>,</w:t>
+      </w:r>
+      <w:r>
+        <w:t xml:space="preserve"> promover </w:t>
+      </w:r>
+      <w:r>
+        <w:t xml:space="preserve">y </w:t>
+      </w:r>
+      <w:r>
+        <w:t>responsabilizarse del mejor rendimiento en el aprendizaje de los cursos paralelos a su cargo.</w:t>
       </w:r>
     </w:p>
     <w:p>
@@ -2500,12 +2563,75 @@
         <w:pStyle w:val="Prrafodelista"/>
         <w:numPr>
           <w:ilvl w:val="0"/>
-          <w:numId w:val="6"/>
+          <w:numId w:val="7"/>
         </w:numPr>
         <w:jc w:val="both"/>
       </w:pPr>
       <w:r>
-        <w:t>Derechos y deberes de los padres</w:t>
+        <w:t>Docentes</w:t>
+      </w:r>
+      <w:r>
+        <w:t xml:space="preserve">: </w:t>
+      </w:r>
+      <w:r>
+        <w:t>c</w:t>
+      </w:r>
+      <w:r>
+        <w:t>omo educadores formales y miembros claves en el Sistema</w:t>
+      </w:r>
+      <w:r>
+        <w:t xml:space="preserve"> </w:t>
+      </w:r>
+      <w:r>
+        <w:t>Educativo, los docentes deben estimular el desarrollo evolutivo de los jóvenes,</w:t>
+      </w:r>
+      <w:r>
+        <w:t xml:space="preserve"> </w:t>
+      </w:r>
+      <w:r>
+        <w:t>transmitiendo conocimientos y valores positivos a seguir. Deben acompañar a los</w:t>
+      </w:r>
+      <w:r>
+        <w:t xml:space="preserve"> </w:t>
+      </w:r>
+      <w:r>
+        <w:t>estudiantes en el Proceso de a</w:t>
+      </w:r>
+      <w:r>
+        <w:t xml:space="preserve">prendizaje y formación personal, </w:t>
+      </w:r>
+      <w:r>
+        <w:t xml:space="preserve">enseñar y orientar </w:t>
+      </w:r>
+      <w:r>
+        <w:t>la</w:t>
+      </w:r>
+      <w:r>
+        <w:t xml:space="preserve"> enseñanza de</w:t>
+      </w:r>
+      <w:r>
+        <w:t xml:space="preserve"> los </w:t>
+      </w:r>
+      <w:r>
+        <w:t>alumnos y evaluar los logros de</w:t>
+      </w:r>
+      <w:r>
+        <w:t xml:space="preserve"> </w:t>
+      </w:r>
+      <w:r>
+        <w:t>l</w:t>
+      </w:r>
+      <w:r>
+        <w:t>os</w:t>
+      </w:r>
+      <w:r>
+        <w:t xml:space="preserve"> mismo</w:t>
+      </w:r>
+      <w:r>
+        <w:t>s</w:t>
+      </w:r>
+      <w:r>
+        <w:t>.</w:t>
       </w:r>
     </w:p>
     <w:p>
@@ -2513,68 +2639,96 @@
         <w:pStyle w:val="Prrafodelista"/>
         <w:numPr>
           <w:ilvl w:val="0"/>
-          <w:numId w:val="6"/>
+          <w:numId w:val="7"/>
         </w:numPr>
         <w:jc w:val="both"/>
       </w:pPr>
       <w:r>
-        <w:t>Derechos y deberes de los alumnos</w:t>
+        <w:t>El personal administrativo, técnico, auxiliar, social, de la salud y de servicio que se</w:t>
+      </w:r>
+      <w:r>
+        <w:t xml:space="preserve"> </w:t>
+      </w:r>
+      <w:r>
+        <w:t>desempeña en las escuelas es parte integrante de la comunidad educativa y su misión</w:t>
+      </w:r>
+      <w:r>
+        <w:t xml:space="preserve"> </w:t>
+      </w:r>
+      <w:r>
+        <w:t>principal será contribuir a asegurar el funcionamiento de las instituciones educativas y</w:t>
+      </w:r>
+      <w:r>
+        <w:t xml:space="preserve"> </w:t>
+      </w:r>
+      <w:r>
+        <w:t>de los servicios de la educación.</w:t>
       </w:r>
     </w:p>
     <w:p>
       <w:pPr>
+        <w:pStyle w:val="Prrafodelista"/>
+        <w:numPr>
+          <w:ilvl w:val="0"/>
+          <w:numId w:val="7"/>
+        </w:numPr>
         <w:jc w:val="both"/>
       </w:pPr>
+      <w:r>
+        <w:t>Padres</w:t>
+      </w:r>
+      <w:r>
+        <w:t>:</w:t>
+      </w:r>
+      <w:r>
+        <w:t xml:space="preserve"> </w:t>
+      </w:r>
+      <w:r>
+        <w:t>son los primeros transmisores de los valores éticos, morales y actitudinales</w:t>
+      </w:r>
+      <w:r>
+        <w:t xml:space="preserve">. Deben </w:t>
+      </w:r>
+      <w:r>
+        <w:t>acompañar y apoyar la tarea formativa de sus hijos en la escuela.</w:t>
+      </w:r>
+      <w:r>
+        <w:t xml:space="preserve"> </w:t>
+      </w:r>
     </w:p>
     <w:p>
       <w:pPr>
+        <w:pStyle w:val="Prrafodelista"/>
+        <w:numPr>
+          <w:ilvl w:val="0"/>
+          <w:numId w:val="7"/>
+        </w:numPr>
         <w:jc w:val="both"/>
       </w:pPr>
-    </w:p>
-    <w:p>
-      <w:pPr>
-        <w:jc w:val="both"/>
-      </w:pPr>
-    </w:p>
-    <w:p>
-      <w:pPr>
-        <w:jc w:val="both"/>
-      </w:pPr>
-    </w:p>
-    <w:p>
-      <w:pPr>
-        <w:jc w:val="both"/>
-      </w:pPr>
-    </w:p>
-    <w:p>
-      <w:pPr>
-        <w:jc w:val="both"/>
-      </w:pPr>
-    </w:p>
-    <w:p>
-      <w:pPr>
-        <w:jc w:val="both"/>
-      </w:pPr>
-    </w:p>
-    <w:p>
-      <w:pPr>
-        <w:jc w:val="both"/>
-      </w:pPr>
-    </w:p>
-    <w:p>
-      <w:pPr>
-        <w:jc w:val="both"/>
-      </w:pPr>
-    </w:p>
-    <w:p>
-      <w:pPr>
-        <w:jc w:val="both"/>
-      </w:pPr>
-    </w:p>
-    <w:p>
-      <w:pPr>
-        <w:jc w:val="both"/>
-      </w:pPr>
+      <w:r>
+        <w:t>A</w:t>
+      </w:r>
+      <w:r>
+        <w:t>lumnos:</w:t>
+      </w:r>
+      <w:r>
+        <w:t xml:space="preserve"> su tarea fundamental es la de asimilar los concep</w:t>
+      </w:r>
+      <w:r>
+        <w:t>tos impartidos por los docentes y</w:t>
+      </w:r>
+      <w:r>
+        <w:t xml:space="preserve"> responder a sus obligaciones de estudio en los niveles mínimos requeridos</w:t>
+      </w:r>
+      <w:r>
+        <w:t xml:space="preserve"> </w:t>
+      </w:r>
+      <w:r>
+        <w:t>según lo dispuesto por el diseño curricular</w:t>
+      </w:r>
+      <w:r>
+        <w:t>.</w:t>
+      </w:r>
     </w:p>
     <w:p>
       <w:pPr>
@@ -2619,7 +2773,9 @@
           <w:numId w:val="3"/>
         </w:numPr>
       </w:pPr>
-      <w:bookmarkStart w:id="6" w:name="_Toc288410300"/>
+      <w:bookmarkStart w:id="5" w:name="_Toc288410300"/>
+      <w:bookmarkStart w:id="6" w:name="_GoBack"/>
+      <w:bookmarkEnd w:id="6"/>
       <w:r>
         <w:lastRenderedPageBreak/>
         <w:t>D</w:t>
@@ -2627,7 +2783,7 @@
       <w:r>
         <w:t>iagnóstico</w:t>
       </w:r>
-      <w:bookmarkEnd w:id="6"/>
+      <w:bookmarkEnd w:id="5"/>
     </w:p>
     <w:p>
       <w:pPr>
@@ -3334,14 +3490,27 @@
             </w:rPr>
             <w:t xml:space="preserve">Capítulo: </w:t>
           </w:r>
-          <w:fldSimple w:instr=" STYLEREF  &quot;1&quot;  ">
-            <w:r>
-              <w:rPr>
-                <w:noProof/>
-              </w:rPr>
-              <w:t>Descripción del Ambiente</w:t>
-            </w:r>
-          </w:fldSimple>
+          <w:r>
+            <w:fldChar w:fldCharType="begin"/>
+          </w:r>
+          <w:r>
+            <w:instrText xml:space="preserve"> STYLEREF  "1"  </w:instrText>
+          </w:r>
+          <w:r>
+            <w:fldChar w:fldCharType="separate"/>
+          </w:r>
+          <w:r>
+            <w:rPr>
+              <w:noProof/>
+            </w:rPr>
+            <w:t>Diagnóstico</w:t>
+          </w:r>
+          <w:r>
+            <w:rPr>
+              <w:noProof/>
+            </w:rPr>
+            <w:fldChar w:fldCharType="end"/>
+          </w:r>
         </w:p>
       </w:tc>
     </w:tr>
@@ -3376,7 +3545,7 @@
               <w:sz w:val="40"/>
               <w:szCs w:val="40"/>
             </w:rPr>
-            <w:t>5</w:t>
+            <w:t>6</w:t>
           </w:r>
           <w:r>
             <w:rPr>
@@ -3691,7 +3860,7 @@
                               <w:noProof/>
                               <w:color w:val="FFFFFF" w:themeColor="background1"/>
                             </w:rPr>
-                            <w:t>5</w:t>
+                            <w:t>6</w:t>
                           </w:r>
                           <w:r>
                             <w:rPr>
@@ -3719,6 +3888,10 @@
         </mc:Choice>
         <mc:Fallback>
           <w:pict>
+            <v:shapetype id="_x0000_t202" coordsize="21600,21600" o:spt="202" path="m,l,21600r21600,l21600,xe">
+              <v:stroke joinstyle="miter"/>
+              <v:path gradientshapeok="t" o:connecttype="rect"/>
+            </v:shapetype>
             <v:shape id="Cuadro de texto 3" o:spid="_x0000_s1027" type="#_x0000_t202" style="position:absolute;margin-left:0;margin-top:0;width:85.05pt;height:13.45pt;z-index:251659264;visibility:visible;mso-wrap-style:square;mso-width-percent:1000;mso-height-percent:0;mso-wrap-distance-left:9pt;mso-wrap-distance-top:0;mso-wrap-distance-right:9pt;mso-wrap-distance-bottom:0;mso-position-horizontal:left;mso-position-horizontal-relative:page;mso-position-vertical:center;mso-position-vertical-relative:top-margin-area;mso-width-percent:1000;mso-height-percent:0;mso-width-relative:left-margin-area;mso-height-relative:page;v-text-anchor:middle" o:gfxdata="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" o:allowincell="f" fillcolor="#4f81bd [3204]" stroked="f">
               <v:textbox style="mso-fit-shape-to-text:t" inset=",0,,0">
                 <w:txbxContent>
@@ -3754,7 +3927,7 @@
                         <w:noProof/>
                         <w:color w:val="FFFFFF" w:themeColor="background1"/>
                       </w:rPr>
-                      <w:t>5</w:t>
+                      <w:t>6</w:t>
                     </w:r>
                     <w:r>
                       <w:rPr>
@@ -4004,95 +4177,9 @@
     </w:lvl>
   </w:abstractNum>
   <w:abstractNum w:abstractNumId="2">
-    <w:nsid w:val="4E5546C5"/>
+    <w:nsid w:val="4D88100F"/>
     <w:multiLevelType w:val="hybridMultilevel"/>
-    <w:tmpl w:val="DF0ED966"/>
-    <w:lvl w:ilvl="0" w:tplc="2C0A000F">
-      <w:start w:val="1"/>
-      <w:numFmt w:val="decimal"/>
-      <w:lvlText w:val="%1."/>
-      <w:lvlJc w:val="left"/>
-      <w:pPr>
-        <w:ind w:left="720" w:hanging="360"/>
-      </w:pPr>
-    </w:lvl>
-    <w:lvl w:ilvl="1" w:tplc="2C0A0019" w:tentative="1">
-      <w:start w:val="1"/>
-      <w:numFmt w:val="lowerLetter"/>
-      <w:lvlText w:val="%2."/>
-      <w:lvlJc w:val="left"/>
-      <w:pPr>
-        <w:ind w:left="1440" w:hanging="360"/>
-      </w:pPr>
-    </w:lvl>
-    <w:lvl w:ilvl="2" w:tplc="2C0A001B" w:tentative="1">
-      <w:start w:val="1"/>
-      <w:numFmt w:val="lowerRoman"/>
-      <w:lvlText w:val="%3."/>
-      <w:lvlJc w:val="right"/>
-      <w:pPr>
-        <w:ind w:left="2160" w:hanging="180"/>
-      </w:pPr>
-    </w:lvl>
-    <w:lvl w:ilvl="3" w:tplc="2C0A000F" w:tentative="1">
-      <w:start w:val="1"/>
-      <w:numFmt w:val="decimal"/>
-      <w:lvlText w:val="%4."/>
-      <w:lvlJc w:val="left"/>
-      <w:pPr>
-        <w:ind w:left="2880" w:hanging="360"/>
-      </w:pPr>
-    </w:lvl>
-    <w:lvl w:ilvl="4" w:tplc="2C0A0019" w:tentative="1">
-      <w:start w:val="1"/>
-      <w:numFmt w:val="lowerLetter"/>
-      <w:lvlText w:val="%5."/>
-      <w:lvlJc w:val="left"/>
-      <w:pPr>
-        <w:ind w:left="3600" w:hanging="360"/>
-      </w:pPr>
-    </w:lvl>
-    <w:lvl w:ilvl="5" w:tplc="2C0A001B" w:tentative="1">
-      <w:start w:val="1"/>
-      <w:numFmt w:val="lowerRoman"/>
-      <w:lvlText w:val="%6."/>
-      <w:lvlJc w:val="right"/>
-      <w:pPr>
-        <w:ind w:left="4320" w:hanging="180"/>
-      </w:pPr>
-    </w:lvl>
-    <w:lvl w:ilvl="6" w:tplc="2C0A000F" w:tentative="1">
-      <w:start w:val="1"/>
-      <w:numFmt w:val="decimal"/>
-      <w:lvlText w:val="%7."/>
-      <w:lvlJc w:val="left"/>
-      <w:pPr>
-        <w:ind w:left="5040" w:hanging="360"/>
-      </w:pPr>
-    </w:lvl>
-    <w:lvl w:ilvl="7" w:tplc="2C0A0019" w:tentative="1">
-      <w:start w:val="1"/>
-      <w:numFmt w:val="lowerLetter"/>
-      <w:lvlText w:val="%8."/>
-      <w:lvlJc w:val="left"/>
-      <w:pPr>
-        <w:ind w:left="5760" w:hanging="360"/>
-      </w:pPr>
-    </w:lvl>
-    <w:lvl w:ilvl="8" w:tplc="2C0A001B" w:tentative="1">
-      <w:start w:val="1"/>
-      <w:numFmt w:val="lowerRoman"/>
-      <w:lvlText w:val="%9."/>
-      <w:lvlJc w:val="right"/>
-      <w:pPr>
-        <w:ind w:left="6480" w:hanging="180"/>
-      </w:pPr>
-    </w:lvl>
-  </w:abstractNum>
-  <w:abstractNum w:abstractNumId="3">
-    <w:nsid w:val="5C4F7BD2"/>
-    <w:multiLevelType w:val="hybridMultilevel"/>
-    <w:tmpl w:val="EF44BC0C"/>
+    <w:tmpl w:val="92B6CED2"/>
     <w:lvl w:ilvl="0" w:tplc="2C0A0001">
       <w:start w:val="1"/>
       <w:numFmt w:val="bullet"/>
@@ -4202,10 +4289,96 @@
       </w:rPr>
     </w:lvl>
   </w:abstractNum>
+  <w:abstractNum w:abstractNumId="3">
+    <w:nsid w:val="4E5546C5"/>
+    <w:multiLevelType w:val="hybridMultilevel"/>
+    <w:tmpl w:val="DF0ED966"/>
+    <w:lvl w:ilvl="0" w:tplc="2C0A000F">
+      <w:start w:val="1"/>
+      <w:numFmt w:val="decimal"/>
+      <w:lvlText w:val="%1."/>
+      <w:lvlJc w:val="left"/>
+      <w:pPr>
+        <w:ind w:left="720" w:hanging="360"/>
+      </w:pPr>
+    </w:lvl>
+    <w:lvl w:ilvl="1" w:tplc="2C0A0019" w:tentative="1">
+      <w:start w:val="1"/>
+      <w:numFmt w:val="lowerLetter"/>
+      <w:lvlText w:val="%2."/>
+      <w:lvlJc w:val="left"/>
+      <w:pPr>
+        <w:ind w:left="1440" w:hanging="360"/>
+      </w:pPr>
+    </w:lvl>
+    <w:lvl w:ilvl="2" w:tplc="2C0A001B" w:tentative="1">
+      <w:start w:val="1"/>
+      <w:numFmt w:val="lowerRoman"/>
+      <w:lvlText w:val="%3."/>
+      <w:lvlJc w:val="right"/>
+      <w:pPr>
+        <w:ind w:left="2160" w:hanging="180"/>
+      </w:pPr>
+    </w:lvl>
+    <w:lvl w:ilvl="3" w:tplc="2C0A000F" w:tentative="1">
+      <w:start w:val="1"/>
+      <w:numFmt w:val="decimal"/>
+      <w:lvlText w:val="%4."/>
+      <w:lvlJc w:val="left"/>
+      <w:pPr>
+        <w:ind w:left="2880" w:hanging="360"/>
+      </w:pPr>
+    </w:lvl>
+    <w:lvl w:ilvl="4" w:tplc="2C0A0019" w:tentative="1">
+      <w:start w:val="1"/>
+      <w:numFmt w:val="lowerLetter"/>
+      <w:lvlText w:val="%5."/>
+      <w:lvlJc w:val="left"/>
+      <w:pPr>
+        <w:ind w:left="3600" w:hanging="360"/>
+      </w:pPr>
+    </w:lvl>
+    <w:lvl w:ilvl="5" w:tplc="2C0A001B" w:tentative="1">
+      <w:start w:val="1"/>
+      <w:numFmt w:val="lowerRoman"/>
+      <w:lvlText w:val="%6."/>
+      <w:lvlJc w:val="right"/>
+      <w:pPr>
+        <w:ind w:left="4320" w:hanging="180"/>
+      </w:pPr>
+    </w:lvl>
+    <w:lvl w:ilvl="6" w:tplc="2C0A000F" w:tentative="1">
+      <w:start w:val="1"/>
+      <w:numFmt w:val="decimal"/>
+      <w:lvlText w:val="%7."/>
+      <w:lvlJc w:val="left"/>
+      <w:pPr>
+        <w:ind w:left="5040" w:hanging="360"/>
+      </w:pPr>
+    </w:lvl>
+    <w:lvl w:ilvl="7" w:tplc="2C0A0019" w:tentative="1">
+      <w:start w:val="1"/>
+      <w:numFmt w:val="lowerLetter"/>
+      <w:lvlText w:val="%8."/>
+      <w:lvlJc w:val="left"/>
+      <w:pPr>
+        <w:ind w:left="5760" w:hanging="360"/>
+      </w:pPr>
+    </w:lvl>
+    <w:lvl w:ilvl="8" w:tplc="2C0A001B" w:tentative="1">
+      <w:start w:val="1"/>
+      <w:numFmt w:val="lowerRoman"/>
+      <w:lvlText w:val="%9."/>
+      <w:lvlJc w:val="right"/>
+      <w:pPr>
+        <w:ind w:left="6480" w:hanging="180"/>
+      </w:pPr>
+    </w:lvl>
+  </w:abstractNum>
   <w:abstractNum w:abstractNumId="4">
-    <w:nsid w:val="5CB712FB"/>
+    <w:nsid w:val="5C4F7BD2"/>
     <w:multiLevelType w:val="hybridMultilevel"/>
-    <w:tmpl w:val="D7D835BE"/>
+    <w:tmpl w:val="EF44BC0C"/>
     <w:lvl w:ilvl="0" w:tplc="2C0A0001">
       <w:start w:val="1"/>
       <w:numFmt w:val="bullet"/>
@@ -4316,6 +4489,119 @@
     </w:lvl>
   </w:abstractNum>
   <w:abstractNum w:abstractNumId="5">
+    <w:nsid w:val="5CB712FB"/>
+    <w:multiLevelType w:val="hybridMultilevel"/>
+    <w:tmpl w:val="D7D835BE"/>
+    <w:lvl w:ilvl="0" w:tplc="2C0A0001">
+      <w:start w:val="1"/>
+      <w:numFmt w:val="bullet"/>
+      <w:lvlText w:val=""/>
+      <w:lvlJc w:val="left"/>
+      <w:pPr>
+        <w:ind w:left="720" w:hanging="360"/>
+      </w:pPr>
+      <w:rPr>
+        <w:rFonts w:ascii="Symbol" w:hAnsi="Symbol" w:hint="default"/>
+      </w:rPr>
+    </w:lvl>
+    <w:lvl w:ilvl="1" w:tplc="2C0A0003" w:tentative="1">
+      <w:start w:val="1"/>
+      <w:numFmt w:val="bullet"/>
+      <w:lvlText w:val="o"/>
+      <w:lvlJc w:val="left"/>
+      <w:pPr>
+        <w:ind w:left="1440" w:hanging="360"/>
+      </w:pPr>
+      <w:rPr>
+        <w:rFonts w:ascii="Courier New" w:hAnsi="Courier New" w:cs="Courier New" w:hint="default"/>
+      </w:rPr>
+    </w:lvl>
+    <w:lvl w:ilvl="2" w:tplc="2C0A0005" w:tentative="1">
+      <w:start w:val="1"/>
+      <w:numFmt w:val="bullet"/>
+      <w:lvlText w:val=""/>
+      <w:lvlJc w:val="left"/>
+      <w:pPr>
+        <w:ind w:left="2160" w:hanging="360"/>
+      </w:pPr>
+      <w:rPr>
+        <w:rFonts w:ascii="Wingdings" w:hAnsi="Wingdings" w:hint="default"/>
+      </w:rPr>
+    </w:lvl>
+    <w:lvl w:ilvl="3" w:tplc="2C0A0001" w:tentative="1">
+      <w:start w:val="1"/>
+      <w:numFmt w:val="bullet"/>
+      <w:lvlText w:val=""/>
+      <w:lvlJc w:val="left"/>
+      <w:pPr>
+        <w:ind w:left="2880" w:hanging="360"/>
+      </w:pPr>
+      <w:rPr>
+        <w:rFonts w:ascii="Symbol" w:hAnsi="Symbol" w:hint="default"/>
+      </w:rPr>
+    </w:lvl>
+    <w:lvl w:ilvl="4" w:tplc="2C0A0003" w:tentative="1">
+      <w:start w:val="1"/>
+      <w:numFmt w:val="bullet"/>
+      <w:lvlText w:val="o"/>
+      <w:lvlJc w:val="left"/>
+      <w:pPr>
+        <w:ind w:left="3600" w:hanging="360"/>
+      </w:pPr>
+      <w:rPr>
+        <w:rFonts w:ascii="Courier New" w:hAnsi="Courier New" w:cs="Courier New" w:hint="default"/>
+      </w:rPr>
+    </w:lvl>
+    <w:lvl w:ilvl="5" w:tplc="2C0A0005" w:tentative="1">
+      <w:start w:val="1"/>
+      <w:numFmt w:val="bullet"/>
+      <w:lvlText w:val=""/>
+      <w:lvlJc w:val="left"/>
+      <w:pPr>
+        <w:ind w:left="4320" w:hanging="360"/>
+      </w:pPr>
+      <w:rPr>
+        <w:rFonts w:ascii="Wingdings" w:hAnsi="Wingdings" w:hint="default"/>
+      </w:rPr>
+    </w:lvl>
+    <w:lvl w:ilvl="6" w:tplc="2C0A0001" w:tentative="1">
+      <w:start w:val="1"/>
+      <w:numFmt w:val="bullet"/>
+      <w:lvlText w:val=""/>
+      <w:lvlJc w:val="left"/>
+      <w:pPr>
+        <w:ind w:left="5040" w:hanging="360"/>
+      </w:pPr>
+      <w:rPr>
+        <w:rFonts w:ascii="Symbol" w:hAnsi="Symbol" w:hint="default"/>
+      </w:rPr>
+    </w:lvl>
+    <w:lvl w:ilvl="7" w:tplc="2C0A0003" w:tentative="1">
+      <w:start w:val="1"/>
+      <w:numFmt w:val="bullet"/>
+      <w:lvlText w:val="o"/>
+      <w:lvlJc w:val="left"/>
+      <w:pPr>
+        <w:ind w:left="5760" w:hanging="360"/>
+      </w:pPr>
+      <w:rPr>
+        <w:rFonts w:ascii="Courier New" w:hAnsi="Courier New" w:cs="Courier New" w:hint="default"/>
+      </w:rPr>
+    </w:lvl>
+    <w:lvl w:ilvl="8" w:tplc="2C0A0005" w:tentative="1">
+      <w:start w:val="1"/>
+      <w:numFmt w:val="bullet"/>
+      <w:lvlText w:val=""/>
+      <w:lvlJc w:val="left"/>
+      <w:pPr>
+        <w:ind w:left="6480" w:hanging="360"/>
+      </w:pPr>
+      <w:rPr>
+        <w:rFonts w:ascii="Wingdings" w:hAnsi="Wingdings" w:hint="default"/>
+      </w:rPr>
+    </w:lvl>
+  </w:abstractNum>
+  <w:abstractNum w:abstractNumId="6">
     <w:nsid w:val="65386776"/>
     <w:multiLevelType w:val="hybridMultilevel"/>
     <w:tmpl w:val="AC2221F2"/>
@@ -4402,22 +4688,25 @@
     </w:lvl>
   </w:abstractNum>
   <w:num w:numId="1">
+    <w:abstractNumId w:val="5"/>
+  </w:num>
+  <w:num w:numId="2">
     <w:abstractNumId w:val="4"/>
   </w:num>
-  <w:num w:numId="2">
+  <w:num w:numId="3">
     <w:abstractNumId w:val="3"/>
   </w:num>
-  <w:num w:numId="3">
-    <w:abstractNumId w:val="2"/>
-  </w:num>
   <w:num w:numId="4">
-    <w:abstractNumId w:val="5"/>
+    <w:abstractNumId w:val="6"/>
   </w:num>
   <w:num w:numId="5">
     <w:abstractNumId w:val="0"/>
   </w:num>
   <w:num w:numId="6">
     <w:abstractNumId w:val="1"/>
+  </w:num>
+  <w:num w:numId="7">
+    <w:abstractNumId w:val="2"/>
   </w:num>
 </w:numbering>
 </file>
@@ -7419,148 +7708,148 @@
     </dgm:pt>
   </dgm:ptLst>
   <dgm:cxnLst>
-    <dgm:cxn modelId="{CAE6627B-4DC0-4309-B537-466D8A900FCD}" type="presOf" srcId="{6344E5E5-E2A3-43DD-A037-B146ADB1889A}" destId="{38F1C119-32CE-4021-BFF5-6780B266B2B3}" srcOrd="0" destOrd="0" presId="urn:microsoft.com/office/officeart/2005/8/layout/orgChart1"/>
-    <dgm:cxn modelId="{1B1F5BFA-0528-4288-91DC-1B899D391F5A}" type="presOf" srcId="{80A0796F-3D2A-4011-9E53-D2141B5B7AA6}" destId="{1E4390DA-6E92-4B24-AB12-F822ABDA509F}" srcOrd="0" destOrd="0" presId="urn:microsoft.com/office/officeart/2005/8/layout/orgChart1"/>
+    <dgm:cxn modelId="{0464DF13-86E6-4A60-9487-163846282C89}" type="presOf" srcId="{EC7668A2-3F14-48C2-BBFD-D4B398A85CF0}" destId="{1B095708-54A0-4D66-ACF1-CB86EC02D98E}" srcOrd="0" destOrd="0" presId="urn:microsoft.com/office/officeart/2005/8/layout/orgChart1"/>
+    <dgm:cxn modelId="{6FB8A1AA-4F32-43D6-8138-47F7237A0A2C}" type="presOf" srcId="{03CAB118-3F3A-4E9A-99BF-B4508CEF5575}" destId="{5652EBDD-D802-41C6-9A9C-49EDA4AB6F1A}" srcOrd="0" destOrd="0" presId="urn:microsoft.com/office/officeart/2005/8/layout/orgChart1"/>
     <dgm:cxn modelId="{87FE628D-A2D1-4F2B-9B57-F6C4A0D665CD}" srcId="{046034E6-6D62-4BBF-8D64-CBA65E9B129E}" destId="{A841AEED-D0B4-463C-B85B-6728EAD8D3C0}" srcOrd="0" destOrd="0" parTransId="{4ACAD0E3-9C40-45F8-8862-50AB4F94F97F}" sibTransId="{0E61D3AB-F05F-4DD6-AE8C-6937B1244648}"/>
-    <dgm:cxn modelId="{5CFCC014-58F2-42DE-807F-D905B750D2DD}" type="presOf" srcId="{DB59AEA4-4D20-463E-A365-26773277E027}" destId="{AF67DEAB-5233-4750-97A7-5A43F6B59DE4}" srcOrd="1" destOrd="0" presId="urn:microsoft.com/office/officeart/2005/8/layout/orgChart1"/>
-    <dgm:cxn modelId="{7A50FACD-4A96-4126-868D-A6F2EED19665}" type="presOf" srcId="{DB59AEA4-4D20-463E-A365-26773277E027}" destId="{E662CA7D-6A9C-41CE-833F-0623BBA61003}" srcOrd="0" destOrd="0" presId="urn:microsoft.com/office/officeart/2005/8/layout/orgChart1"/>
-    <dgm:cxn modelId="{2214A094-3990-40E6-9A45-CD4818B5B014}" type="presOf" srcId="{A841AEED-D0B4-463C-B85B-6728EAD8D3C0}" destId="{7D9011FB-2C17-4C52-A92C-A21598204B3F}" srcOrd="1" destOrd="0" presId="urn:microsoft.com/office/officeart/2005/8/layout/orgChart1"/>
-    <dgm:cxn modelId="{CC3E3729-280D-4007-82BD-B3742891A198}" type="presOf" srcId="{E0128125-A2A7-45A3-BCD0-7D14E372C890}" destId="{9A257FD0-8C45-491F-B8E3-2FB7E91C56BB}" srcOrd="0" destOrd="0" presId="urn:microsoft.com/office/officeart/2005/8/layout/orgChart1"/>
-    <dgm:cxn modelId="{83B8F804-94AB-4811-853D-757D2F040810}" type="presOf" srcId="{03CAB118-3F3A-4E9A-99BF-B4508CEF5575}" destId="{5652EBDD-D802-41C6-9A9C-49EDA4AB6F1A}" srcOrd="0" destOrd="0" presId="urn:microsoft.com/office/officeart/2005/8/layout/orgChart1"/>
-    <dgm:cxn modelId="{6F79E206-DA6F-4DA6-8FD7-31C6EB64FF9F}" type="presOf" srcId="{AC387923-D378-4DC0-A3B9-25D8F305F249}" destId="{0F27C0DE-0F29-4631-988F-97BDB14F1AC0}" srcOrd="1" destOrd="0" presId="urn:microsoft.com/office/officeart/2005/8/layout/orgChart1"/>
-    <dgm:cxn modelId="{5CABE625-1E4E-4364-A95B-4EEEDC560332}" type="presOf" srcId="{F0698F6C-7A71-4AE5-A36C-1C02192BB161}" destId="{B5AD094C-4C33-49FA-B2F9-760C29D94772}" srcOrd="0" destOrd="0" presId="urn:microsoft.com/office/officeart/2005/8/layout/orgChart1"/>
+    <dgm:cxn modelId="{E5AF13B2-A144-4F14-B28E-84C7735754FA}" type="presOf" srcId="{046034E6-6D62-4BBF-8D64-CBA65E9B129E}" destId="{869C8297-3FC4-42B1-ABEF-5826D3E0BCB7}" srcOrd="0" destOrd="0" presId="urn:microsoft.com/office/officeart/2005/8/layout/orgChart1"/>
+    <dgm:cxn modelId="{62C4E369-D5B9-4C6C-8E80-BC159FA0CEF5}" type="presOf" srcId="{840A65AC-1501-4A20-8A15-A9ED6D1CF2BA}" destId="{4F032461-194A-4686-B708-C90C6CD134F6}" srcOrd="1" destOrd="0" presId="urn:microsoft.com/office/officeart/2005/8/layout/orgChart1"/>
+    <dgm:cxn modelId="{8D6879C7-970C-436E-94F6-76A0E75A93D0}" type="presOf" srcId="{4D66E60F-21EF-40F2-A192-C26445751152}" destId="{A8A678D6-652C-452C-A8B4-1E72DEBCBCE6}" srcOrd="1" destOrd="0" presId="urn:microsoft.com/office/officeart/2005/8/layout/orgChart1"/>
+    <dgm:cxn modelId="{26823919-DC35-4A5F-96FE-40DB3084D26F}" type="presOf" srcId="{06DD65AC-9676-4E22-9AE9-3F0F7944A82F}" destId="{FED213AA-58FB-4C1F-8C55-8F1468DFE093}" srcOrd="0" destOrd="0" presId="urn:microsoft.com/office/officeart/2005/8/layout/orgChart1"/>
+    <dgm:cxn modelId="{ADBE5D33-68C7-464D-8768-C6041AFD4F5A}" type="presOf" srcId="{6563CE4D-7F6C-4751-832F-F507FAD0B8E5}" destId="{736AF3FC-B1AC-404B-BB62-A32C875CEA88}" srcOrd="0" destOrd="0" presId="urn:microsoft.com/office/officeart/2005/8/layout/orgChart1"/>
+    <dgm:cxn modelId="{79DE2C24-8F06-4773-968D-AB267DD3271A}" type="presOf" srcId="{837CFD0E-8A4B-4E5F-A261-0A3296A9D871}" destId="{9C122886-BFFA-42D3-B249-30238C4B8EA5}" srcOrd="0" destOrd="0" presId="urn:microsoft.com/office/officeart/2005/8/layout/orgChart1"/>
+    <dgm:cxn modelId="{AE4191BB-EEED-4718-9BE9-7E2D11101B86}" type="presOf" srcId="{840A65AC-1501-4A20-8A15-A9ED6D1CF2BA}" destId="{B74AE58B-58ED-45FF-8CF9-E4AC8C4063DE}" srcOrd="0" destOrd="0" presId="urn:microsoft.com/office/officeart/2005/8/layout/orgChart1"/>
     <dgm:cxn modelId="{E11D6C59-5B72-476C-8A24-A351AB6696FF}" srcId="{4D66E60F-21EF-40F2-A192-C26445751152}" destId="{EC7668A2-3F14-48C2-BBFD-D4B398A85CF0}" srcOrd="1" destOrd="0" parTransId="{E5771EA1-0745-4A88-9789-C8A5D28DDD7E}" sibTransId="{80F2D036-076A-4B14-BC7E-3B043850D77C}"/>
     <dgm:cxn modelId="{E8D139C8-F810-4442-B1CE-90225B0618CF}" srcId="{4D66E60F-21EF-40F2-A192-C26445751152}" destId="{DB59AEA4-4D20-463E-A365-26773277E027}" srcOrd="3" destOrd="0" parTransId="{6344E5E5-E2A3-43DD-A037-B146ADB1889A}" sibTransId="{D4ED2595-F270-47B1-B398-29EE7FA85E2E}"/>
-    <dgm:cxn modelId="{1C813ED5-C7CB-4D15-A098-84AC24AA3666}" type="presOf" srcId="{EC7668A2-3F14-48C2-BBFD-D4B398A85CF0}" destId="{121F2EF3-87AA-4D97-854E-D2DBED03C1A4}" srcOrd="1" destOrd="0" presId="urn:microsoft.com/office/officeart/2005/8/layout/orgChart1"/>
-    <dgm:cxn modelId="{3FB87E8E-AFEA-4DE8-9669-FF6D71751390}" type="presOf" srcId="{840A65AC-1501-4A20-8A15-A9ED6D1CF2BA}" destId="{B74AE58B-58ED-45FF-8CF9-E4AC8C4063DE}" srcOrd="0" destOrd="0" presId="urn:microsoft.com/office/officeart/2005/8/layout/orgChart1"/>
-    <dgm:cxn modelId="{EF98921C-5277-409F-A4D2-8419EB3332CD}" type="presOf" srcId="{F8314521-6A89-40E1-A28B-E1D75A1B3831}" destId="{A31196E8-CBAE-4213-8654-1966644AB151}" srcOrd="1" destOrd="0" presId="urn:microsoft.com/office/officeart/2005/8/layout/orgChart1"/>
-    <dgm:cxn modelId="{5D568D61-5C03-4016-A316-1A29F0168329}" type="presOf" srcId="{6D1CAF3E-3856-4EDC-B80D-D81DF182FFEC}" destId="{7A5D3C87-C91F-49E1-AAE3-FEC7CA063B35}" srcOrd="0" destOrd="0" presId="urn:microsoft.com/office/officeart/2005/8/layout/orgChart1"/>
-    <dgm:cxn modelId="{A9271361-E6A2-4B33-809E-FDBCFCE4AB45}" type="presOf" srcId="{AC387923-D378-4DC0-A3B9-25D8F305F249}" destId="{D047EC21-D8B3-4AD7-BEA8-6E642D801514}" srcOrd="0" destOrd="0" presId="urn:microsoft.com/office/officeart/2005/8/layout/orgChart1"/>
+    <dgm:cxn modelId="{4BA1DEC8-3F16-4BCC-8C56-04B5807ECE0C}" type="presOf" srcId="{6D1CAF3E-3856-4EDC-B80D-D81DF182FFEC}" destId="{FD85FA2F-147F-4E70-8865-FDD09B5474D6}" srcOrd="1" destOrd="0" presId="urn:microsoft.com/office/officeart/2005/8/layout/orgChart1"/>
+    <dgm:cxn modelId="{2FA9E5FD-67A3-4C2D-BEC9-F7AF971EABCA}" type="presOf" srcId="{6D1CAF3E-3856-4EDC-B80D-D81DF182FFEC}" destId="{7A5D3C87-C91F-49E1-AAE3-FEC7CA063B35}" srcOrd="0" destOrd="0" presId="urn:microsoft.com/office/officeart/2005/8/layout/orgChart1"/>
+    <dgm:cxn modelId="{7BD69136-7275-42A8-A05D-0C48E0D0B73A}" type="presOf" srcId="{DB59AEA4-4D20-463E-A365-26773277E027}" destId="{E662CA7D-6A9C-41CE-833F-0623BBA61003}" srcOrd="0" destOrd="0" presId="urn:microsoft.com/office/officeart/2005/8/layout/orgChart1"/>
+    <dgm:cxn modelId="{005871E9-9C62-4F68-A65A-73ABC8854242}" type="presOf" srcId="{80A0796F-3D2A-4011-9E53-D2141B5B7AA6}" destId="{1E4390DA-6E92-4B24-AB12-F822ABDA509F}" srcOrd="0" destOrd="0" presId="urn:microsoft.com/office/officeart/2005/8/layout/orgChart1"/>
     <dgm:cxn modelId="{FA8FF931-B1A3-4F7B-89FC-6450012EA826}" srcId="{F8314521-6A89-40E1-A28B-E1D75A1B3831}" destId="{840A65AC-1501-4A20-8A15-A9ED6D1CF2BA}" srcOrd="1" destOrd="0" parTransId="{80A0796F-3D2A-4011-9E53-D2141B5B7AA6}" sibTransId="{6BEB0A6E-0D0E-4DB3-8FFA-A320D1C2ABCC}"/>
-    <dgm:cxn modelId="{E56743A4-EC77-4468-BBD7-0E92BC12B2CE}" type="presOf" srcId="{6563CE4D-7F6C-4751-832F-F507FAD0B8E5}" destId="{736AF3FC-B1AC-404B-BB62-A32C875CEA88}" srcOrd="0" destOrd="0" presId="urn:microsoft.com/office/officeart/2005/8/layout/orgChart1"/>
-    <dgm:cxn modelId="{A9E83B1A-480C-4ED5-BC5A-5A767225C8DB}" type="presOf" srcId="{E5771EA1-0745-4A88-9789-C8A5D28DDD7E}" destId="{3909710A-FEE9-40B4-AD80-96A2F30860E7}" srcOrd="0" destOrd="0" presId="urn:microsoft.com/office/officeart/2005/8/layout/orgChart1"/>
-    <dgm:cxn modelId="{8A19680D-E07A-4AC8-BACC-2E854191AF57}" type="presOf" srcId="{C91CC4D4-6ED5-4FE4-8FE0-24ADF6843510}" destId="{9FC2BABA-D0AD-43EA-ADF0-1C2A9183A18D}" srcOrd="1" destOrd="0" presId="urn:microsoft.com/office/officeart/2005/8/layout/orgChart1"/>
-    <dgm:cxn modelId="{BEC4DBEB-08D8-4AE0-86AE-AF328FE692A7}" type="presOf" srcId="{6D1CAF3E-3856-4EDC-B80D-D81DF182FFEC}" destId="{FD85FA2F-147F-4E70-8865-FDD09B5474D6}" srcOrd="1" destOrd="0" presId="urn:microsoft.com/office/officeart/2005/8/layout/orgChart1"/>
-    <dgm:cxn modelId="{DE2EF77B-0BD3-4A8A-8EF0-A81F77E61031}" type="presOf" srcId="{837CFD0E-8A4B-4E5F-A261-0A3296A9D871}" destId="{9C122886-BFFA-42D3-B249-30238C4B8EA5}" srcOrd="0" destOrd="0" presId="urn:microsoft.com/office/officeart/2005/8/layout/orgChart1"/>
-    <dgm:cxn modelId="{10D026B2-7599-463C-9433-9943AC13DE12}" type="presOf" srcId="{840A65AC-1501-4A20-8A15-A9ED6D1CF2BA}" destId="{4F032461-194A-4686-B708-C90C6CD134F6}" srcOrd="1" destOrd="0" presId="urn:microsoft.com/office/officeart/2005/8/layout/orgChart1"/>
+    <dgm:cxn modelId="{8883F15F-1E7D-4D10-85B1-35F1352A490C}" type="presOf" srcId="{6344E5E5-E2A3-43DD-A037-B146ADB1889A}" destId="{38F1C119-32CE-4021-BFF5-6780B266B2B3}" srcOrd="0" destOrd="0" presId="urn:microsoft.com/office/officeart/2005/8/layout/orgChart1"/>
     <dgm:cxn modelId="{1A67165C-6104-4E07-9481-6BE0BC4BA0E9}" srcId="{F8314521-6A89-40E1-A28B-E1D75A1B3831}" destId="{837CFD0E-8A4B-4E5F-A261-0A3296A9D871}" srcOrd="0" destOrd="0" parTransId="{5400CA03-A883-48EF-8D65-B146F0087A3E}" sibTransId="{D3933556-95DD-4B47-A488-DB0234A6AAAD}"/>
-    <dgm:cxn modelId="{21DF13B1-B0C3-4CC9-AFFC-F902C3B7C707}" type="presOf" srcId="{4D66E60F-21EF-40F2-A192-C26445751152}" destId="{33AD3CFC-0C80-4AAB-B120-AC33F014AF85}" srcOrd="0" destOrd="0" presId="urn:microsoft.com/office/officeart/2005/8/layout/orgChart1"/>
-    <dgm:cxn modelId="{0F053DCA-A7F2-431C-9443-35FD7B0F96ED}" type="presOf" srcId="{A841AEED-D0B4-463C-B85B-6728EAD8D3C0}" destId="{D56B5960-43FE-4BF3-AC87-6197C0FB1E01}" srcOrd="0" destOrd="0" presId="urn:microsoft.com/office/officeart/2005/8/layout/orgChart1"/>
+    <dgm:cxn modelId="{125D8887-3DA0-48C4-9C4B-7CDD03963189}" type="presOf" srcId="{06DD65AC-9676-4E22-9AE9-3F0F7944A82F}" destId="{6833E4B7-F486-474A-892C-7E9101C89A3D}" srcOrd="1" destOrd="0" presId="urn:microsoft.com/office/officeart/2005/8/layout/orgChart1"/>
+    <dgm:cxn modelId="{DF974F7B-5FC6-4321-ACE1-46D2DDD10122}" type="presOf" srcId="{E0128125-A2A7-45A3-BCD0-7D14E372C890}" destId="{9A257FD0-8C45-491F-B8E3-2FB7E91C56BB}" srcOrd="0" destOrd="0" presId="urn:microsoft.com/office/officeart/2005/8/layout/orgChart1"/>
+    <dgm:cxn modelId="{D90F69AC-F372-4F6B-99B0-1354693A2712}" type="presOf" srcId="{AC387923-D378-4DC0-A3B9-25D8F305F249}" destId="{0F27C0DE-0F29-4631-988F-97BDB14F1AC0}" srcOrd="1" destOrd="0" presId="urn:microsoft.com/office/officeart/2005/8/layout/orgChart1"/>
     <dgm:cxn modelId="{5802BD70-B5A0-4656-8977-C35E992B5E29}" srcId="{840A65AC-1501-4A20-8A15-A9ED6D1CF2BA}" destId="{6D1CAF3E-3856-4EDC-B80D-D81DF182FFEC}" srcOrd="1" destOrd="0" parTransId="{93E7B0CC-88D1-48B3-9DAB-C57B0845CF69}" sibTransId="{69659F16-6741-4B63-BCF0-C104B90D424D}"/>
-    <dgm:cxn modelId="{3B483ECA-0579-48A8-AAF6-655121A2F9FE}" type="presOf" srcId="{06DD65AC-9676-4E22-9AE9-3F0F7944A82F}" destId="{FED213AA-58FB-4C1F-8C55-8F1468DFE093}" srcOrd="0" destOrd="0" presId="urn:microsoft.com/office/officeart/2005/8/layout/orgChart1"/>
-    <dgm:cxn modelId="{24C64C0B-4302-48C7-910A-C568864B5106}" type="presOf" srcId="{EC7668A2-3F14-48C2-BBFD-D4B398A85CF0}" destId="{1B095708-54A0-4D66-ACF1-CB86EC02D98E}" srcOrd="0" destOrd="0" presId="urn:microsoft.com/office/officeart/2005/8/layout/orgChart1"/>
-    <dgm:cxn modelId="{AF6ACB51-93D9-4663-91BA-5A8071C861A8}" type="presOf" srcId="{9667BCE3-1EE8-4A4C-B3EF-EABA820A87A7}" destId="{0CAE4902-F0A0-4A3E-9B1C-627E1101C9F5}" srcOrd="0" destOrd="0" presId="urn:microsoft.com/office/officeart/2005/8/layout/orgChart1"/>
+    <dgm:cxn modelId="{25D02935-FB82-4212-8CAF-586ABDB81FA3}" type="presOf" srcId="{E5771EA1-0745-4A88-9789-C8A5D28DDD7E}" destId="{3909710A-FEE9-40B4-AD80-96A2F30860E7}" srcOrd="0" destOrd="0" presId="urn:microsoft.com/office/officeart/2005/8/layout/orgChart1"/>
+    <dgm:cxn modelId="{B0EBDA02-4BF2-4162-A7F5-12C55A4FBE0E}" type="presOf" srcId="{4D66E60F-21EF-40F2-A192-C26445751152}" destId="{33AD3CFC-0C80-4AAB-B120-AC33F014AF85}" srcOrd="0" destOrd="0" presId="urn:microsoft.com/office/officeart/2005/8/layout/orgChart1"/>
+    <dgm:cxn modelId="{94747E08-21F6-4A92-A16F-A9C1949E28F3}" type="presOf" srcId="{837CFD0E-8A4B-4E5F-A261-0A3296A9D871}" destId="{308C1310-4C3A-49DE-A6B4-1B9D9E7DFC9D}" srcOrd="1" destOrd="0" presId="urn:microsoft.com/office/officeart/2005/8/layout/orgChart1"/>
     <dgm:cxn modelId="{9365054E-F843-4488-AD1D-E6E7EA5744A7}" srcId="{4D66E60F-21EF-40F2-A192-C26445751152}" destId="{C91CC4D4-6ED5-4FE4-8FE0-24ADF6843510}" srcOrd="0" destOrd="0" parTransId="{F0698F6C-7A71-4AE5-A36C-1C02192BB161}" sibTransId="{DEB706A7-6569-4FE2-8F63-2F37502C2812}"/>
     <dgm:cxn modelId="{93A1FD92-98B8-4D71-961E-CF4758857810}" srcId="{4D66E60F-21EF-40F2-A192-C26445751152}" destId="{F8314521-6A89-40E1-A28B-E1D75A1B3831}" srcOrd="2" destOrd="0" parTransId="{E0128125-A2A7-45A3-BCD0-7D14E372C890}" sibTransId="{FE8D1825-8884-4AEB-8446-23BFB48F5191}"/>
-    <dgm:cxn modelId="{CAD7B6F0-E029-4115-AE6F-2EA7C52E90B4}" type="presOf" srcId="{C91CC4D4-6ED5-4FE4-8FE0-24ADF6843510}" destId="{3BA9E8DC-1313-4B99-8C23-A700371E44A1}" srcOrd="0" destOrd="0" presId="urn:microsoft.com/office/officeart/2005/8/layout/orgChart1"/>
-    <dgm:cxn modelId="{7DBA8BB3-6105-49EC-BCAC-479422348794}" type="presOf" srcId="{06DD65AC-9676-4E22-9AE9-3F0F7944A82F}" destId="{6833E4B7-F486-474A-892C-7E9101C89A3D}" srcOrd="1" destOrd="0" presId="urn:microsoft.com/office/officeart/2005/8/layout/orgChart1"/>
-    <dgm:cxn modelId="{149E5040-9EA0-4058-956B-501B34FB2048}" type="presOf" srcId="{837CFD0E-8A4B-4E5F-A261-0A3296A9D871}" destId="{308C1310-4C3A-49DE-A6B4-1B9D9E7DFC9D}" srcOrd="1" destOrd="0" presId="urn:microsoft.com/office/officeart/2005/8/layout/orgChart1"/>
+    <dgm:cxn modelId="{9D610B71-1E51-49C5-8C98-721573DD806C}" type="presOf" srcId="{92CE7E14-DD72-4AFD-B73C-09522A8F2BE8}" destId="{39899EDA-1787-4102-9F35-734CA791808A}" srcOrd="0" destOrd="0" presId="urn:microsoft.com/office/officeart/2005/8/layout/orgChart1"/>
     <dgm:cxn modelId="{326CD98B-5FB0-4A7C-92F9-95DE004FD5C9}" srcId="{840A65AC-1501-4A20-8A15-A9ED6D1CF2BA}" destId="{AC387923-D378-4DC0-A3B9-25D8F305F249}" srcOrd="2" destOrd="0" parTransId="{278DA012-F53C-4DF4-955D-A849FE27185D}" sibTransId="{D40CAF45-D191-4186-B014-FA9545F971BC}"/>
-    <dgm:cxn modelId="{3BA93590-1945-432B-A74C-E95DC8986CC4}" type="presOf" srcId="{6AE4ADFE-CEA4-42E9-BE7C-E15CDA2F80B4}" destId="{B48B7843-B267-4D48-B237-6B806ABA2631}" srcOrd="0" destOrd="0" presId="urn:microsoft.com/office/officeart/2005/8/layout/orgChart1"/>
-    <dgm:cxn modelId="{DD367F83-E1F2-46E9-A01E-54A1FFFEB9E2}" type="presOf" srcId="{4ACAD0E3-9C40-45F8-8862-50AB4F94F97F}" destId="{A15E7BCA-6DDF-4B9E-87AE-C5E896FBCFCF}" srcOrd="0" destOrd="0" presId="urn:microsoft.com/office/officeart/2005/8/layout/orgChart1"/>
-    <dgm:cxn modelId="{2D5C825C-33C0-4360-92C2-3787E1AAD086}" type="presOf" srcId="{046034E6-6D62-4BBF-8D64-CBA65E9B129E}" destId="{0B94B112-C07B-4E86-8546-BFC3000092F5}" srcOrd="1" destOrd="0" presId="urn:microsoft.com/office/officeart/2005/8/layout/orgChart1"/>
-    <dgm:cxn modelId="{9F4599D5-207F-4E62-AB79-0D99A7BF1108}" type="presOf" srcId="{6563CE4D-7F6C-4751-832F-F507FAD0B8E5}" destId="{9C31056D-D886-4F2D-B6FF-56261399EC40}" srcOrd="1" destOrd="0" presId="urn:microsoft.com/office/officeart/2005/8/layout/orgChart1"/>
-    <dgm:cxn modelId="{75DB8082-84D0-41E6-B8A1-87DE0B4FC93C}" type="presOf" srcId="{4D66E60F-21EF-40F2-A192-C26445751152}" destId="{A8A678D6-652C-452C-A8B4-1E72DEBCBCE6}" srcOrd="1" destOrd="0" presId="urn:microsoft.com/office/officeart/2005/8/layout/orgChart1"/>
-    <dgm:cxn modelId="{3DE1465E-CFE4-4EE0-B5E2-E61DA6190461}" type="presOf" srcId="{278DA012-F53C-4DF4-955D-A849FE27185D}" destId="{6DA47FC1-3C94-4B7B-9686-B4DE54CD6E32}" srcOrd="0" destOrd="0" presId="urn:microsoft.com/office/officeart/2005/8/layout/orgChart1"/>
-    <dgm:cxn modelId="{17538C47-68A1-4842-87E6-24870A81B0C1}" type="presOf" srcId="{F8314521-6A89-40E1-A28B-E1D75A1B3831}" destId="{CED26161-5FC6-4F55-8C3E-EB428827C5E6}" srcOrd="0" destOrd="0" presId="urn:microsoft.com/office/officeart/2005/8/layout/orgChart1"/>
-    <dgm:cxn modelId="{CF877927-122F-4392-9160-6212CDAB0EF0}" type="presOf" srcId="{5400CA03-A883-48EF-8D65-B146F0087A3E}" destId="{72B489C7-74FA-4D97-AC17-687D03D2B1E9}" srcOrd="0" destOrd="0" presId="urn:microsoft.com/office/officeart/2005/8/layout/orgChart1"/>
+    <dgm:cxn modelId="{5E752D5F-199D-4422-BF4B-5C9F9EA07105}" type="presOf" srcId="{AC387923-D378-4DC0-A3B9-25D8F305F249}" destId="{D047EC21-D8B3-4AD7-BEA8-6E642D801514}" srcOrd="0" destOrd="0" presId="urn:microsoft.com/office/officeart/2005/8/layout/orgChart1"/>
+    <dgm:cxn modelId="{C69AD18A-BD0B-4FCA-8CA5-B17D5446057D}" type="presOf" srcId="{F8314521-6A89-40E1-A28B-E1D75A1B3831}" destId="{A31196E8-CBAE-4213-8654-1966644AB151}" srcOrd="1" destOrd="0" presId="urn:microsoft.com/office/officeart/2005/8/layout/orgChart1"/>
+    <dgm:cxn modelId="{4739C02D-C41E-4F98-B2F7-8E428BF8D9E7}" type="presOf" srcId="{6563CE4D-7F6C-4751-832F-F507FAD0B8E5}" destId="{9C31056D-D886-4F2D-B6FF-56261399EC40}" srcOrd="1" destOrd="0" presId="urn:microsoft.com/office/officeart/2005/8/layout/orgChart1"/>
+    <dgm:cxn modelId="{90814912-6042-47B7-9C86-18F9AAD89FD1}" type="presOf" srcId="{9667BCE3-1EE8-4A4C-B3EF-EABA820A87A7}" destId="{0CAE4902-F0A0-4A3E-9B1C-627E1101C9F5}" srcOrd="0" destOrd="0" presId="urn:microsoft.com/office/officeart/2005/8/layout/orgChart1"/>
+    <dgm:cxn modelId="{D6ACBD3C-3EC2-4C92-9F7D-F47327633483}" type="presOf" srcId="{93E7B0CC-88D1-48B3-9DAB-C57B0845CF69}" destId="{F49C0D87-0626-42A3-9EEF-E263718C1937}" srcOrd="0" destOrd="0" presId="urn:microsoft.com/office/officeart/2005/8/layout/orgChart1"/>
+    <dgm:cxn modelId="{148409BB-3FED-43CF-972E-F23D17545E18}" type="presOf" srcId="{DB59AEA4-4D20-463E-A365-26773277E027}" destId="{AF67DEAB-5233-4750-97A7-5A43F6B59DE4}" srcOrd="1" destOrd="0" presId="urn:microsoft.com/office/officeart/2005/8/layout/orgChart1"/>
+    <dgm:cxn modelId="{C0466F42-9CBA-4C92-B7E2-48ED7DCE0669}" type="presOf" srcId="{F0698F6C-7A71-4AE5-A36C-1C02192BB161}" destId="{B5AD094C-4C33-49FA-B2F9-760C29D94772}" srcOrd="0" destOrd="0" presId="urn:microsoft.com/office/officeart/2005/8/layout/orgChart1"/>
+    <dgm:cxn modelId="{598E2632-2465-4305-A0C2-9BDA13977EDB}" type="presOf" srcId="{C91CC4D4-6ED5-4FE4-8FE0-24ADF6843510}" destId="{3BA9E8DC-1313-4B99-8C23-A700371E44A1}" srcOrd="0" destOrd="0" presId="urn:microsoft.com/office/officeart/2005/8/layout/orgChart1"/>
+    <dgm:cxn modelId="{68ECC0F7-578E-4186-9B53-BF737F93EB86}" type="presOf" srcId="{A841AEED-D0B4-463C-B85B-6728EAD8D3C0}" destId="{7D9011FB-2C17-4C52-A92C-A21598204B3F}" srcOrd="1" destOrd="0" presId="urn:microsoft.com/office/officeart/2005/8/layout/orgChart1"/>
+    <dgm:cxn modelId="{6AEA58D8-5707-4325-8478-BE7D0A5DBDA8}" type="presOf" srcId="{A841AEED-D0B4-463C-B85B-6728EAD8D3C0}" destId="{D56B5960-43FE-4BF3-AC87-6197C0FB1E01}" srcOrd="0" destOrd="0" presId="urn:microsoft.com/office/officeart/2005/8/layout/orgChart1"/>
+    <dgm:cxn modelId="{E33C0119-5A2C-421D-B967-71204176D2A0}" type="presOf" srcId="{5400CA03-A883-48EF-8D65-B146F0087A3E}" destId="{72B489C7-74FA-4D97-AC17-687D03D2B1E9}" srcOrd="0" destOrd="0" presId="urn:microsoft.com/office/officeart/2005/8/layout/orgChart1"/>
+    <dgm:cxn modelId="{F15E95EB-D3FD-4B74-99BD-6ABA685FBA83}" type="presOf" srcId="{EC7668A2-3F14-48C2-BBFD-D4B398A85CF0}" destId="{121F2EF3-87AA-4D97-854E-D2DBED03C1A4}" srcOrd="1" destOrd="0" presId="urn:microsoft.com/office/officeart/2005/8/layout/orgChart1"/>
+    <dgm:cxn modelId="{0DB8BD59-E753-475A-8A4F-E335165F90B2}" type="presOf" srcId="{278DA012-F53C-4DF4-955D-A849FE27185D}" destId="{6DA47FC1-3C94-4B7B-9686-B4DE54CD6E32}" srcOrd="0" destOrd="0" presId="urn:microsoft.com/office/officeart/2005/8/layout/orgChart1"/>
     <dgm:cxn modelId="{A0EF3813-0FF0-463D-9E46-1AA46B6F51D7}" srcId="{837CFD0E-8A4B-4E5F-A261-0A3296A9D871}" destId="{046034E6-6D62-4BBF-8D64-CBA65E9B129E}" srcOrd="0" destOrd="0" parTransId="{9667BCE3-1EE8-4A4C-B3EF-EABA820A87A7}" sibTransId="{29AD4244-F9CB-4B1A-9866-A6EAF0B4D163}"/>
-    <dgm:cxn modelId="{CE41220C-25A7-48BD-BD51-CFD43A9DE58C}" type="presOf" srcId="{93E7B0CC-88D1-48B3-9DAB-C57B0845CF69}" destId="{F49C0D87-0626-42A3-9EEF-E263718C1937}" srcOrd="0" destOrd="0" presId="urn:microsoft.com/office/officeart/2005/8/layout/orgChart1"/>
-    <dgm:cxn modelId="{6399BCBC-ECE9-4B63-9B0E-58078A4BDF04}" type="presOf" srcId="{92CE7E14-DD72-4AFD-B73C-09522A8F2BE8}" destId="{39899EDA-1787-4102-9F35-734CA791808A}" srcOrd="0" destOrd="0" presId="urn:microsoft.com/office/officeart/2005/8/layout/orgChart1"/>
+    <dgm:cxn modelId="{26B98E95-8F84-4DE0-8035-0CA12526D8D3}" type="presOf" srcId="{4ACAD0E3-9C40-45F8-8862-50AB4F94F97F}" destId="{A15E7BCA-6DDF-4B9E-87AE-C5E896FBCFCF}" srcOrd="0" destOrd="0" presId="urn:microsoft.com/office/officeart/2005/8/layout/orgChart1"/>
+    <dgm:cxn modelId="{FD02E678-5FA9-4B03-A7F4-C67E495A683D}" type="presOf" srcId="{046034E6-6D62-4BBF-8D64-CBA65E9B129E}" destId="{0B94B112-C07B-4E86-8546-BFC3000092F5}" srcOrd="1" destOrd="0" presId="urn:microsoft.com/office/officeart/2005/8/layout/orgChart1"/>
+    <dgm:cxn modelId="{E58C961E-2000-4C81-A639-4F4B54763E28}" type="presOf" srcId="{C91CC4D4-6ED5-4FE4-8FE0-24ADF6843510}" destId="{9FC2BABA-D0AD-43EA-ADF0-1C2A9183A18D}" srcOrd="1" destOrd="0" presId="urn:microsoft.com/office/officeart/2005/8/layout/orgChart1"/>
+    <dgm:cxn modelId="{F481F8F3-A4A3-4719-830C-EF77F096BF10}" type="presOf" srcId="{6AE4ADFE-CEA4-42E9-BE7C-E15CDA2F80B4}" destId="{B48B7843-B267-4D48-B237-6B806ABA2631}" srcOrd="0" destOrd="0" presId="urn:microsoft.com/office/officeart/2005/8/layout/orgChart1"/>
     <dgm:cxn modelId="{8A7C5933-CDA4-4497-8381-5E270F36E5AB}" srcId="{C91CC4D4-6ED5-4FE4-8FE0-24ADF6843510}" destId="{6563CE4D-7F6C-4751-832F-F507FAD0B8E5}" srcOrd="0" destOrd="0" parTransId="{92CE7E14-DD72-4AFD-B73C-09522A8F2BE8}" sibTransId="{DBBF1CF8-CEA1-4076-A4FB-A6E63F2626CB}"/>
     <dgm:cxn modelId="{12DD642F-75C5-48A0-B56C-B06DDE8FADB9}" srcId="{03CAB118-3F3A-4E9A-99BF-B4508CEF5575}" destId="{4D66E60F-21EF-40F2-A192-C26445751152}" srcOrd="0" destOrd="0" parTransId="{D49A1F85-AA1E-49E7-BC8D-350220823183}" sibTransId="{3C4B2457-890C-4901-88BB-D94F15B11216}"/>
-    <dgm:cxn modelId="{BEC6FCB6-2AC6-4681-BF69-7A6AADA0109F}" type="presOf" srcId="{046034E6-6D62-4BBF-8D64-CBA65E9B129E}" destId="{869C8297-3FC4-42B1-ABEF-5826D3E0BCB7}" srcOrd="0" destOrd="0" presId="urn:microsoft.com/office/officeart/2005/8/layout/orgChart1"/>
+    <dgm:cxn modelId="{3415A435-562E-4243-BADF-5DB49E055C09}" type="presOf" srcId="{F8314521-6A89-40E1-A28B-E1D75A1B3831}" destId="{CED26161-5FC6-4F55-8C3E-EB428827C5E6}" srcOrd="0" destOrd="0" presId="urn:microsoft.com/office/officeart/2005/8/layout/orgChart1"/>
     <dgm:cxn modelId="{AF946828-873A-4035-85EA-26EF2359C5F0}" srcId="{840A65AC-1501-4A20-8A15-A9ED6D1CF2BA}" destId="{06DD65AC-9676-4E22-9AE9-3F0F7944A82F}" srcOrd="0" destOrd="0" parTransId="{6AE4ADFE-CEA4-42E9-BE7C-E15CDA2F80B4}" sibTransId="{01527601-20CC-40FA-967D-91D8D366E57E}"/>
-    <dgm:cxn modelId="{592964A7-DDF7-46A6-B680-32490CCE56B1}" type="presParOf" srcId="{5652EBDD-D802-41C6-9A9C-49EDA4AB6F1A}" destId="{45EB93E0-FF43-4C22-A2BB-989A427D442E}" srcOrd="0" destOrd="0" presId="urn:microsoft.com/office/officeart/2005/8/layout/orgChart1"/>
-    <dgm:cxn modelId="{23FC10B8-11E6-4C01-885A-927346BFE189}" type="presParOf" srcId="{45EB93E0-FF43-4C22-A2BB-989A427D442E}" destId="{BE5A0DE1-E2ED-47F0-A27D-A6C1CCFFE838}" srcOrd="0" destOrd="0" presId="urn:microsoft.com/office/officeart/2005/8/layout/orgChart1"/>
-    <dgm:cxn modelId="{91CA974D-3CFF-4867-B622-E793B09ACA58}" type="presParOf" srcId="{BE5A0DE1-E2ED-47F0-A27D-A6C1CCFFE838}" destId="{33AD3CFC-0C80-4AAB-B120-AC33F014AF85}" srcOrd="0" destOrd="0" presId="urn:microsoft.com/office/officeart/2005/8/layout/orgChart1"/>
-    <dgm:cxn modelId="{EAEF8758-A88F-4B30-9C31-CDA6946DE09B}" type="presParOf" srcId="{BE5A0DE1-E2ED-47F0-A27D-A6C1CCFFE838}" destId="{A8A678D6-652C-452C-A8B4-1E72DEBCBCE6}" srcOrd="1" destOrd="0" presId="urn:microsoft.com/office/officeart/2005/8/layout/orgChart1"/>
-    <dgm:cxn modelId="{46624D5C-D641-410C-B8B0-C3947715B3DE}" type="presParOf" srcId="{45EB93E0-FF43-4C22-A2BB-989A427D442E}" destId="{452FD4BB-7E40-43D5-9C5C-006C59A06D43}" srcOrd="1" destOrd="0" presId="urn:microsoft.com/office/officeart/2005/8/layout/orgChart1"/>
-    <dgm:cxn modelId="{8F78F1FC-95A5-4A85-91B5-791F0171658A}" type="presParOf" srcId="{452FD4BB-7E40-43D5-9C5C-006C59A06D43}" destId="{B5AD094C-4C33-49FA-B2F9-760C29D94772}" srcOrd="0" destOrd="0" presId="urn:microsoft.com/office/officeart/2005/8/layout/orgChart1"/>
-    <dgm:cxn modelId="{C95C7D43-16CB-407C-A8FF-CB800F6CC22E}" type="presParOf" srcId="{452FD4BB-7E40-43D5-9C5C-006C59A06D43}" destId="{BEE9052A-EFA2-43EA-B62E-58CF0F228FF8}" srcOrd="1" destOrd="0" presId="urn:microsoft.com/office/officeart/2005/8/layout/orgChart1"/>
-    <dgm:cxn modelId="{B5F655CC-4916-476F-BCB1-1A8E5F2ED156}" type="presParOf" srcId="{BEE9052A-EFA2-43EA-B62E-58CF0F228FF8}" destId="{D02011ED-27B7-406D-B23B-8796247FC181}" srcOrd="0" destOrd="0" presId="urn:microsoft.com/office/officeart/2005/8/layout/orgChart1"/>
-    <dgm:cxn modelId="{26CC85D9-55F6-4CBC-A215-80B6A5215EE1}" type="presParOf" srcId="{D02011ED-27B7-406D-B23B-8796247FC181}" destId="{3BA9E8DC-1313-4B99-8C23-A700371E44A1}" srcOrd="0" destOrd="0" presId="urn:microsoft.com/office/officeart/2005/8/layout/orgChart1"/>
-    <dgm:cxn modelId="{1CB90052-CDEF-4B79-B57E-602A41FC8AA8}" type="presParOf" srcId="{D02011ED-27B7-406D-B23B-8796247FC181}" destId="{9FC2BABA-D0AD-43EA-ADF0-1C2A9183A18D}" srcOrd="1" destOrd="0" presId="urn:microsoft.com/office/officeart/2005/8/layout/orgChart1"/>
-    <dgm:cxn modelId="{828E079A-5C27-41C1-B32D-B56B9E25D6AB}" type="presParOf" srcId="{BEE9052A-EFA2-43EA-B62E-58CF0F228FF8}" destId="{11D46D31-C4E9-49FC-9A5C-E5E775BCE6B4}" srcOrd="1" destOrd="0" presId="urn:microsoft.com/office/officeart/2005/8/layout/orgChart1"/>
-    <dgm:cxn modelId="{4201D716-FA91-4368-8323-FDA9075DCBA1}" type="presParOf" srcId="{11D46D31-C4E9-49FC-9A5C-E5E775BCE6B4}" destId="{39899EDA-1787-4102-9F35-734CA791808A}" srcOrd="0" destOrd="0" presId="urn:microsoft.com/office/officeart/2005/8/layout/orgChart1"/>
-    <dgm:cxn modelId="{9690D076-BEAD-4F53-B577-DBCF53AAB39A}" type="presParOf" srcId="{11D46D31-C4E9-49FC-9A5C-E5E775BCE6B4}" destId="{E6CE18CA-456F-4164-95A8-16E778D7F3D6}" srcOrd="1" destOrd="0" presId="urn:microsoft.com/office/officeart/2005/8/layout/orgChart1"/>
-    <dgm:cxn modelId="{3872E4E1-5978-4531-8C5D-953D39B013FF}" type="presParOf" srcId="{E6CE18CA-456F-4164-95A8-16E778D7F3D6}" destId="{7082A8F5-3CA3-43BB-94D2-46195299B9B0}" srcOrd="0" destOrd="0" presId="urn:microsoft.com/office/officeart/2005/8/layout/orgChart1"/>
-    <dgm:cxn modelId="{9AADA9B9-B98F-416C-908B-AA6A76CBCDE6}" type="presParOf" srcId="{7082A8F5-3CA3-43BB-94D2-46195299B9B0}" destId="{736AF3FC-B1AC-404B-BB62-A32C875CEA88}" srcOrd="0" destOrd="0" presId="urn:microsoft.com/office/officeart/2005/8/layout/orgChart1"/>
-    <dgm:cxn modelId="{E49EBEE2-5AE3-4751-A528-0B50C971D05D}" type="presParOf" srcId="{7082A8F5-3CA3-43BB-94D2-46195299B9B0}" destId="{9C31056D-D886-4F2D-B6FF-56261399EC40}" srcOrd="1" destOrd="0" presId="urn:microsoft.com/office/officeart/2005/8/layout/orgChart1"/>
-    <dgm:cxn modelId="{1FCF534D-3DDE-4019-A9F1-99CCB4D2E266}" type="presParOf" srcId="{E6CE18CA-456F-4164-95A8-16E778D7F3D6}" destId="{23D324A6-F74E-4990-8DE5-E8E5462A8772}" srcOrd="1" destOrd="0" presId="urn:microsoft.com/office/officeart/2005/8/layout/orgChart1"/>
-    <dgm:cxn modelId="{218012FE-128B-4FDC-8CD1-0623DB469342}" type="presParOf" srcId="{E6CE18CA-456F-4164-95A8-16E778D7F3D6}" destId="{9761F7DA-3F71-4EBF-809D-9A7C1E647723}" srcOrd="2" destOrd="0" presId="urn:microsoft.com/office/officeart/2005/8/layout/orgChart1"/>
-    <dgm:cxn modelId="{BE2497D0-2BC9-4CFB-83EB-500A21D440EF}" type="presParOf" srcId="{BEE9052A-EFA2-43EA-B62E-58CF0F228FF8}" destId="{F659DB2D-F99E-4455-AD01-046DBDF0B81B}" srcOrd="2" destOrd="0" presId="urn:microsoft.com/office/officeart/2005/8/layout/orgChart1"/>
-    <dgm:cxn modelId="{7451EF0D-8337-4D9C-AA1A-266746AEE701}" type="presParOf" srcId="{452FD4BB-7E40-43D5-9C5C-006C59A06D43}" destId="{3909710A-FEE9-40B4-AD80-96A2F30860E7}" srcOrd="2" destOrd="0" presId="urn:microsoft.com/office/officeart/2005/8/layout/orgChart1"/>
-    <dgm:cxn modelId="{ACDDF7BA-5F63-4186-BEB6-FB23637608D7}" type="presParOf" srcId="{452FD4BB-7E40-43D5-9C5C-006C59A06D43}" destId="{BDAA9639-DEA7-49CE-B2B1-816EDA687E0C}" srcOrd="3" destOrd="0" presId="urn:microsoft.com/office/officeart/2005/8/layout/orgChart1"/>
-    <dgm:cxn modelId="{42CE789D-DC40-4429-B4D8-C1AEF449A9F3}" type="presParOf" srcId="{BDAA9639-DEA7-49CE-B2B1-816EDA687E0C}" destId="{4622FDE9-4CF0-4C8B-95B1-EF8C6B7F6FD6}" srcOrd="0" destOrd="0" presId="urn:microsoft.com/office/officeart/2005/8/layout/orgChart1"/>
-    <dgm:cxn modelId="{0DBD3C43-FF10-47CE-9E1F-5FE60453ECD5}" type="presParOf" srcId="{4622FDE9-4CF0-4C8B-95B1-EF8C6B7F6FD6}" destId="{1B095708-54A0-4D66-ACF1-CB86EC02D98E}" srcOrd="0" destOrd="0" presId="urn:microsoft.com/office/officeart/2005/8/layout/orgChart1"/>
-    <dgm:cxn modelId="{0E2B7024-536A-4174-B2C8-EA22C261C306}" type="presParOf" srcId="{4622FDE9-4CF0-4C8B-95B1-EF8C6B7F6FD6}" destId="{121F2EF3-87AA-4D97-854E-D2DBED03C1A4}" srcOrd="1" destOrd="0" presId="urn:microsoft.com/office/officeart/2005/8/layout/orgChart1"/>
-    <dgm:cxn modelId="{A7457038-D02B-49FD-998F-D813DDF4338F}" type="presParOf" srcId="{BDAA9639-DEA7-49CE-B2B1-816EDA687E0C}" destId="{5BAD494F-907C-4E30-89D8-AFD01C7756CD}" srcOrd="1" destOrd="0" presId="urn:microsoft.com/office/officeart/2005/8/layout/orgChart1"/>
-    <dgm:cxn modelId="{16056607-725E-482E-A52F-5F0FCE94C85D}" type="presParOf" srcId="{BDAA9639-DEA7-49CE-B2B1-816EDA687E0C}" destId="{3A3E211D-4C74-4302-85F1-CEEFFF05E8F7}" srcOrd="2" destOrd="0" presId="urn:microsoft.com/office/officeart/2005/8/layout/orgChart1"/>
-    <dgm:cxn modelId="{CA7364EE-4FFE-4716-8B56-CD4547CDC3B0}" type="presParOf" srcId="{452FD4BB-7E40-43D5-9C5C-006C59A06D43}" destId="{9A257FD0-8C45-491F-B8E3-2FB7E91C56BB}" srcOrd="4" destOrd="0" presId="urn:microsoft.com/office/officeart/2005/8/layout/orgChart1"/>
-    <dgm:cxn modelId="{431862E1-A8A5-47EB-8EC9-E7C6C4410777}" type="presParOf" srcId="{452FD4BB-7E40-43D5-9C5C-006C59A06D43}" destId="{2E27270C-8B97-438E-BE40-6F72E5ED70D8}" srcOrd="5" destOrd="0" presId="urn:microsoft.com/office/officeart/2005/8/layout/orgChart1"/>
-    <dgm:cxn modelId="{2EAD7C47-8257-48DD-9ACF-717B21BEB5F1}" type="presParOf" srcId="{2E27270C-8B97-438E-BE40-6F72E5ED70D8}" destId="{73EB2A6B-A832-4162-95F3-CE595756C64C}" srcOrd="0" destOrd="0" presId="urn:microsoft.com/office/officeart/2005/8/layout/orgChart1"/>
-    <dgm:cxn modelId="{820A6FA3-4703-4BB0-BD01-BC659EF9365B}" type="presParOf" srcId="{73EB2A6B-A832-4162-95F3-CE595756C64C}" destId="{CED26161-5FC6-4F55-8C3E-EB428827C5E6}" srcOrd="0" destOrd="0" presId="urn:microsoft.com/office/officeart/2005/8/layout/orgChart1"/>
-    <dgm:cxn modelId="{6F5FE6C7-A2DD-4EF6-BB36-A3833E4D0D0B}" type="presParOf" srcId="{73EB2A6B-A832-4162-95F3-CE595756C64C}" destId="{A31196E8-CBAE-4213-8654-1966644AB151}" srcOrd="1" destOrd="0" presId="urn:microsoft.com/office/officeart/2005/8/layout/orgChart1"/>
-    <dgm:cxn modelId="{E78F467D-CDFC-467B-9675-86E5458CCC36}" type="presParOf" srcId="{2E27270C-8B97-438E-BE40-6F72E5ED70D8}" destId="{957B617B-D563-4329-9832-4D9972FA3728}" srcOrd="1" destOrd="0" presId="urn:microsoft.com/office/officeart/2005/8/layout/orgChart1"/>
-    <dgm:cxn modelId="{2425A953-F2C1-4FDD-8AAE-59FF1A626A7B}" type="presParOf" srcId="{957B617B-D563-4329-9832-4D9972FA3728}" destId="{72B489C7-74FA-4D97-AC17-687D03D2B1E9}" srcOrd="0" destOrd="0" presId="urn:microsoft.com/office/officeart/2005/8/layout/orgChart1"/>
-    <dgm:cxn modelId="{894047DD-C999-4EB9-A8A5-A307649F43AA}" type="presParOf" srcId="{957B617B-D563-4329-9832-4D9972FA3728}" destId="{EA4E6780-D346-4668-AC67-1BAD2A5C0995}" srcOrd="1" destOrd="0" presId="urn:microsoft.com/office/officeart/2005/8/layout/orgChart1"/>
-    <dgm:cxn modelId="{C9E14F03-DEDA-42DE-93E0-61DC2F098BAB}" type="presParOf" srcId="{EA4E6780-D346-4668-AC67-1BAD2A5C0995}" destId="{71846869-4B38-4F91-9D58-8A933E117ADB}" srcOrd="0" destOrd="0" presId="urn:microsoft.com/office/officeart/2005/8/layout/orgChart1"/>
-    <dgm:cxn modelId="{8DF5269D-D7A5-4C91-8603-A31D4D29127F}" type="presParOf" srcId="{71846869-4B38-4F91-9D58-8A933E117ADB}" destId="{9C122886-BFFA-42D3-B249-30238C4B8EA5}" srcOrd="0" destOrd="0" presId="urn:microsoft.com/office/officeart/2005/8/layout/orgChart1"/>
-    <dgm:cxn modelId="{073D3124-E1BD-4502-9946-AE687AD988E6}" type="presParOf" srcId="{71846869-4B38-4F91-9D58-8A933E117ADB}" destId="{308C1310-4C3A-49DE-A6B4-1B9D9E7DFC9D}" srcOrd="1" destOrd="0" presId="urn:microsoft.com/office/officeart/2005/8/layout/orgChart1"/>
-    <dgm:cxn modelId="{1A269409-CC2B-4C7D-ADF2-D3B93567B45A}" type="presParOf" srcId="{EA4E6780-D346-4668-AC67-1BAD2A5C0995}" destId="{D2EE5E96-64C8-47CA-BA23-60B92B6E3D63}" srcOrd="1" destOrd="0" presId="urn:microsoft.com/office/officeart/2005/8/layout/orgChart1"/>
-    <dgm:cxn modelId="{C8CF6E00-42DF-4A4C-957D-1E8EE7C2D3E4}" type="presParOf" srcId="{D2EE5E96-64C8-47CA-BA23-60B92B6E3D63}" destId="{0CAE4902-F0A0-4A3E-9B1C-627E1101C9F5}" srcOrd="0" destOrd="0" presId="urn:microsoft.com/office/officeart/2005/8/layout/orgChart1"/>
-    <dgm:cxn modelId="{361597E3-226B-4826-8209-F099F4362DDF}" type="presParOf" srcId="{D2EE5E96-64C8-47CA-BA23-60B92B6E3D63}" destId="{B1B75A73-C93E-46FA-BD75-E6658B21E806}" srcOrd="1" destOrd="0" presId="urn:microsoft.com/office/officeart/2005/8/layout/orgChart1"/>
-    <dgm:cxn modelId="{FFD4942B-4C25-4097-837D-B5FA4D2D0337}" type="presParOf" srcId="{B1B75A73-C93E-46FA-BD75-E6658B21E806}" destId="{1CCAE761-0CC8-48EF-859D-3E2BAF300C3A}" srcOrd="0" destOrd="0" presId="urn:microsoft.com/office/officeart/2005/8/layout/orgChart1"/>
-    <dgm:cxn modelId="{8FE39E5C-945F-4FCD-8337-DECFCC078755}" type="presParOf" srcId="{1CCAE761-0CC8-48EF-859D-3E2BAF300C3A}" destId="{869C8297-3FC4-42B1-ABEF-5826D3E0BCB7}" srcOrd="0" destOrd="0" presId="urn:microsoft.com/office/officeart/2005/8/layout/orgChart1"/>
-    <dgm:cxn modelId="{587B9A9F-E4BC-4FEC-9586-C4C8486827AE}" type="presParOf" srcId="{1CCAE761-0CC8-48EF-859D-3E2BAF300C3A}" destId="{0B94B112-C07B-4E86-8546-BFC3000092F5}" srcOrd="1" destOrd="0" presId="urn:microsoft.com/office/officeart/2005/8/layout/orgChart1"/>
-    <dgm:cxn modelId="{C8907001-3268-4843-A949-171151766A38}" type="presParOf" srcId="{B1B75A73-C93E-46FA-BD75-E6658B21E806}" destId="{4A1DFB83-EA63-4D5F-9945-A5627F671EDB}" srcOrd="1" destOrd="0" presId="urn:microsoft.com/office/officeart/2005/8/layout/orgChart1"/>
-    <dgm:cxn modelId="{E9ED8DEF-B41B-475F-9662-A42C99904316}" type="presParOf" srcId="{4A1DFB83-EA63-4D5F-9945-A5627F671EDB}" destId="{A15E7BCA-6DDF-4B9E-87AE-C5E896FBCFCF}" srcOrd="0" destOrd="0" presId="urn:microsoft.com/office/officeart/2005/8/layout/orgChart1"/>
-    <dgm:cxn modelId="{4C0290AA-9610-4EA3-B4E5-091B796258D9}" type="presParOf" srcId="{4A1DFB83-EA63-4D5F-9945-A5627F671EDB}" destId="{07ACABC1-5ED5-4EBB-BCE6-C3964BA24258}" srcOrd="1" destOrd="0" presId="urn:microsoft.com/office/officeart/2005/8/layout/orgChart1"/>
-    <dgm:cxn modelId="{B7156F71-4375-4AE8-99BA-F42218D97A7B}" type="presParOf" srcId="{07ACABC1-5ED5-4EBB-BCE6-C3964BA24258}" destId="{C3558A74-11DD-42DE-81E1-9EE08083455F}" srcOrd="0" destOrd="0" presId="urn:microsoft.com/office/officeart/2005/8/layout/orgChart1"/>
-    <dgm:cxn modelId="{E5FCA997-A847-4357-9C47-E2231D1C61E4}" type="presParOf" srcId="{C3558A74-11DD-42DE-81E1-9EE08083455F}" destId="{D56B5960-43FE-4BF3-AC87-6197C0FB1E01}" srcOrd="0" destOrd="0" presId="urn:microsoft.com/office/officeart/2005/8/layout/orgChart1"/>
-    <dgm:cxn modelId="{B47ED582-441D-4F7F-AF6B-0B18CD4407AA}" type="presParOf" srcId="{C3558A74-11DD-42DE-81E1-9EE08083455F}" destId="{7D9011FB-2C17-4C52-A92C-A21598204B3F}" srcOrd="1" destOrd="0" presId="urn:microsoft.com/office/officeart/2005/8/layout/orgChart1"/>
-    <dgm:cxn modelId="{A2290CF8-3EE0-418E-9554-5DAEFC2E5829}" type="presParOf" srcId="{07ACABC1-5ED5-4EBB-BCE6-C3964BA24258}" destId="{DA84DC44-812F-44A5-A422-373717CBC567}" srcOrd="1" destOrd="0" presId="urn:microsoft.com/office/officeart/2005/8/layout/orgChart1"/>
-    <dgm:cxn modelId="{A18E1269-3356-4126-A0B2-1974BE26B169}" type="presParOf" srcId="{07ACABC1-5ED5-4EBB-BCE6-C3964BA24258}" destId="{EBD7EC74-995E-4006-B2C6-2781DF3FA4E3}" srcOrd="2" destOrd="0" presId="urn:microsoft.com/office/officeart/2005/8/layout/orgChart1"/>
-    <dgm:cxn modelId="{DD67FAF8-3F54-4B04-8D3E-56CE8F3DBD5C}" type="presParOf" srcId="{B1B75A73-C93E-46FA-BD75-E6658B21E806}" destId="{31A8FA42-97F4-4B8B-9665-B7B3A8809070}" srcOrd="2" destOrd="0" presId="urn:microsoft.com/office/officeart/2005/8/layout/orgChart1"/>
-    <dgm:cxn modelId="{28D01380-EA04-4792-BC89-BBD0844F9ABF}" type="presParOf" srcId="{EA4E6780-D346-4668-AC67-1BAD2A5C0995}" destId="{C1799654-01A7-4F0E-8B90-874B0EF9358B}" srcOrd="2" destOrd="0" presId="urn:microsoft.com/office/officeart/2005/8/layout/orgChart1"/>
-    <dgm:cxn modelId="{2765956C-5A9F-4259-99B3-6B1B6B944B7A}" type="presParOf" srcId="{957B617B-D563-4329-9832-4D9972FA3728}" destId="{1E4390DA-6E92-4B24-AB12-F822ABDA509F}" srcOrd="2" destOrd="0" presId="urn:microsoft.com/office/officeart/2005/8/layout/orgChart1"/>
-    <dgm:cxn modelId="{3D02704D-4C20-4187-BD71-0FB6ABC9E97F}" type="presParOf" srcId="{957B617B-D563-4329-9832-4D9972FA3728}" destId="{A7020096-0E5C-4641-BD74-66CAB3812140}" srcOrd="3" destOrd="0" presId="urn:microsoft.com/office/officeart/2005/8/layout/orgChart1"/>
-    <dgm:cxn modelId="{53D36300-0AEF-45BC-AB0A-EDA141A82014}" type="presParOf" srcId="{A7020096-0E5C-4641-BD74-66CAB3812140}" destId="{FB47B2C8-E6CF-40D3-A1FF-FFAC92366970}" srcOrd="0" destOrd="0" presId="urn:microsoft.com/office/officeart/2005/8/layout/orgChart1"/>
-    <dgm:cxn modelId="{29D0F727-7689-4A5B-814A-53E9B3D6F8B0}" type="presParOf" srcId="{FB47B2C8-E6CF-40D3-A1FF-FFAC92366970}" destId="{B74AE58B-58ED-45FF-8CF9-E4AC8C4063DE}" srcOrd="0" destOrd="0" presId="urn:microsoft.com/office/officeart/2005/8/layout/orgChart1"/>
-    <dgm:cxn modelId="{4924E6B2-4B3B-47C6-882C-8EAE573F8E12}" type="presParOf" srcId="{FB47B2C8-E6CF-40D3-A1FF-FFAC92366970}" destId="{4F032461-194A-4686-B708-C90C6CD134F6}" srcOrd="1" destOrd="0" presId="urn:microsoft.com/office/officeart/2005/8/layout/orgChart1"/>
-    <dgm:cxn modelId="{7549B9C1-142D-4E89-83DB-D9145672FDAC}" type="presParOf" srcId="{A7020096-0E5C-4641-BD74-66CAB3812140}" destId="{23E0AB3D-2759-4914-931A-36411DC244EA}" srcOrd="1" destOrd="0" presId="urn:microsoft.com/office/officeart/2005/8/layout/orgChart1"/>
-    <dgm:cxn modelId="{10EB4501-4D4C-41A2-9791-5AA8A8918151}" type="presParOf" srcId="{23E0AB3D-2759-4914-931A-36411DC244EA}" destId="{B48B7843-B267-4D48-B237-6B806ABA2631}" srcOrd="0" destOrd="0" presId="urn:microsoft.com/office/officeart/2005/8/layout/orgChart1"/>
-    <dgm:cxn modelId="{ADD4F212-9A32-4436-9F0A-07CD8ED06E5D}" type="presParOf" srcId="{23E0AB3D-2759-4914-931A-36411DC244EA}" destId="{76569222-746B-44B8-8F13-E22E26F5ED7C}" srcOrd="1" destOrd="0" presId="urn:microsoft.com/office/officeart/2005/8/layout/orgChart1"/>
-    <dgm:cxn modelId="{0CC405AA-808A-4184-832E-C1A0D7E2B036}" type="presParOf" srcId="{76569222-746B-44B8-8F13-E22E26F5ED7C}" destId="{5B52CBE0-3801-4B20-9392-8D8FB35B96AB}" srcOrd="0" destOrd="0" presId="urn:microsoft.com/office/officeart/2005/8/layout/orgChart1"/>
-    <dgm:cxn modelId="{93E44100-51AA-4992-A0B3-6EB6CF4420A5}" type="presParOf" srcId="{5B52CBE0-3801-4B20-9392-8D8FB35B96AB}" destId="{FED213AA-58FB-4C1F-8C55-8F1468DFE093}" srcOrd="0" destOrd="0" presId="urn:microsoft.com/office/officeart/2005/8/layout/orgChart1"/>
-    <dgm:cxn modelId="{B13FA9EB-0761-49C4-98AF-89AD8CA651DE}" type="presParOf" srcId="{5B52CBE0-3801-4B20-9392-8D8FB35B96AB}" destId="{6833E4B7-F486-474A-892C-7E9101C89A3D}" srcOrd="1" destOrd="0" presId="urn:microsoft.com/office/officeart/2005/8/layout/orgChart1"/>
-    <dgm:cxn modelId="{26E44DB7-766B-45C8-956B-279557303088}" type="presParOf" srcId="{76569222-746B-44B8-8F13-E22E26F5ED7C}" destId="{FA22E966-2221-4FD0-A41D-81B64A8BFB01}" srcOrd="1" destOrd="0" presId="urn:microsoft.com/office/officeart/2005/8/layout/orgChart1"/>
-    <dgm:cxn modelId="{9F79A658-91DC-4387-9CE3-7D45153DFE4A}" type="presParOf" srcId="{76569222-746B-44B8-8F13-E22E26F5ED7C}" destId="{21C0CFB3-4D3E-43D1-A615-92C236ABADE5}" srcOrd="2" destOrd="0" presId="urn:microsoft.com/office/officeart/2005/8/layout/orgChart1"/>
-    <dgm:cxn modelId="{2646B8B0-B81F-4F3B-A39D-8CA46A53127F}" type="presParOf" srcId="{23E0AB3D-2759-4914-931A-36411DC244EA}" destId="{F49C0D87-0626-42A3-9EEF-E263718C1937}" srcOrd="2" destOrd="0" presId="urn:microsoft.com/office/officeart/2005/8/layout/orgChart1"/>
-    <dgm:cxn modelId="{12863E34-6E2E-4958-9271-92F80AF598D6}" type="presParOf" srcId="{23E0AB3D-2759-4914-931A-36411DC244EA}" destId="{1B53AEAD-3C68-4BE1-8F66-0BCE851032BB}" srcOrd="3" destOrd="0" presId="urn:microsoft.com/office/officeart/2005/8/layout/orgChart1"/>
-    <dgm:cxn modelId="{202FEDE8-7C0D-4800-8C91-122BF573A92C}" type="presParOf" srcId="{1B53AEAD-3C68-4BE1-8F66-0BCE851032BB}" destId="{E6D9C826-DEF0-4385-B66C-FE052C6FA4F9}" srcOrd="0" destOrd="0" presId="urn:microsoft.com/office/officeart/2005/8/layout/orgChart1"/>
-    <dgm:cxn modelId="{62AE5B5F-3CFF-41DC-B8F7-3218CFECFC93}" type="presParOf" srcId="{E6D9C826-DEF0-4385-B66C-FE052C6FA4F9}" destId="{7A5D3C87-C91F-49E1-AAE3-FEC7CA063B35}" srcOrd="0" destOrd="0" presId="urn:microsoft.com/office/officeart/2005/8/layout/orgChart1"/>
-    <dgm:cxn modelId="{9BA87160-9724-4E5B-98EC-0C0BF4570984}" type="presParOf" srcId="{E6D9C826-DEF0-4385-B66C-FE052C6FA4F9}" destId="{FD85FA2F-147F-4E70-8865-FDD09B5474D6}" srcOrd="1" destOrd="0" presId="urn:microsoft.com/office/officeart/2005/8/layout/orgChart1"/>
-    <dgm:cxn modelId="{F2CE056C-64C6-4716-B063-F518A08FE344}" type="presParOf" srcId="{1B53AEAD-3C68-4BE1-8F66-0BCE851032BB}" destId="{CA8350A4-9CC3-4E2D-A2D5-4F67E740005F}" srcOrd="1" destOrd="0" presId="urn:microsoft.com/office/officeart/2005/8/layout/orgChart1"/>
-    <dgm:cxn modelId="{8D0A338B-D1F2-4C60-AB9C-BCA7CC7565F0}" type="presParOf" srcId="{1B53AEAD-3C68-4BE1-8F66-0BCE851032BB}" destId="{5A662375-96D3-459F-9AB9-36075073D6DF}" srcOrd="2" destOrd="0" presId="urn:microsoft.com/office/officeart/2005/8/layout/orgChart1"/>
-    <dgm:cxn modelId="{CC79118B-D037-4C85-8E59-FB589D99065A}" type="presParOf" srcId="{23E0AB3D-2759-4914-931A-36411DC244EA}" destId="{6DA47FC1-3C94-4B7B-9686-B4DE54CD6E32}" srcOrd="4" destOrd="0" presId="urn:microsoft.com/office/officeart/2005/8/layout/orgChart1"/>
-    <dgm:cxn modelId="{719547D6-DE95-4AF6-9057-C6C13C01CFA3}" type="presParOf" srcId="{23E0AB3D-2759-4914-931A-36411DC244EA}" destId="{EF608251-8EAD-4D97-9BA5-72575BFE63A0}" srcOrd="5" destOrd="0" presId="urn:microsoft.com/office/officeart/2005/8/layout/orgChart1"/>
-    <dgm:cxn modelId="{B91181ED-4D70-4AE8-887C-99230E212B58}" type="presParOf" srcId="{EF608251-8EAD-4D97-9BA5-72575BFE63A0}" destId="{D3E3A70A-9CB9-4831-A5F2-773D9CAAD13E}" srcOrd="0" destOrd="0" presId="urn:microsoft.com/office/officeart/2005/8/layout/orgChart1"/>
-    <dgm:cxn modelId="{55A571A2-42E1-4857-869C-60D992A5CE08}" type="presParOf" srcId="{D3E3A70A-9CB9-4831-A5F2-773D9CAAD13E}" destId="{D047EC21-D8B3-4AD7-BEA8-6E642D801514}" srcOrd="0" destOrd="0" presId="urn:microsoft.com/office/officeart/2005/8/layout/orgChart1"/>
-    <dgm:cxn modelId="{AF499946-EE91-4E36-966A-B0FA04895913}" type="presParOf" srcId="{D3E3A70A-9CB9-4831-A5F2-773D9CAAD13E}" destId="{0F27C0DE-0F29-4631-988F-97BDB14F1AC0}" srcOrd="1" destOrd="0" presId="urn:microsoft.com/office/officeart/2005/8/layout/orgChart1"/>
-    <dgm:cxn modelId="{13A3DF9F-A7EF-44A6-BBD5-EAFBE2A40420}" type="presParOf" srcId="{EF608251-8EAD-4D97-9BA5-72575BFE63A0}" destId="{710EA983-6A75-48AA-9A4E-4BAB603DCD04}" srcOrd="1" destOrd="0" presId="urn:microsoft.com/office/officeart/2005/8/layout/orgChart1"/>
-    <dgm:cxn modelId="{4EDCF7E8-432A-4E4F-B621-42F9F2B119BC}" type="presParOf" srcId="{EF608251-8EAD-4D97-9BA5-72575BFE63A0}" destId="{7CF89B05-9C94-4B93-A3C6-EBC5130A7AD1}" srcOrd="2" destOrd="0" presId="urn:microsoft.com/office/officeart/2005/8/layout/orgChart1"/>
-    <dgm:cxn modelId="{8C5C21D5-BE47-4A34-9B69-C74EB714ABBA}" type="presParOf" srcId="{A7020096-0E5C-4641-BD74-66CAB3812140}" destId="{87D31610-7716-4A0D-903C-FD4857C067A0}" srcOrd="2" destOrd="0" presId="urn:microsoft.com/office/officeart/2005/8/layout/orgChart1"/>
-    <dgm:cxn modelId="{C10E1F07-40F0-4022-B0C9-E65101F9795A}" type="presParOf" srcId="{2E27270C-8B97-438E-BE40-6F72E5ED70D8}" destId="{C235E7C4-DD68-463D-9C98-27FCFD019158}" srcOrd="2" destOrd="0" presId="urn:microsoft.com/office/officeart/2005/8/layout/orgChart1"/>
-    <dgm:cxn modelId="{D997762E-A43B-4D95-91C1-B01B69898D7F}" type="presParOf" srcId="{452FD4BB-7E40-43D5-9C5C-006C59A06D43}" destId="{38F1C119-32CE-4021-BFF5-6780B266B2B3}" srcOrd="6" destOrd="0" presId="urn:microsoft.com/office/officeart/2005/8/layout/orgChart1"/>
-    <dgm:cxn modelId="{8FA9DF1E-CED9-45E3-A75A-A95B461F3E0B}" type="presParOf" srcId="{452FD4BB-7E40-43D5-9C5C-006C59A06D43}" destId="{3AEEFF2F-3539-4D5F-B05D-5CE65A9067FD}" srcOrd="7" destOrd="0" presId="urn:microsoft.com/office/officeart/2005/8/layout/orgChart1"/>
-    <dgm:cxn modelId="{5868129C-8331-4A52-8E30-7E6A13F3C0F8}" type="presParOf" srcId="{3AEEFF2F-3539-4D5F-B05D-5CE65A9067FD}" destId="{5D67729D-8CFB-46A1-85EB-8E84A9474231}" srcOrd="0" destOrd="0" presId="urn:microsoft.com/office/officeart/2005/8/layout/orgChart1"/>
-    <dgm:cxn modelId="{00F3D3DC-FBDB-483A-8533-5664EB083765}" type="presParOf" srcId="{5D67729D-8CFB-46A1-85EB-8E84A9474231}" destId="{E662CA7D-6A9C-41CE-833F-0623BBA61003}" srcOrd="0" destOrd="0" presId="urn:microsoft.com/office/officeart/2005/8/layout/orgChart1"/>
-    <dgm:cxn modelId="{1579916F-6293-4CA8-932A-86274B7C22C5}" type="presParOf" srcId="{5D67729D-8CFB-46A1-85EB-8E84A9474231}" destId="{AF67DEAB-5233-4750-97A7-5A43F6B59DE4}" srcOrd="1" destOrd="0" presId="urn:microsoft.com/office/officeart/2005/8/layout/orgChart1"/>
-    <dgm:cxn modelId="{2102CDF5-0670-461E-8ADB-E7DD1773330B}" type="presParOf" srcId="{3AEEFF2F-3539-4D5F-B05D-5CE65A9067FD}" destId="{F6ED29A1-EA6F-44C2-89F6-37D70DEFBF01}" srcOrd="1" destOrd="0" presId="urn:microsoft.com/office/officeart/2005/8/layout/orgChart1"/>
-    <dgm:cxn modelId="{8EE806D1-D754-4E85-8558-5F83BC13347A}" type="presParOf" srcId="{3AEEFF2F-3539-4D5F-B05D-5CE65A9067FD}" destId="{4F035D0B-FD62-4B4D-B3C4-7169E3931249}" srcOrd="2" destOrd="0" presId="urn:microsoft.com/office/officeart/2005/8/layout/orgChart1"/>
-    <dgm:cxn modelId="{175B5548-9354-4868-877C-FAA0C763CE1B}" type="presParOf" srcId="{45EB93E0-FF43-4C22-A2BB-989A427D442E}" destId="{A603520D-BE5F-451C-A06E-34222B67A439}" srcOrd="2" destOrd="0" presId="urn:microsoft.com/office/officeart/2005/8/layout/orgChart1"/>
+    <dgm:cxn modelId="{CB57C45F-3599-4186-B7E3-962330942DFF}" type="presParOf" srcId="{5652EBDD-D802-41C6-9A9C-49EDA4AB6F1A}" destId="{45EB93E0-FF43-4C22-A2BB-989A427D442E}" srcOrd="0" destOrd="0" presId="urn:microsoft.com/office/officeart/2005/8/layout/orgChart1"/>
+    <dgm:cxn modelId="{CBBFD850-64EB-4A3B-80EE-85B408CF402F}" type="presParOf" srcId="{45EB93E0-FF43-4C22-A2BB-989A427D442E}" destId="{BE5A0DE1-E2ED-47F0-A27D-A6C1CCFFE838}" srcOrd="0" destOrd="0" presId="urn:microsoft.com/office/officeart/2005/8/layout/orgChart1"/>
+    <dgm:cxn modelId="{EE88AE1A-0BD9-465A-8917-9A014F41B881}" type="presParOf" srcId="{BE5A0DE1-E2ED-47F0-A27D-A6C1CCFFE838}" destId="{33AD3CFC-0C80-4AAB-B120-AC33F014AF85}" srcOrd="0" destOrd="0" presId="urn:microsoft.com/office/officeart/2005/8/layout/orgChart1"/>
+    <dgm:cxn modelId="{05E1E2B3-12E5-47A6-A616-50158A8E3FB1}" type="presParOf" srcId="{BE5A0DE1-E2ED-47F0-A27D-A6C1CCFFE838}" destId="{A8A678D6-652C-452C-A8B4-1E72DEBCBCE6}" srcOrd="1" destOrd="0" presId="urn:microsoft.com/office/officeart/2005/8/layout/orgChart1"/>
+    <dgm:cxn modelId="{B1F047D1-B58A-41A2-9531-654045E3BA2E}" type="presParOf" srcId="{45EB93E0-FF43-4C22-A2BB-989A427D442E}" destId="{452FD4BB-7E40-43D5-9C5C-006C59A06D43}" srcOrd="1" destOrd="0" presId="urn:microsoft.com/office/officeart/2005/8/layout/orgChart1"/>
+    <dgm:cxn modelId="{A7795F2C-F8BF-44DC-A744-E002F172E590}" type="presParOf" srcId="{452FD4BB-7E40-43D5-9C5C-006C59A06D43}" destId="{B5AD094C-4C33-49FA-B2F9-760C29D94772}" srcOrd="0" destOrd="0" presId="urn:microsoft.com/office/officeart/2005/8/layout/orgChart1"/>
+    <dgm:cxn modelId="{C15FF7C6-30DF-4568-AF84-9D0BC415F851}" type="presParOf" srcId="{452FD4BB-7E40-43D5-9C5C-006C59A06D43}" destId="{BEE9052A-EFA2-43EA-B62E-58CF0F228FF8}" srcOrd="1" destOrd="0" presId="urn:microsoft.com/office/officeart/2005/8/layout/orgChart1"/>
+    <dgm:cxn modelId="{9516F00D-CF5B-4620-9BB3-0D4E836AA058}" type="presParOf" srcId="{BEE9052A-EFA2-43EA-B62E-58CF0F228FF8}" destId="{D02011ED-27B7-406D-B23B-8796247FC181}" srcOrd="0" destOrd="0" presId="urn:microsoft.com/office/officeart/2005/8/layout/orgChart1"/>
+    <dgm:cxn modelId="{93516E2A-5B6B-4D24-998C-EC809C1B15AB}" type="presParOf" srcId="{D02011ED-27B7-406D-B23B-8796247FC181}" destId="{3BA9E8DC-1313-4B99-8C23-A700371E44A1}" srcOrd="0" destOrd="0" presId="urn:microsoft.com/office/officeart/2005/8/layout/orgChart1"/>
+    <dgm:cxn modelId="{C8A52917-EB5D-4967-A2B4-AA5C78544E4E}" type="presParOf" srcId="{D02011ED-27B7-406D-B23B-8796247FC181}" destId="{9FC2BABA-D0AD-43EA-ADF0-1C2A9183A18D}" srcOrd="1" destOrd="0" presId="urn:microsoft.com/office/officeart/2005/8/layout/orgChart1"/>
+    <dgm:cxn modelId="{7393C63C-5C52-4A02-B58B-4EB3DF0155A2}" type="presParOf" srcId="{BEE9052A-EFA2-43EA-B62E-58CF0F228FF8}" destId="{11D46D31-C4E9-49FC-9A5C-E5E775BCE6B4}" srcOrd="1" destOrd="0" presId="urn:microsoft.com/office/officeart/2005/8/layout/orgChart1"/>
+    <dgm:cxn modelId="{EF7419FA-F9DA-41B8-99E5-3DCACCD5C0DA}" type="presParOf" srcId="{11D46D31-C4E9-49FC-9A5C-E5E775BCE6B4}" destId="{39899EDA-1787-4102-9F35-734CA791808A}" srcOrd="0" destOrd="0" presId="urn:microsoft.com/office/officeart/2005/8/layout/orgChart1"/>
+    <dgm:cxn modelId="{9553C7B8-CD7A-415A-8AE4-21D1F334782E}" type="presParOf" srcId="{11D46D31-C4E9-49FC-9A5C-E5E775BCE6B4}" destId="{E6CE18CA-456F-4164-95A8-16E778D7F3D6}" srcOrd="1" destOrd="0" presId="urn:microsoft.com/office/officeart/2005/8/layout/orgChart1"/>
+    <dgm:cxn modelId="{2D123290-58AD-433D-BB70-E10DB16B1C83}" type="presParOf" srcId="{E6CE18CA-456F-4164-95A8-16E778D7F3D6}" destId="{7082A8F5-3CA3-43BB-94D2-46195299B9B0}" srcOrd="0" destOrd="0" presId="urn:microsoft.com/office/officeart/2005/8/layout/orgChart1"/>
+    <dgm:cxn modelId="{34C45F87-01D1-4BEB-A302-2275B35426DA}" type="presParOf" srcId="{7082A8F5-3CA3-43BB-94D2-46195299B9B0}" destId="{736AF3FC-B1AC-404B-BB62-A32C875CEA88}" srcOrd="0" destOrd="0" presId="urn:microsoft.com/office/officeart/2005/8/layout/orgChart1"/>
+    <dgm:cxn modelId="{23F014A3-40A2-4F9C-923A-076F52E666A2}" type="presParOf" srcId="{7082A8F5-3CA3-43BB-94D2-46195299B9B0}" destId="{9C31056D-D886-4F2D-B6FF-56261399EC40}" srcOrd="1" destOrd="0" presId="urn:microsoft.com/office/officeart/2005/8/layout/orgChart1"/>
+    <dgm:cxn modelId="{0FA8A437-E1E2-4A62-BB0F-0A6B81F9376B}" type="presParOf" srcId="{E6CE18CA-456F-4164-95A8-16E778D7F3D6}" destId="{23D324A6-F74E-4990-8DE5-E8E5462A8772}" srcOrd="1" destOrd="0" presId="urn:microsoft.com/office/officeart/2005/8/layout/orgChart1"/>
+    <dgm:cxn modelId="{BE0B0175-1DB4-422D-8CA7-9A7A7BEE3185}" type="presParOf" srcId="{E6CE18CA-456F-4164-95A8-16E778D7F3D6}" destId="{9761F7DA-3F71-4EBF-809D-9A7C1E647723}" srcOrd="2" destOrd="0" presId="urn:microsoft.com/office/officeart/2005/8/layout/orgChart1"/>
+    <dgm:cxn modelId="{EF6B3DCF-F44D-49E6-987C-6612F0B07B85}" type="presParOf" srcId="{BEE9052A-EFA2-43EA-B62E-58CF0F228FF8}" destId="{F659DB2D-F99E-4455-AD01-046DBDF0B81B}" srcOrd="2" destOrd="0" presId="urn:microsoft.com/office/officeart/2005/8/layout/orgChart1"/>
+    <dgm:cxn modelId="{2D9D3BF7-74EB-4F44-9D7A-F26B8B07DC00}" type="presParOf" srcId="{452FD4BB-7E40-43D5-9C5C-006C59A06D43}" destId="{3909710A-FEE9-40B4-AD80-96A2F30860E7}" srcOrd="2" destOrd="0" presId="urn:microsoft.com/office/officeart/2005/8/layout/orgChart1"/>
+    <dgm:cxn modelId="{944CE9B2-ACA9-4E6F-A5B1-56D60EA5F6DA}" type="presParOf" srcId="{452FD4BB-7E40-43D5-9C5C-006C59A06D43}" destId="{BDAA9639-DEA7-49CE-B2B1-816EDA687E0C}" srcOrd="3" destOrd="0" presId="urn:microsoft.com/office/officeart/2005/8/layout/orgChart1"/>
+    <dgm:cxn modelId="{5844DDF7-839D-4CBA-9F3D-2F79D02C4118}" type="presParOf" srcId="{BDAA9639-DEA7-49CE-B2B1-816EDA687E0C}" destId="{4622FDE9-4CF0-4C8B-95B1-EF8C6B7F6FD6}" srcOrd="0" destOrd="0" presId="urn:microsoft.com/office/officeart/2005/8/layout/orgChart1"/>
+    <dgm:cxn modelId="{ECDE1F65-5B6F-44A3-A15B-2FF06FDCFF9E}" type="presParOf" srcId="{4622FDE9-4CF0-4C8B-95B1-EF8C6B7F6FD6}" destId="{1B095708-54A0-4D66-ACF1-CB86EC02D98E}" srcOrd="0" destOrd="0" presId="urn:microsoft.com/office/officeart/2005/8/layout/orgChart1"/>
+    <dgm:cxn modelId="{281C3883-D3FB-4B19-A819-0A58A8E9D7CD}" type="presParOf" srcId="{4622FDE9-4CF0-4C8B-95B1-EF8C6B7F6FD6}" destId="{121F2EF3-87AA-4D97-854E-D2DBED03C1A4}" srcOrd="1" destOrd="0" presId="urn:microsoft.com/office/officeart/2005/8/layout/orgChart1"/>
+    <dgm:cxn modelId="{9C04CA16-EBA6-4B7D-AC5A-8578BE294628}" type="presParOf" srcId="{BDAA9639-DEA7-49CE-B2B1-816EDA687E0C}" destId="{5BAD494F-907C-4E30-89D8-AFD01C7756CD}" srcOrd="1" destOrd="0" presId="urn:microsoft.com/office/officeart/2005/8/layout/orgChart1"/>
+    <dgm:cxn modelId="{43F7A4A7-3D29-4448-B203-601FA1CA283F}" type="presParOf" srcId="{BDAA9639-DEA7-49CE-B2B1-816EDA687E0C}" destId="{3A3E211D-4C74-4302-85F1-CEEFFF05E8F7}" srcOrd="2" destOrd="0" presId="urn:microsoft.com/office/officeart/2005/8/layout/orgChart1"/>
+    <dgm:cxn modelId="{05C6E5EB-F4E0-4291-81E1-388CD76E29EE}" type="presParOf" srcId="{452FD4BB-7E40-43D5-9C5C-006C59A06D43}" destId="{9A257FD0-8C45-491F-B8E3-2FB7E91C56BB}" srcOrd="4" destOrd="0" presId="urn:microsoft.com/office/officeart/2005/8/layout/orgChart1"/>
+    <dgm:cxn modelId="{B4645D06-2A81-4B8C-AF51-760D51B20DCC}" type="presParOf" srcId="{452FD4BB-7E40-43D5-9C5C-006C59A06D43}" destId="{2E27270C-8B97-438E-BE40-6F72E5ED70D8}" srcOrd="5" destOrd="0" presId="urn:microsoft.com/office/officeart/2005/8/layout/orgChart1"/>
+    <dgm:cxn modelId="{B12D8636-D0EE-4A04-860D-A237F828BD29}" type="presParOf" srcId="{2E27270C-8B97-438E-BE40-6F72E5ED70D8}" destId="{73EB2A6B-A832-4162-95F3-CE595756C64C}" srcOrd="0" destOrd="0" presId="urn:microsoft.com/office/officeart/2005/8/layout/orgChart1"/>
+    <dgm:cxn modelId="{F9E1F76F-442E-4651-99F0-3C8C151B3A6E}" type="presParOf" srcId="{73EB2A6B-A832-4162-95F3-CE595756C64C}" destId="{CED26161-5FC6-4F55-8C3E-EB428827C5E6}" srcOrd="0" destOrd="0" presId="urn:microsoft.com/office/officeart/2005/8/layout/orgChart1"/>
+    <dgm:cxn modelId="{47FFAE12-9D47-4DDC-99C3-0C5819991E7E}" type="presParOf" srcId="{73EB2A6B-A832-4162-95F3-CE595756C64C}" destId="{A31196E8-CBAE-4213-8654-1966644AB151}" srcOrd="1" destOrd="0" presId="urn:microsoft.com/office/officeart/2005/8/layout/orgChart1"/>
+    <dgm:cxn modelId="{22559A31-A882-4F10-9B6A-036EF87C2D8D}" type="presParOf" srcId="{2E27270C-8B97-438E-BE40-6F72E5ED70D8}" destId="{957B617B-D563-4329-9832-4D9972FA3728}" srcOrd="1" destOrd="0" presId="urn:microsoft.com/office/officeart/2005/8/layout/orgChart1"/>
+    <dgm:cxn modelId="{6A82564D-226F-4920-93EC-D73B6FDF345B}" type="presParOf" srcId="{957B617B-D563-4329-9832-4D9972FA3728}" destId="{72B489C7-74FA-4D97-AC17-687D03D2B1E9}" srcOrd="0" destOrd="0" presId="urn:microsoft.com/office/officeart/2005/8/layout/orgChart1"/>
+    <dgm:cxn modelId="{C5F04B39-9D53-4989-BC2B-A3FC0942C635}" type="presParOf" srcId="{957B617B-D563-4329-9832-4D9972FA3728}" destId="{EA4E6780-D346-4668-AC67-1BAD2A5C0995}" srcOrd="1" destOrd="0" presId="urn:microsoft.com/office/officeart/2005/8/layout/orgChart1"/>
+    <dgm:cxn modelId="{8B49B432-54CC-42BF-8852-E85C21957F0F}" type="presParOf" srcId="{EA4E6780-D346-4668-AC67-1BAD2A5C0995}" destId="{71846869-4B38-4F91-9D58-8A933E117ADB}" srcOrd="0" destOrd="0" presId="urn:microsoft.com/office/officeart/2005/8/layout/orgChart1"/>
+    <dgm:cxn modelId="{0C764659-281D-4FCB-A6E7-D9C021549C2D}" type="presParOf" srcId="{71846869-4B38-4F91-9D58-8A933E117ADB}" destId="{9C122886-BFFA-42D3-B249-30238C4B8EA5}" srcOrd="0" destOrd="0" presId="urn:microsoft.com/office/officeart/2005/8/layout/orgChart1"/>
+    <dgm:cxn modelId="{C7367CC7-24E1-4C99-888E-91D3E22E933E}" type="presParOf" srcId="{71846869-4B38-4F91-9D58-8A933E117ADB}" destId="{308C1310-4C3A-49DE-A6B4-1B9D9E7DFC9D}" srcOrd="1" destOrd="0" presId="urn:microsoft.com/office/officeart/2005/8/layout/orgChart1"/>
+    <dgm:cxn modelId="{BBC70C86-BE15-4D63-A538-55ED2018D152}" type="presParOf" srcId="{EA4E6780-D346-4668-AC67-1BAD2A5C0995}" destId="{D2EE5E96-64C8-47CA-BA23-60B92B6E3D63}" srcOrd="1" destOrd="0" presId="urn:microsoft.com/office/officeart/2005/8/layout/orgChart1"/>
+    <dgm:cxn modelId="{23F70B94-5D24-422B-BAA4-2C16B4453895}" type="presParOf" srcId="{D2EE5E96-64C8-47CA-BA23-60B92B6E3D63}" destId="{0CAE4902-F0A0-4A3E-9B1C-627E1101C9F5}" srcOrd="0" destOrd="0" presId="urn:microsoft.com/office/officeart/2005/8/layout/orgChart1"/>
+    <dgm:cxn modelId="{69D5B9B4-DCC1-442B-9A30-99A56748AB14}" type="presParOf" srcId="{D2EE5E96-64C8-47CA-BA23-60B92B6E3D63}" destId="{B1B75A73-C93E-46FA-BD75-E6658B21E806}" srcOrd="1" destOrd="0" presId="urn:microsoft.com/office/officeart/2005/8/layout/orgChart1"/>
+    <dgm:cxn modelId="{4696B579-8D92-40D4-89EE-59276D3CB070}" type="presParOf" srcId="{B1B75A73-C93E-46FA-BD75-E6658B21E806}" destId="{1CCAE761-0CC8-48EF-859D-3E2BAF300C3A}" srcOrd="0" destOrd="0" presId="urn:microsoft.com/office/officeart/2005/8/layout/orgChart1"/>
+    <dgm:cxn modelId="{BB994038-1248-484E-B821-0415537FF581}" type="presParOf" srcId="{1CCAE761-0CC8-48EF-859D-3E2BAF300C3A}" destId="{869C8297-3FC4-42B1-ABEF-5826D3E0BCB7}" srcOrd="0" destOrd="0" presId="urn:microsoft.com/office/officeart/2005/8/layout/orgChart1"/>
+    <dgm:cxn modelId="{07A45AD5-8DDC-4B42-A9E9-BA9FFBE09256}" type="presParOf" srcId="{1CCAE761-0CC8-48EF-859D-3E2BAF300C3A}" destId="{0B94B112-C07B-4E86-8546-BFC3000092F5}" srcOrd="1" destOrd="0" presId="urn:microsoft.com/office/officeart/2005/8/layout/orgChart1"/>
+    <dgm:cxn modelId="{89807416-8B80-45BC-8E85-6BD37C0C0D0B}" type="presParOf" srcId="{B1B75A73-C93E-46FA-BD75-E6658B21E806}" destId="{4A1DFB83-EA63-4D5F-9945-A5627F671EDB}" srcOrd="1" destOrd="0" presId="urn:microsoft.com/office/officeart/2005/8/layout/orgChart1"/>
+    <dgm:cxn modelId="{8E29F5C7-BF8A-46F8-8064-ED0DCFC6E5E8}" type="presParOf" srcId="{4A1DFB83-EA63-4D5F-9945-A5627F671EDB}" destId="{A15E7BCA-6DDF-4B9E-87AE-C5E896FBCFCF}" srcOrd="0" destOrd="0" presId="urn:microsoft.com/office/officeart/2005/8/layout/orgChart1"/>
+    <dgm:cxn modelId="{FE18C8E5-224E-4E2A-9FA6-9603DAC2C9C7}" type="presParOf" srcId="{4A1DFB83-EA63-4D5F-9945-A5627F671EDB}" destId="{07ACABC1-5ED5-4EBB-BCE6-C3964BA24258}" srcOrd="1" destOrd="0" presId="urn:microsoft.com/office/officeart/2005/8/layout/orgChart1"/>
+    <dgm:cxn modelId="{E40C41D1-AD00-4198-80E6-7A6673AF90E8}" type="presParOf" srcId="{07ACABC1-5ED5-4EBB-BCE6-C3964BA24258}" destId="{C3558A74-11DD-42DE-81E1-9EE08083455F}" srcOrd="0" destOrd="0" presId="urn:microsoft.com/office/officeart/2005/8/layout/orgChart1"/>
+    <dgm:cxn modelId="{F70C2F7F-D704-4B54-AFB4-97690AA4FE90}" type="presParOf" srcId="{C3558A74-11DD-42DE-81E1-9EE08083455F}" destId="{D56B5960-43FE-4BF3-AC87-6197C0FB1E01}" srcOrd="0" destOrd="0" presId="urn:microsoft.com/office/officeart/2005/8/layout/orgChart1"/>
+    <dgm:cxn modelId="{768708B9-0405-4ACD-B214-25FE0B310796}" type="presParOf" srcId="{C3558A74-11DD-42DE-81E1-9EE08083455F}" destId="{7D9011FB-2C17-4C52-A92C-A21598204B3F}" srcOrd="1" destOrd="0" presId="urn:microsoft.com/office/officeart/2005/8/layout/orgChart1"/>
+    <dgm:cxn modelId="{A5E42EA3-F7FA-43B4-B445-1BBAAD20921A}" type="presParOf" srcId="{07ACABC1-5ED5-4EBB-BCE6-C3964BA24258}" destId="{DA84DC44-812F-44A5-A422-373717CBC567}" srcOrd="1" destOrd="0" presId="urn:microsoft.com/office/officeart/2005/8/layout/orgChart1"/>
+    <dgm:cxn modelId="{1D2C7AD5-9027-4B25-A0EA-7475CC485270}" type="presParOf" srcId="{07ACABC1-5ED5-4EBB-BCE6-C3964BA24258}" destId="{EBD7EC74-995E-4006-B2C6-2781DF3FA4E3}" srcOrd="2" destOrd="0" presId="urn:microsoft.com/office/officeart/2005/8/layout/orgChart1"/>
+    <dgm:cxn modelId="{16788482-90B0-4621-A399-749AE73BC729}" type="presParOf" srcId="{B1B75A73-C93E-46FA-BD75-E6658B21E806}" destId="{31A8FA42-97F4-4B8B-9665-B7B3A8809070}" srcOrd="2" destOrd="0" presId="urn:microsoft.com/office/officeart/2005/8/layout/orgChart1"/>
+    <dgm:cxn modelId="{6E962749-CA4E-4EB0-9C52-DD9D3AE1581F}" type="presParOf" srcId="{EA4E6780-D346-4668-AC67-1BAD2A5C0995}" destId="{C1799654-01A7-4F0E-8B90-874B0EF9358B}" srcOrd="2" destOrd="0" presId="urn:microsoft.com/office/officeart/2005/8/layout/orgChart1"/>
+    <dgm:cxn modelId="{9F412B8B-0EBB-4045-BF94-02DF73BD4AC0}" type="presParOf" srcId="{957B617B-D563-4329-9832-4D9972FA3728}" destId="{1E4390DA-6E92-4B24-AB12-F822ABDA509F}" srcOrd="2" destOrd="0" presId="urn:microsoft.com/office/officeart/2005/8/layout/orgChart1"/>
+    <dgm:cxn modelId="{0D83F593-88A1-44F1-9DB0-7C931FF628C5}" type="presParOf" srcId="{957B617B-D563-4329-9832-4D9972FA3728}" destId="{A7020096-0E5C-4641-BD74-66CAB3812140}" srcOrd="3" destOrd="0" presId="urn:microsoft.com/office/officeart/2005/8/layout/orgChart1"/>
+    <dgm:cxn modelId="{32993674-A9DA-44FE-8412-2B5ACAF67B0E}" type="presParOf" srcId="{A7020096-0E5C-4641-BD74-66CAB3812140}" destId="{FB47B2C8-E6CF-40D3-A1FF-FFAC92366970}" srcOrd="0" destOrd="0" presId="urn:microsoft.com/office/officeart/2005/8/layout/orgChart1"/>
+    <dgm:cxn modelId="{27FD4A61-A431-4452-918D-80C90116DADD}" type="presParOf" srcId="{FB47B2C8-E6CF-40D3-A1FF-FFAC92366970}" destId="{B74AE58B-58ED-45FF-8CF9-E4AC8C4063DE}" srcOrd="0" destOrd="0" presId="urn:microsoft.com/office/officeart/2005/8/layout/orgChart1"/>
+    <dgm:cxn modelId="{3CE0A303-DCFD-4038-8C63-525413F47CE6}" type="presParOf" srcId="{FB47B2C8-E6CF-40D3-A1FF-FFAC92366970}" destId="{4F032461-194A-4686-B708-C90C6CD134F6}" srcOrd="1" destOrd="0" presId="urn:microsoft.com/office/officeart/2005/8/layout/orgChart1"/>
+    <dgm:cxn modelId="{6EAAA6A5-2816-4404-A4EE-A359D1EE0955}" type="presParOf" srcId="{A7020096-0E5C-4641-BD74-66CAB3812140}" destId="{23E0AB3D-2759-4914-931A-36411DC244EA}" srcOrd="1" destOrd="0" presId="urn:microsoft.com/office/officeart/2005/8/layout/orgChart1"/>
+    <dgm:cxn modelId="{96F8D01B-1D6D-40BD-9945-4C69696FAE02}" type="presParOf" srcId="{23E0AB3D-2759-4914-931A-36411DC244EA}" destId="{B48B7843-B267-4D48-B237-6B806ABA2631}" srcOrd="0" destOrd="0" presId="urn:microsoft.com/office/officeart/2005/8/layout/orgChart1"/>
+    <dgm:cxn modelId="{50F3221F-440E-4834-B21C-99232C4B544F}" type="presParOf" srcId="{23E0AB3D-2759-4914-931A-36411DC244EA}" destId="{76569222-746B-44B8-8F13-E22E26F5ED7C}" srcOrd="1" destOrd="0" presId="urn:microsoft.com/office/officeart/2005/8/layout/orgChart1"/>
+    <dgm:cxn modelId="{2E764DAA-9D0B-402F-96C8-4431DCA06118}" type="presParOf" srcId="{76569222-746B-44B8-8F13-E22E26F5ED7C}" destId="{5B52CBE0-3801-4B20-9392-8D8FB35B96AB}" srcOrd="0" destOrd="0" presId="urn:microsoft.com/office/officeart/2005/8/layout/orgChart1"/>
+    <dgm:cxn modelId="{4800E040-228C-4B00-8CA2-DB9E94377C7C}" type="presParOf" srcId="{5B52CBE0-3801-4B20-9392-8D8FB35B96AB}" destId="{FED213AA-58FB-4C1F-8C55-8F1468DFE093}" srcOrd="0" destOrd="0" presId="urn:microsoft.com/office/officeart/2005/8/layout/orgChart1"/>
+    <dgm:cxn modelId="{F34DD936-256E-4B72-814D-28F73335B409}" type="presParOf" srcId="{5B52CBE0-3801-4B20-9392-8D8FB35B96AB}" destId="{6833E4B7-F486-474A-892C-7E9101C89A3D}" srcOrd="1" destOrd="0" presId="urn:microsoft.com/office/officeart/2005/8/layout/orgChart1"/>
+    <dgm:cxn modelId="{DB288925-7145-4FD9-9040-4C9F9CB01F34}" type="presParOf" srcId="{76569222-746B-44B8-8F13-E22E26F5ED7C}" destId="{FA22E966-2221-4FD0-A41D-81B64A8BFB01}" srcOrd="1" destOrd="0" presId="urn:microsoft.com/office/officeart/2005/8/layout/orgChart1"/>
+    <dgm:cxn modelId="{D806F141-F10E-4E83-BC2F-5AC84BB4F34E}" type="presParOf" srcId="{76569222-746B-44B8-8F13-E22E26F5ED7C}" destId="{21C0CFB3-4D3E-43D1-A615-92C236ABADE5}" srcOrd="2" destOrd="0" presId="urn:microsoft.com/office/officeart/2005/8/layout/orgChart1"/>
+    <dgm:cxn modelId="{D8D6C102-0D5D-4B5D-9A63-4D3278743837}" type="presParOf" srcId="{23E0AB3D-2759-4914-931A-36411DC244EA}" destId="{F49C0D87-0626-42A3-9EEF-E263718C1937}" srcOrd="2" destOrd="0" presId="urn:microsoft.com/office/officeart/2005/8/layout/orgChart1"/>
+    <dgm:cxn modelId="{8759A164-F689-40DB-9D38-6CF47E4478BB}" type="presParOf" srcId="{23E0AB3D-2759-4914-931A-36411DC244EA}" destId="{1B53AEAD-3C68-4BE1-8F66-0BCE851032BB}" srcOrd="3" destOrd="0" presId="urn:microsoft.com/office/officeart/2005/8/layout/orgChart1"/>
+    <dgm:cxn modelId="{9148FAC8-EC28-41C2-8CEF-E0F8F3BD028E}" type="presParOf" srcId="{1B53AEAD-3C68-4BE1-8F66-0BCE851032BB}" destId="{E6D9C826-DEF0-4385-B66C-FE052C6FA4F9}" srcOrd="0" destOrd="0" presId="urn:microsoft.com/office/officeart/2005/8/layout/orgChart1"/>
+    <dgm:cxn modelId="{F5E909A0-0DE9-4207-B295-FE90C442A5A6}" type="presParOf" srcId="{E6D9C826-DEF0-4385-B66C-FE052C6FA4F9}" destId="{7A5D3C87-C91F-49E1-AAE3-FEC7CA063B35}" srcOrd="0" destOrd="0" presId="urn:microsoft.com/office/officeart/2005/8/layout/orgChart1"/>
+    <dgm:cxn modelId="{DF3A10E4-40B3-4177-BD9C-6A045B11292B}" type="presParOf" srcId="{E6D9C826-DEF0-4385-B66C-FE052C6FA4F9}" destId="{FD85FA2F-147F-4E70-8865-FDD09B5474D6}" srcOrd="1" destOrd="0" presId="urn:microsoft.com/office/officeart/2005/8/layout/orgChart1"/>
+    <dgm:cxn modelId="{21195622-4771-4A3B-83AB-58316C474F2B}" type="presParOf" srcId="{1B53AEAD-3C68-4BE1-8F66-0BCE851032BB}" destId="{CA8350A4-9CC3-4E2D-A2D5-4F67E740005F}" srcOrd="1" destOrd="0" presId="urn:microsoft.com/office/officeart/2005/8/layout/orgChart1"/>
+    <dgm:cxn modelId="{37EA8D0C-E095-470C-B8DE-037345D62D12}" type="presParOf" srcId="{1B53AEAD-3C68-4BE1-8F66-0BCE851032BB}" destId="{5A662375-96D3-459F-9AB9-36075073D6DF}" srcOrd="2" destOrd="0" presId="urn:microsoft.com/office/officeart/2005/8/layout/orgChart1"/>
+    <dgm:cxn modelId="{F266D70C-3919-426E-AE12-A99C28E1FD00}" type="presParOf" srcId="{23E0AB3D-2759-4914-931A-36411DC244EA}" destId="{6DA47FC1-3C94-4B7B-9686-B4DE54CD6E32}" srcOrd="4" destOrd="0" presId="urn:microsoft.com/office/officeart/2005/8/layout/orgChart1"/>
+    <dgm:cxn modelId="{E827F6F1-4D44-40F1-A476-5E85886279BB}" type="presParOf" srcId="{23E0AB3D-2759-4914-931A-36411DC244EA}" destId="{EF608251-8EAD-4D97-9BA5-72575BFE63A0}" srcOrd="5" destOrd="0" presId="urn:microsoft.com/office/officeart/2005/8/layout/orgChart1"/>
+    <dgm:cxn modelId="{BCF5C979-9AE4-4DDE-B05A-733B2B6AED4F}" type="presParOf" srcId="{EF608251-8EAD-4D97-9BA5-72575BFE63A0}" destId="{D3E3A70A-9CB9-4831-A5F2-773D9CAAD13E}" srcOrd="0" destOrd="0" presId="urn:microsoft.com/office/officeart/2005/8/layout/orgChart1"/>
+    <dgm:cxn modelId="{BAD43FF0-9CC0-492C-B4D1-65772C1E018B}" type="presParOf" srcId="{D3E3A70A-9CB9-4831-A5F2-773D9CAAD13E}" destId="{D047EC21-D8B3-4AD7-BEA8-6E642D801514}" srcOrd="0" destOrd="0" presId="urn:microsoft.com/office/officeart/2005/8/layout/orgChart1"/>
+    <dgm:cxn modelId="{D2CBCB93-A1BD-44FA-B661-1F31C152E9BA}" type="presParOf" srcId="{D3E3A70A-9CB9-4831-A5F2-773D9CAAD13E}" destId="{0F27C0DE-0F29-4631-988F-97BDB14F1AC0}" srcOrd="1" destOrd="0" presId="urn:microsoft.com/office/officeart/2005/8/layout/orgChart1"/>
+    <dgm:cxn modelId="{D7285233-7A9B-4360-BE6E-24ADEF146F8C}" type="presParOf" srcId="{EF608251-8EAD-4D97-9BA5-72575BFE63A0}" destId="{710EA983-6A75-48AA-9A4E-4BAB603DCD04}" srcOrd="1" destOrd="0" presId="urn:microsoft.com/office/officeart/2005/8/layout/orgChart1"/>
+    <dgm:cxn modelId="{98679F74-7029-4175-BED4-D34ACD9B6DC0}" type="presParOf" srcId="{EF608251-8EAD-4D97-9BA5-72575BFE63A0}" destId="{7CF89B05-9C94-4B93-A3C6-EBC5130A7AD1}" srcOrd="2" destOrd="0" presId="urn:microsoft.com/office/officeart/2005/8/layout/orgChart1"/>
+    <dgm:cxn modelId="{4AEEC0E9-53A4-43C0-886C-2A6997FE3822}" type="presParOf" srcId="{A7020096-0E5C-4641-BD74-66CAB3812140}" destId="{87D31610-7716-4A0D-903C-FD4857C067A0}" srcOrd="2" destOrd="0" presId="urn:microsoft.com/office/officeart/2005/8/layout/orgChart1"/>
+    <dgm:cxn modelId="{6FFEAFD6-E944-4FB0-960A-54F17C244C78}" type="presParOf" srcId="{2E27270C-8B97-438E-BE40-6F72E5ED70D8}" destId="{C235E7C4-DD68-463D-9C98-27FCFD019158}" srcOrd="2" destOrd="0" presId="urn:microsoft.com/office/officeart/2005/8/layout/orgChart1"/>
+    <dgm:cxn modelId="{46B480AC-F019-4843-9810-0F8368B61BAD}" type="presParOf" srcId="{452FD4BB-7E40-43D5-9C5C-006C59A06D43}" destId="{38F1C119-32CE-4021-BFF5-6780B266B2B3}" srcOrd="6" destOrd="0" presId="urn:microsoft.com/office/officeart/2005/8/layout/orgChart1"/>
+    <dgm:cxn modelId="{C54FEF83-9AC4-44AE-B3B8-E6D3EC3EFDAF}" type="presParOf" srcId="{452FD4BB-7E40-43D5-9C5C-006C59A06D43}" destId="{3AEEFF2F-3539-4D5F-B05D-5CE65A9067FD}" srcOrd="7" destOrd="0" presId="urn:microsoft.com/office/officeart/2005/8/layout/orgChart1"/>
+    <dgm:cxn modelId="{15F3D018-2128-4CA4-8053-E10939AB8012}" type="presParOf" srcId="{3AEEFF2F-3539-4D5F-B05D-5CE65A9067FD}" destId="{5D67729D-8CFB-46A1-85EB-8E84A9474231}" srcOrd="0" destOrd="0" presId="urn:microsoft.com/office/officeart/2005/8/layout/orgChart1"/>
+    <dgm:cxn modelId="{84FB4F60-DEAB-4863-AF8B-D623CFBB7681}" type="presParOf" srcId="{5D67729D-8CFB-46A1-85EB-8E84A9474231}" destId="{E662CA7D-6A9C-41CE-833F-0623BBA61003}" srcOrd="0" destOrd="0" presId="urn:microsoft.com/office/officeart/2005/8/layout/orgChart1"/>
+    <dgm:cxn modelId="{08D47F98-83DE-4BD8-8B81-1528564878B0}" type="presParOf" srcId="{5D67729D-8CFB-46A1-85EB-8E84A9474231}" destId="{AF67DEAB-5233-4750-97A7-5A43F6B59DE4}" srcOrd="1" destOrd="0" presId="urn:microsoft.com/office/officeart/2005/8/layout/orgChart1"/>
+    <dgm:cxn modelId="{44A7296F-FD26-4D6D-BB20-BA0FBA158282}" type="presParOf" srcId="{3AEEFF2F-3539-4D5F-B05D-5CE65A9067FD}" destId="{F6ED29A1-EA6F-44C2-89F6-37D70DEFBF01}" srcOrd="1" destOrd="0" presId="urn:microsoft.com/office/officeart/2005/8/layout/orgChart1"/>
+    <dgm:cxn modelId="{202046BF-139B-4E8C-A2DB-175B1D90374C}" type="presParOf" srcId="{3AEEFF2F-3539-4D5F-B05D-5CE65A9067FD}" destId="{4F035D0B-FD62-4B4D-B3C4-7169E3931249}" srcOrd="2" destOrd="0" presId="urn:microsoft.com/office/officeart/2005/8/layout/orgChart1"/>
+    <dgm:cxn modelId="{44387F80-CFBA-4EB3-8C01-7FD2A9D669D0}" type="presParOf" srcId="{45EB93E0-FF43-4C22-A2BB-989A427D442E}" destId="{A603520D-BE5F-451C-A06E-34222B67A439}" srcOrd="2" destOrd="0" presId="urn:microsoft.com/office/officeart/2005/8/layout/orgChart1"/>
   </dgm:cxnLst>
   <dgm:bg/>
   <dgm:whole/>
@@ -12147,6 +12436,7 @@
     <w:rsid w:val="0082042B"/>
     <w:rsid w:val="00E102DE"/>
     <w:rsid w:val="00E66593"/>
+    <w:rsid w:val="00FA0425"/>
   </w:rsids>
   <m:mathPr>
     <m:mathFont m:val="Cambria Math"/>
@@ -12883,7 +13173,7 @@
 </file>
 
 <file path=customXml/itemProps1.xml><?xml version="1.0" encoding="utf-8"?>
-<ds:datastoreItem xmlns:ds="http://schemas.openxmlformats.org/officeDocument/2006/customXml" ds:itemID="{250F968B-D213-4082-976D-B2A3F96794F0}">
+<ds:datastoreItem xmlns:ds="http://schemas.openxmlformats.org/officeDocument/2006/customXml" ds:itemID="{4D7DBE1E-6637-440C-A7D6-C7A7D0CB704C}">
   <ds:schemaRefs>
     <ds:schemaRef ds:uri="http://schemas.openxmlformats.org/officeDocument/2006/bibliography"/>
   </ds:schemaRefs>

</xml_diff>

<commit_message>
Lau - revisión diagnóstico
</commit_message>
<xml_diff>
--- a/Docs/1 - Propuesta.docx
+++ b/Docs/1 - Propuesta.docx
@@ -771,22 +771,29 @@
         </w:rPr>
         <w:tab/>
       </w:r>
-      <w:fldSimple w:instr=" SAVEDATE   \* MERGEFORMAT ">
-        <w:r>
-          <w:rPr>
-            <w:i/>
-            <w:noProof/>
-            <w:sz w:val="20"/>
-          </w:rPr>
-          <w:t>24/03/2011 07:42:00</w:t>
-        </w:r>
-        <w:r>
-          <w:rPr>
-            <w:noProof/>
-          </w:rPr>
-          <w:t xml:space="preserve"> p.m.</w:t>
-        </w:r>
-      </w:fldSimple>
+      <w:r>
+        <w:fldChar w:fldCharType="begin"/>
+      </w:r>
+      <w:r>
+        <w:instrText xml:space="preserve"> SAVEDATE   \* MERGEFORMAT </w:instrText>
+      </w:r>
+      <w:r>
+        <w:fldChar w:fldCharType="separate"/>
+      </w:r>
+      <w:r>
+        <w:rPr>
+          <w:i/>
+          <w:noProof/>
+          <w:sz w:val="20"/>
+        </w:rPr>
+        <w:t>27/03/2011 21:42:00</w:t>
+      </w:r>
+      <w:r>
+        <w:rPr>
+          <w:noProof/>
+        </w:rPr>
+        <w:fldChar w:fldCharType="end"/>
+      </w:r>
     </w:p>
     <w:p>
       <w:pPr>
@@ -2754,11 +2761,21 @@
       <w:pPr>
         <w:jc w:val="both"/>
       </w:pPr>
-      <w:fldSimple w:instr=" TITLE  \* Upper  \* MERGEFORMAT ">
-        <w:r>
-          <w:t>EDUAR 2.0</w:t>
-        </w:r>
-      </w:fldSimple>
+      <w:r>
+        <w:fldChar w:fldCharType="begin"/>
+      </w:r>
+      <w:r>
+        <w:instrText xml:space="preserve"> TITLE  \* Upper  \* MERGEFORMAT </w:instrText>
+      </w:r>
+      <w:r>
+        <w:fldChar w:fldCharType="separate"/>
+      </w:r>
+      <w:r>
+        <w:t>EDUAR 2.0</w:t>
+      </w:r>
+      <w:r>
+        <w:fldChar w:fldCharType="end"/>
+      </w:r>
       <w:r>
         <w:t xml:space="preserve"> estará dirigido a entidades educativas de nivel medio, pertenecientes a la Provincia de Córdoba, que se encuentren adscriptas a la Dirección General de Educación Media de la Provincia.</w:t>
       </w:r>
@@ -2923,7 +2940,7 @@
           <w:lang w:eastAsia="en-US"/>
         </w:rPr>
         <w:pict>
-          <v:shape id="Diagrama 1" o:spid="_x0000_i1025" type="#_x0000_t75" style="width:437.7pt;height:441.85pt;visibility:visible" o:gfxdata="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">
+          <v:shape id="Diagrama 1" o:spid="_x0000_i1025" type="#_x0000_t75" style="width:437.65pt;height:441.9pt;visibility:visible" o:gfxdata="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">
             <v:imagedata r:id="rId10" o:title="" croptop="-6378f" cropbottom="-5963f"/>
             <o:lock v:ext="edit" aspectratio="f"/>
           </v:shape>
@@ -3292,10 +3309,22 @@
         <w:jc w:val="both"/>
       </w:pPr>
       <w:r>
-        <w:t>Desde el punto de vista del equipo de docente y directivos</w:t>
-      </w:r>
-      <w:r>
-        <w:t xml:space="preserve"> precisan que el</w:t>
+        <w:t>Desde el punto de vista del equipo de docente</w:t>
+      </w:r>
+      <w:r>
+        <w:t>s</w:t>
+      </w:r>
+      <w:r>
+        <w:t xml:space="preserve"> y directivos</w:t>
+      </w:r>
+      <w:r>
+        <w:t xml:space="preserve"> </w:t>
+      </w:r>
+      <w:r>
+        <w:t xml:space="preserve">se </w:t>
+      </w:r>
+      <w:r>
+        <w:t>precisa que el</w:t>
       </w:r>
       <w:r>
         <w:t xml:space="preserve"> total</w:t>
@@ -3303,7 +3332,6 @@
       <w:r>
         <w:t xml:space="preserve"> de información sea </w:t>
       </w:r>
-      <w:proofErr w:type="spellStart"/>
       <w:r>
         <w:t>sum</w:t>
       </w:r>
@@ -3316,7 +3344,6 @@
       <w:r>
         <w:t>ada</w:t>
       </w:r>
-      <w:proofErr w:type="spellEnd"/>
       <w:r>
         <w:t xml:space="preserve"> y presentada</w:t>
       </w:r>
@@ -3327,21 +3354,10 @@
         <w:t>ico</w:t>
       </w:r>
       <w:r>
-        <w:t xml:space="preserve">, ayudando a </w:t>
-      </w:r>
-      <w:proofErr w:type="gramStart"/>
-      <w:r>
-        <w:t>las posteriores</w:t>
-      </w:r>
-      <w:r>
-        <w:t xml:space="preserve"> toma</w:t>
-      </w:r>
-      <w:r>
-        <w:t>s</w:t>
-      </w:r>
-      <w:proofErr w:type="gramEnd"/>
-      <w:r>
-        <w:t xml:space="preserve"> de </w:t>
+        <w:t>, ayudando a la posterior</w:t>
+      </w:r>
+      <w:r>
+        <w:t xml:space="preserve"> toma de </w:t>
       </w:r>
       <w:r>
         <w:t xml:space="preserve">decisiones </w:t>
@@ -3350,32 +3366,49 @@
         <w:t xml:space="preserve">y cursos de acción con respecto al desempeño académico de los jóvenes en los diferentes niveles, materias y especialidades. </w:t>
       </w:r>
       <w:r>
-        <w:t xml:space="preserve">En particular los directivos, así como un gerente de una empresa </w:t>
-      </w:r>
-      <w:proofErr w:type="gramStart"/>
+        <w:t>Así como el</w:t>
+      </w:r>
+      <w:r>
+        <w:t xml:space="preserve"> gerente de una empresa </w:t>
+      </w:r>
       <w:r>
         <w:t>necesita</w:t>
       </w:r>
-      <w:proofErr w:type="gramEnd"/>
       <w:r>
         <w:t xml:space="preserve"> información estratégica para realizar el plan </w:t>
       </w:r>
       <w:r>
-        <w:t>de negocios y tomar decisiones del curso que debe tomar la empresa, necesita poseer información estratégica para conocer el desempeño académico de la institución.</w:t>
-      </w:r>
-      <w:r>
-        <w:t xml:space="preserve"> Necesitan saber sobre los temas impartidos sobre los planificados, el nivel de los cursos en las distintas materias y como </w:t>
-      </w:r>
-      <w:proofErr w:type="spellStart"/>
-      <w:r>
-        <w:t>esta</w:t>
-      </w:r>
-      <w:proofErr w:type="spellEnd"/>
-      <w:r>
-        <w:t xml:space="preserve"> siendo el desempeño de alumnos de un determinado profesor, por citar algunos ejemplos. </w:t>
-      </w:r>
-      <w:r>
-        <w:t>Los profesores necesitan poder hacer un seguimiento del desempeño</w:t>
+        <w:t>de negocios y tomar dec</w:t>
+      </w:r>
+      <w:r>
+        <w:t>isiones del curso que debe tomar</w:t>
+      </w:r>
+      <w:r>
+        <w:t xml:space="preserve">, </w:t>
+      </w:r>
+      <w:r>
+        <w:t xml:space="preserve">los directivos </w:t>
+      </w:r>
+      <w:r>
+        <w:t>necesita</w:t>
+      </w:r>
+      <w:r>
+        <w:t>n</w:t>
+      </w:r>
+      <w:r>
+        <w:t xml:space="preserve"> poseer información estratégica para conocer el desempeño académico de la institución.</w:t>
+      </w:r>
+      <w:r>
+        <w:t xml:space="preserve"> Necesitan saber los temas impartidos sobre los planificados, el nivel de los cursos en las distintas materias y </w:t>
+      </w:r>
+      <w:r>
+        <w:t xml:space="preserve">cuál es </w:t>
+      </w:r>
+      <w:r>
+        <w:t xml:space="preserve">el desempeño de alumnos de un determinado profesor, por citar algunos ejemplos. </w:t>
+      </w:r>
+      <w:r>
+        <w:t>Los profesores necesitan hacer un seguimiento del desempeño</w:t>
       </w:r>
       <w:r>
         <w:t xml:space="preserve"> de su curso, </w:t>
@@ -3471,63 +3504,97 @@
         <w:t xml:space="preserve">Otro </w:t>
       </w:r>
       <w:r>
-        <w:t>gran desafío a afrontar en el hecho de que existe una gran brecha en la comunicación de los actores del sistema de formación educativa: docentes, alumnos y padres están a kilómetros de distancia en cuanto a la información disponible que poseen para llevar a cabo su rol educativa.</w:t>
-      </w:r>
-    </w:p>
-    <w:p>
-      <w:pPr>
-        <w:jc w:val="both"/>
-      </w:pPr>
-      <w:r>
-        <w:t xml:space="preserve">Por otro lado los alumnos </w:t>
-      </w:r>
-      <w:r>
-        <w:t xml:space="preserve">hoy por hoy se encuentran </w:t>
+        <w:t>gran desafío a afrontar es</w:t>
+      </w:r>
+      <w:r>
+        <w:t xml:space="preserve"> el hecho de que existe una gran brecha en la comunicación de los actores del sistema de formación educativa: docentes, alumnos y padres están a kilómetros de distancia en cuanto a la información disponible que poseen par</w:t>
+      </w:r>
+      <w:r>
+        <w:t>a llevar a cabo su rol educativo</w:t>
+      </w:r>
+      <w:r>
+        <w:t>.</w:t>
+      </w:r>
+    </w:p>
+    <w:p>
+      <w:pPr>
+        <w:jc w:val="both"/>
+      </w:pPr>
+      <w:r>
+        <w:t>Por otro lado</w:t>
+      </w:r>
+      <w:r>
+        <w:t>,</w:t>
+      </w:r>
+      <w:r>
+        <w:t xml:space="preserve"> los alumn</w:t>
+      </w:r>
+      <w:bookmarkStart w:id="7" w:name="_GoBack"/>
+      <w:bookmarkEnd w:id="7"/>
+      <w:r>
+        <w:t xml:space="preserve">os </w:t>
+      </w:r>
+      <w:r>
+        <w:t>de</w:t>
+      </w:r>
+      <w:r>
+        <w:t xml:space="preserve"> hoy se encuentran </w:t>
+      </w:r>
+      <w:r>
+        <w:t>sobre</w:t>
+      </w:r>
+      <w:r>
+        <w:t xml:space="preserve"> </w:t>
+      </w:r>
+      <w:r>
+        <w:t>estimulados por un bombardeo tecnológico que los deja expuestos a una sobrecarga de información</w:t>
+      </w:r>
+      <w:r>
+        <w:t>,</w:t>
+      </w:r>
+      <w:r>
+        <w:t xml:space="preserve"> </w:t>
+      </w:r>
+      <w:r>
+        <w:t>p</w:t>
+      </w:r>
+      <w:r>
+        <w:t xml:space="preserve">or lo cual en todos los ambientes en que los alumnos se mueven tienen un acceso amplio a nuevas tecnologías de información: teléfonos celulares de </w:t>
+      </w:r>
+      <w:r>
+        <w:t>última</w:t>
+      </w:r>
+      <w:r>
+        <w:t xml:space="preserve"> generación, notebook</w:t>
+      </w:r>
+      <w:r>
+        <w:t>s</w:t>
+      </w:r>
+      <w:r>
+        <w:t xml:space="preserve">, netbooks, </w:t>
       </w:r>
       <w:proofErr w:type="spellStart"/>
       <w:r>
-        <w:t>sobreestimulados</w:t>
+        <w:t>tablets</w:t>
       </w:r>
       <w:proofErr w:type="spellEnd"/>
       <w:r>
-        <w:t xml:space="preserve"> por un bombardeo tecnológico que los deja expuestos a una sobrecarga de información</w:t>
-      </w:r>
-      <w:r>
-        <w:t>.</w:t>
-      </w:r>
-      <w:r>
-        <w:t xml:space="preserve"> Por lo cual en todos los ambientes en que los alumnos se mueven tienen un acceso amplio a nuevas tecnologías de información: teléfonos celulares de </w:t>
-      </w:r>
-      <w:r>
-        <w:t>última</w:t>
-      </w:r>
-      <w:r>
-        <w:t xml:space="preserve"> generación, notebook</w:t>
-      </w:r>
-      <w:r>
-        <w:t>s</w:t>
-      </w:r>
-      <w:r>
-        <w:t xml:space="preserve">, </w:t>
-      </w:r>
-      <w:proofErr w:type="spellStart"/>
-      <w:r>
-        <w:t>netbooks</w:t>
-      </w:r>
-      <w:proofErr w:type="spellEnd"/>
-      <w:r>
-        <w:t xml:space="preserve">, </w:t>
-      </w:r>
-      <w:proofErr w:type="spellStart"/>
-      <w:r>
-        <w:t>tabletsm</w:t>
-      </w:r>
-      <w:proofErr w:type="spellEnd"/>
+        <w:t>,</w:t>
+      </w:r>
       <w:r>
         <w:t xml:space="preserve"> </w:t>
       </w:r>
       <w:r>
-        <w:t>consolas de video juegos, etc. H</w:t>
+        <w:t>consolas de video juegos, etc.</w:t>
+      </w:r>
+      <w:r>
+        <w:t>,</w:t>
+      </w:r>
+      <w:r>
+        <w:t xml:space="preserve"> </w:t>
+      </w:r>
+      <w:r>
+        <w:t>h</w:t>
       </w:r>
       <w:r>
         <w:t>acen notar que el único ambiente en el cual participan los jóvenes que no ha manifestado este salto tecnológico es la ESCUELA. Es por ello que es otro desafío a afrontar que el colegio sea un ámbito donde la utilización de nuevas tecnologías de información sea un complemento y soporte de la formación educativa.</w:t>
@@ -3542,11 +3609,11 @@
       <w:pPr>
         <w:pStyle w:val="Ttulo2"/>
       </w:pPr>
-      <w:bookmarkStart w:id="7" w:name="_Toc288410302"/>
+      <w:bookmarkStart w:id="8" w:name="_Toc288410302"/>
       <w:r>
         <w:t>Requerimientos</w:t>
       </w:r>
-      <w:bookmarkEnd w:id="7"/>
+      <w:bookmarkEnd w:id="8"/>
     </w:p>
     <w:p>
       <w:pPr>
@@ -3557,18 +3624,16 @@
       <w:pPr>
         <w:pStyle w:val="Ttulo3"/>
       </w:pPr>
-      <w:bookmarkStart w:id="8" w:name="_Toc288410303"/>
+      <w:bookmarkStart w:id="9" w:name="_Toc288410303"/>
       <w:r>
         <w:t>Del Grupo</w:t>
       </w:r>
-      <w:bookmarkEnd w:id="8"/>
-    </w:p>
-    <w:p>
-      <w:pPr>
-        <w:jc w:val="both"/>
-      </w:pPr>
-      <w:bookmarkStart w:id="9" w:name="_GoBack"/>
       <w:bookmarkEnd w:id="9"/>
+    </w:p>
+    <w:p>
+      <w:pPr>
+        <w:jc w:val="both"/>
+      </w:pPr>
     </w:p>
     <w:p>
       <w:pPr>
@@ -4097,14 +4162,27 @@
             </w:rPr>
             <w:t xml:space="preserve">Capítulo: </w:t>
           </w:r>
-          <w:fldSimple w:instr=" STYLEREF  &quot;1&quot;  ">
-            <w:r>
-              <w:rPr>
-                <w:noProof/>
-              </w:rPr>
-              <w:t>Diagnóstico</w:t>
-            </w:r>
-          </w:fldSimple>
+          <w:r>
+            <w:fldChar w:fldCharType="begin"/>
+          </w:r>
+          <w:r>
+            <w:instrText xml:space="preserve"> STYLEREF  "1"  </w:instrText>
+          </w:r>
+          <w:r>
+            <w:fldChar w:fldCharType="separate"/>
+          </w:r>
+          <w:r>
+            <w:rPr>
+              <w:noProof/>
+            </w:rPr>
+            <w:t>Diagnóstico</w:t>
+          </w:r>
+          <w:r>
+            <w:rPr>
+              <w:noProof/>
+            </w:rPr>
+            <w:fldChar w:fldCharType="end"/>
+          </w:r>
         </w:p>
       </w:tc>
     </w:tr>
@@ -6127,7 +6205,7 @@
 </file>
 
 <file path=customXml/itemProps1.xml><?xml version="1.0" encoding="utf-8"?>
-<ds:datastoreItem xmlns:ds="http://schemas.openxmlformats.org/officeDocument/2006/customXml" ds:itemID="{9FDB1D3B-D489-4020-B818-9D50D783647F}">
+<ds:datastoreItem xmlns:ds="http://schemas.openxmlformats.org/officeDocument/2006/customXml" ds:itemID="{BBD30AC0-6E6B-4271-BF24-E3CA97C13EFA}">
   <ds:schemaRefs>
     <ds:schemaRef ds:uri="http://schemas.openxmlformats.org/officeDocument/2006/bibliography"/>
   </ds:schemaRefs>

</xml_diff>

<commit_message>
Lau - corrección estructura índice
</commit_message>
<xml_diff>
--- a/Docs/1 - Propuesta.docx
+++ b/Docs/1 - Propuesta.docx
@@ -771,29 +771,16 @@
         </w:rPr>
         <w:tab/>
       </w:r>
-      <w:r>
-        <w:fldChar w:fldCharType="begin"/>
-      </w:r>
-      <w:r>
-        <w:instrText xml:space="preserve"> SAVEDATE   \* MERGEFORMAT </w:instrText>
-      </w:r>
-      <w:r>
-        <w:fldChar w:fldCharType="separate"/>
-      </w:r>
-      <w:r>
-        <w:rPr>
-          <w:i/>
-          <w:noProof/>
-          <w:sz w:val="20"/>
-        </w:rPr>
-        <w:t>27/03/2011 21:42:00</w:t>
-      </w:r>
-      <w:r>
-        <w:rPr>
-          <w:noProof/>
-        </w:rPr>
-        <w:fldChar w:fldCharType="end"/>
-      </w:r>
+      <w:fldSimple w:instr=" SAVEDATE   \* MERGEFORMAT ">
+        <w:r>
+          <w:rPr>
+            <w:i/>
+            <w:noProof/>
+            <w:sz w:val="20"/>
+          </w:rPr>
+          <w:t>27/03/2011 21:59:00</w:t>
+        </w:r>
+      </w:fldSimple>
     </w:p>
     <w:p>
       <w:pPr>
@@ -1503,9 +1490,10 @@
         <w:pStyle w:val="TDC1"/>
         <w:tabs>
           <w:tab w:val="left" w:pos="440"/>
-          <w:tab w:val="right" w:leader="dot" w:pos="9062"/>
+          <w:tab w:val="right" w:leader="dot" w:pos="8495"/>
         </w:tabs>
         <w:rPr>
+          <w:rFonts w:asciiTheme="minorHAnsi" w:eastAsiaTheme="minorEastAsia" w:hAnsiTheme="minorHAnsi" w:cstheme="minorBidi"/>
           <w:noProof/>
           <w:lang w:val="es-AR" w:eastAsia="es-AR"/>
         </w:rPr>
@@ -1528,17 +1516,17 @@
         </w:rPr>
         <w:fldChar w:fldCharType="separate"/>
       </w:r>
-      <w:hyperlink w:anchor="_Toc288410295" w:history="1">
+      <w:hyperlink w:anchor="_Toc289030778" w:history="1">
         <w:r>
           <w:rPr>
             <w:rStyle w:val="Hipervnculo"/>
             <w:noProof/>
-            <w:lang w:val="es-AR"/>
           </w:rPr>
           <w:t>1.</w:t>
         </w:r>
         <w:r>
           <w:rPr>
+            <w:rFonts w:asciiTheme="minorHAnsi" w:eastAsiaTheme="minorEastAsia" w:hAnsiTheme="minorHAnsi" w:cstheme="minorBidi"/>
             <w:noProof/>
             <w:lang w:val="es-AR" w:eastAsia="es-AR"/>
           </w:rPr>
@@ -1548,15 +1536,13 @@
           <w:rPr>
             <w:rStyle w:val="Hipervnculo"/>
             <w:noProof/>
-            <w:lang w:val="es-AR"/>
-          </w:rPr>
-          <w:t>Descripción de la Organización</w:t>
-        </w:r>
-        <w:r>
-          <w:rPr>
-            <w:noProof/>
-            <w:webHidden/>
-            <w:lang w:val="es-AR"/>
+          </w:rPr>
+          <w:t>Descripción del Ambiente</w:t>
+        </w:r>
+        <w:r>
+          <w:rPr>
+            <w:noProof/>
+            <w:webHidden/>
           </w:rPr>
           <w:tab/>
         </w:r>
@@ -1564,7 +1550,6 @@
           <w:rPr>
             <w:noProof/>
             <w:webHidden/>
-            <w:lang w:val="es-AR"/>
           </w:rPr>
           <w:fldChar w:fldCharType="begin"/>
         </w:r>
@@ -1572,22 +1557,19 @@
           <w:rPr>
             <w:noProof/>
             <w:webHidden/>
-            <w:lang w:val="es-AR"/>
-          </w:rPr>
-          <w:instrText xml:space="preserve"> PAGEREF _Toc288410295 \h </w:instrText>
-        </w:r>
-        <w:r>
-          <w:rPr>
-            <w:noProof/>
-            <w:webHidden/>
-            <w:lang w:val="es-AR"/>
-          </w:rPr>
-        </w:r>
-        <w:r>
-          <w:rPr>
-            <w:noProof/>
-            <w:webHidden/>
-            <w:lang w:val="es-AR"/>
+          </w:rPr>
+          <w:instrText xml:space="preserve"> PAGEREF _Toc289030778 \h </w:instrText>
+        </w:r>
+        <w:r>
+          <w:rPr>
+            <w:noProof/>
+            <w:webHidden/>
+          </w:rPr>
+        </w:r>
+        <w:r>
+          <w:rPr>
+            <w:noProof/>
+            <w:webHidden/>
           </w:rPr>
           <w:fldChar w:fldCharType="separate"/>
         </w:r>
@@ -1595,15 +1577,13 @@
           <w:rPr>
             <w:noProof/>
             <w:webHidden/>
-            <w:lang w:val="es-AR"/>
-          </w:rPr>
-          <w:t>3</w:t>
-        </w:r>
-        <w:r>
-          <w:rPr>
-            <w:noProof/>
-            <w:webHidden/>
-            <w:lang w:val="es-AR"/>
+          </w:rPr>
+          <w:t>4</w:t>
+        </w:r>
+        <w:r>
+          <w:rPr>
+            <w:noProof/>
+            <w:webHidden/>
           </w:rPr>
           <w:fldChar w:fldCharType="end"/>
         </w:r>
@@ -1613,27 +1593,26 @@
       <w:pPr>
         <w:pStyle w:val="TDC2"/>
         <w:tabs>
-          <w:tab w:val="right" w:leader="dot" w:pos="9062"/>
+          <w:tab w:val="right" w:leader="dot" w:pos="8495"/>
         </w:tabs>
         <w:rPr>
+          <w:rFonts w:asciiTheme="minorHAnsi" w:eastAsiaTheme="minorEastAsia" w:hAnsiTheme="minorHAnsi" w:cstheme="minorBidi"/>
           <w:noProof/>
           <w:lang w:val="es-AR" w:eastAsia="es-AR"/>
         </w:rPr>
       </w:pPr>
-      <w:hyperlink w:anchor="_Toc288410296" w:history="1">
+      <w:hyperlink w:anchor="_Toc289030779" w:history="1">
         <w:r>
           <w:rPr>
             <w:rStyle w:val="Hipervnculo"/>
             <w:noProof/>
-            <w:lang w:val="es-AR"/>
-          </w:rPr>
-          <w:t>Presentación de la Organización</w:t>
-        </w:r>
-        <w:r>
-          <w:rPr>
-            <w:noProof/>
-            <w:webHidden/>
-            <w:lang w:val="es-AR"/>
+          </w:rPr>
+          <w:t>Sujetos Destinatarios</w:t>
+        </w:r>
+        <w:r>
+          <w:rPr>
+            <w:noProof/>
+            <w:webHidden/>
           </w:rPr>
           <w:tab/>
         </w:r>
@@ -1641,7 +1620,6 @@
           <w:rPr>
             <w:noProof/>
             <w:webHidden/>
-            <w:lang w:val="es-AR"/>
           </w:rPr>
           <w:fldChar w:fldCharType="begin"/>
         </w:r>
@@ -1649,22 +1627,19 @@
           <w:rPr>
             <w:noProof/>
             <w:webHidden/>
-            <w:lang w:val="es-AR"/>
-          </w:rPr>
-          <w:instrText xml:space="preserve"> PAGEREF _Toc288410296 \h </w:instrText>
-        </w:r>
-        <w:r>
-          <w:rPr>
-            <w:noProof/>
-            <w:webHidden/>
-            <w:lang w:val="es-AR"/>
-          </w:rPr>
-        </w:r>
-        <w:r>
-          <w:rPr>
-            <w:noProof/>
-            <w:webHidden/>
-            <w:lang w:val="es-AR"/>
+          </w:rPr>
+          <w:instrText xml:space="preserve"> PAGEREF _Toc289030779 \h </w:instrText>
+        </w:r>
+        <w:r>
+          <w:rPr>
+            <w:noProof/>
+            <w:webHidden/>
+          </w:rPr>
+        </w:r>
+        <w:r>
+          <w:rPr>
+            <w:noProof/>
+            <w:webHidden/>
           </w:rPr>
           <w:fldChar w:fldCharType="separate"/>
         </w:r>
@@ -1672,15 +1647,13 @@
           <w:rPr>
             <w:noProof/>
             <w:webHidden/>
-            <w:lang w:val="es-AR"/>
-          </w:rPr>
-          <w:t>3</w:t>
-        </w:r>
-        <w:r>
-          <w:rPr>
-            <w:noProof/>
-            <w:webHidden/>
-            <w:lang w:val="es-AR"/>
+          </w:rPr>
+          <w:t>4</w:t>
+        </w:r>
+        <w:r>
+          <w:rPr>
+            <w:noProof/>
+            <w:webHidden/>
           </w:rPr>
           <w:fldChar w:fldCharType="end"/>
         </w:r>
@@ -1690,27 +1663,26 @@
       <w:pPr>
         <w:pStyle w:val="TDC2"/>
         <w:tabs>
-          <w:tab w:val="right" w:leader="dot" w:pos="9062"/>
+          <w:tab w:val="right" w:leader="dot" w:pos="8495"/>
         </w:tabs>
         <w:rPr>
+          <w:rFonts w:asciiTheme="minorHAnsi" w:eastAsiaTheme="minorEastAsia" w:hAnsiTheme="minorHAnsi" w:cstheme="minorBidi"/>
           <w:noProof/>
           <w:lang w:val="es-AR" w:eastAsia="es-AR"/>
         </w:rPr>
       </w:pPr>
-      <w:hyperlink w:anchor="_Toc288410297" w:history="1">
+      <w:hyperlink w:anchor="_Toc289030780" w:history="1">
         <w:r>
           <w:rPr>
             <w:rStyle w:val="Hipervnculo"/>
             <w:noProof/>
-            <w:lang w:val="es-AR"/>
-          </w:rPr>
-          <w:t>Objetivo de la Organización</w:t>
-        </w:r>
-        <w:r>
-          <w:rPr>
-            <w:noProof/>
-            <w:webHidden/>
-            <w:lang w:val="es-AR"/>
+          </w:rPr>
+          <w:t>Objetivos de los Entes Destinatarios</w:t>
+        </w:r>
+        <w:r>
+          <w:rPr>
+            <w:noProof/>
+            <w:webHidden/>
           </w:rPr>
           <w:tab/>
         </w:r>
@@ -1718,7 +1690,6 @@
           <w:rPr>
             <w:noProof/>
             <w:webHidden/>
-            <w:lang w:val="es-AR"/>
           </w:rPr>
           <w:fldChar w:fldCharType="begin"/>
         </w:r>
@@ -1726,22 +1697,19 @@
           <w:rPr>
             <w:noProof/>
             <w:webHidden/>
-            <w:lang w:val="es-AR"/>
-          </w:rPr>
-          <w:instrText xml:space="preserve"> PAGEREF _Toc288410297 \h </w:instrText>
-        </w:r>
-        <w:r>
-          <w:rPr>
-            <w:noProof/>
-            <w:webHidden/>
-            <w:lang w:val="es-AR"/>
-          </w:rPr>
-        </w:r>
-        <w:r>
-          <w:rPr>
-            <w:noProof/>
-            <w:webHidden/>
-            <w:lang w:val="es-AR"/>
+          </w:rPr>
+          <w:instrText xml:space="preserve"> PAGEREF _Toc289030780 \h </w:instrText>
+        </w:r>
+        <w:r>
+          <w:rPr>
+            <w:noProof/>
+            <w:webHidden/>
+          </w:rPr>
+        </w:r>
+        <w:r>
+          <w:rPr>
+            <w:noProof/>
+            <w:webHidden/>
           </w:rPr>
           <w:fldChar w:fldCharType="separate"/>
         </w:r>
@@ -1749,15 +1717,13 @@
           <w:rPr>
             <w:noProof/>
             <w:webHidden/>
-            <w:lang w:val="es-AR"/>
-          </w:rPr>
-          <w:t>3</w:t>
-        </w:r>
-        <w:r>
-          <w:rPr>
-            <w:noProof/>
-            <w:webHidden/>
-            <w:lang w:val="es-AR"/>
+          </w:rPr>
+          <w:t>4</w:t>
+        </w:r>
+        <w:r>
+          <w:rPr>
+            <w:noProof/>
+            <w:webHidden/>
           </w:rPr>
           <w:fldChar w:fldCharType="end"/>
         </w:r>
@@ -1767,19 +1733,19 @@
       <w:pPr>
         <w:pStyle w:val="TDC2"/>
         <w:tabs>
-          <w:tab w:val="right" w:leader="dot" w:pos="9062"/>
+          <w:tab w:val="right" w:leader="dot" w:pos="8495"/>
         </w:tabs>
         <w:rPr>
+          <w:rFonts w:asciiTheme="minorHAnsi" w:eastAsiaTheme="minorEastAsia" w:hAnsiTheme="minorHAnsi" w:cstheme="minorBidi"/>
           <w:noProof/>
           <w:lang w:val="es-AR" w:eastAsia="es-AR"/>
         </w:rPr>
       </w:pPr>
-      <w:hyperlink w:anchor="_Toc288410298" w:history="1">
+      <w:hyperlink w:anchor="_Toc289030781" w:history="1">
         <w:r>
           <w:rPr>
             <w:rStyle w:val="Hipervnculo"/>
             <w:noProof/>
-            <w:lang w:val="es-AR"/>
           </w:rPr>
           <w:t>Organigrama</w:t>
         </w:r>
@@ -1787,7 +1753,6 @@
           <w:rPr>
             <w:noProof/>
             <w:webHidden/>
-            <w:lang w:val="es-AR"/>
           </w:rPr>
           <w:tab/>
         </w:r>
@@ -1795,7 +1760,6 @@
           <w:rPr>
             <w:noProof/>
             <w:webHidden/>
-            <w:lang w:val="es-AR"/>
           </w:rPr>
           <w:fldChar w:fldCharType="begin"/>
         </w:r>
@@ -1803,22 +1767,19 @@
           <w:rPr>
             <w:noProof/>
             <w:webHidden/>
-            <w:lang w:val="es-AR"/>
-          </w:rPr>
-          <w:instrText xml:space="preserve"> PAGEREF _Toc288410298 \h </w:instrText>
-        </w:r>
-        <w:r>
-          <w:rPr>
-            <w:noProof/>
-            <w:webHidden/>
-            <w:lang w:val="es-AR"/>
-          </w:rPr>
-        </w:r>
-        <w:r>
-          <w:rPr>
-            <w:noProof/>
-            <w:webHidden/>
-            <w:lang w:val="es-AR"/>
+          </w:rPr>
+          <w:instrText xml:space="preserve"> PAGEREF _Toc289030781 \h </w:instrText>
+        </w:r>
+        <w:r>
+          <w:rPr>
+            <w:noProof/>
+            <w:webHidden/>
+          </w:rPr>
+        </w:r>
+        <w:r>
+          <w:rPr>
+            <w:noProof/>
+            <w:webHidden/>
           </w:rPr>
           <w:fldChar w:fldCharType="separate"/>
         </w:r>
@@ -1826,84 +1787,6 @@
           <w:rPr>
             <w:noProof/>
             <w:webHidden/>
-            <w:lang w:val="es-AR"/>
-          </w:rPr>
-          <w:t>4</w:t>
-        </w:r>
-        <w:r>
-          <w:rPr>
-            <w:noProof/>
-            <w:webHidden/>
-            <w:lang w:val="es-AR"/>
-          </w:rPr>
-          <w:fldChar w:fldCharType="end"/>
-        </w:r>
-      </w:hyperlink>
-    </w:p>
-    <w:p>
-      <w:pPr>
-        <w:pStyle w:val="TDC2"/>
-        <w:tabs>
-          <w:tab w:val="right" w:leader="dot" w:pos="9062"/>
-        </w:tabs>
-        <w:rPr>
-          <w:noProof/>
-          <w:lang w:val="es-AR" w:eastAsia="es-AR"/>
-        </w:rPr>
-      </w:pPr>
-      <w:hyperlink w:anchor="_Toc288410299" w:history="1">
-        <w:r>
-          <w:rPr>
-            <w:rStyle w:val="Hipervnculo"/>
-            <w:noProof/>
-            <w:lang w:val="es-AR"/>
-          </w:rPr>
-          <w:t>Funcionamiento General de la Organización</w:t>
-        </w:r>
-        <w:r>
-          <w:rPr>
-            <w:noProof/>
-            <w:webHidden/>
-            <w:lang w:val="es-AR"/>
-          </w:rPr>
-          <w:tab/>
-        </w:r>
-        <w:r>
-          <w:rPr>
-            <w:noProof/>
-            <w:webHidden/>
-            <w:lang w:val="es-AR"/>
-          </w:rPr>
-          <w:fldChar w:fldCharType="begin"/>
-        </w:r>
-        <w:r>
-          <w:rPr>
-            <w:noProof/>
-            <w:webHidden/>
-            <w:lang w:val="es-AR"/>
-          </w:rPr>
-          <w:instrText xml:space="preserve"> PAGEREF _Toc288410299 \h </w:instrText>
-        </w:r>
-        <w:r>
-          <w:rPr>
-            <w:noProof/>
-            <w:webHidden/>
-            <w:lang w:val="es-AR"/>
-          </w:rPr>
-        </w:r>
-        <w:r>
-          <w:rPr>
-            <w:noProof/>
-            <w:webHidden/>
-            <w:lang w:val="es-AR"/>
-          </w:rPr>
-          <w:fldChar w:fldCharType="separate"/>
-        </w:r>
-        <w:r>
-          <w:rPr>
-            <w:noProof/>
-            <w:webHidden/>
-            <w:lang w:val="es-AR"/>
           </w:rPr>
           <w:t>5</w:t>
         </w:r>
@@ -1911,7 +1794,6 @@
           <w:rPr>
             <w:noProof/>
             <w:webHidden/>
-            <w:lang w:val="es-AR"/>
           </w:rPr>
           <w:fldChar w:fldCharType="end"/>
         </w:r>
@@ -1922,24 +1804,25 @@
         <w:pStyle w:val="TDC1"/>
         <w:tabs>
           <w:tab w:val="left" w:pos="440"/>
-          <w:tab w:val="right" w:leader="dot" w:pos="9062"/>
+          <w:tab w:val="right" w:leader="dot" w:pos="8495"/>
         </w:tabs>
         <w:rPr>
+          <w:rFonts w:asciiTheme="minorHAnsi" w:eastAsiaTheme="minorEastAsia" w:hAnsiTheme="minorHAnsi" w:cstheme="minorBidi"/>
           <w:noProof/>
           <w:lang w:val="es-AR" w:eastAsia="es-AR"/>
         </w:rPr>
       </w:pPr>
-      <w:hyperlink w:anchor="_Toc288410300" w:history="1">
+      <w:hyperlink w:anchor="_Toc289030782" w:history="1">
         <w:r>
           <w:rPr>
             <w:rStyle w:val="Hipervnculo"/>
             <w:noProof/>
-            <w:lang w:val="es-AR"/>
           </w:rPr>
           <w:t>2.</w:t>
         </w:r>
         <w:r>
           <w:rPr>
+            <w:rFonts w:asciiTheme="minorHAnsi" w:eastAsiaTheme="minorEastAsia" w:hAnsiTheme="minorHAnsi" w:cstheme="minorBidi"/>
             <w:noProof/>
             <w:lang w:val="es-AR" w:eastAsia="es-AR"/>
           </w:rPr>
@@ -1949,7 +1832,6 @@
           <w:rPr>
             <w:rStyle w:val="Hipervnculo"/>
             <w:noProof/>
-            <w:lang w:val="es-AR"/>
           </w:rPr>
           <w:t>Diagnóstico</w:t>
         </w:r>
@@ -1957,7 +1839,6 @@
           <w:rPr>
             <w:noProof/>
             <w:webHidden/>
-            <w:lang w:val="es-AR"/>
           </w:rPr>
           <w:tab/>
         </w:r>
@@ -1965,7 +1846,6 @@
           <w:rPr>
             <w:noProof/>
             <w:webHidden/>
-            <w:lang w:val="es-AR"/>
           </w:rPr>
           <w:fldChar w:fldCharType="begin"/>
         </w:r>
@@ -1973,22 +1853,19 @@
           <w:rPr>
             <w:noProof/>
             <w:webHidden/>
-            <w:lang w:val="es-AR"/>
-          </w:rPr>
-          <w:instrText xml:space="preserve"> PAGEREF _Toc288410300 \h </w:instrText>
-        </w:r>
-        <w:r>
-          <w:rPr>
-            <w:noProof/>
-            <w:webHidden/>
-            <w:lang w:val="es-AR"/>
-          </w:rPr>
-        </w:r>
-        <w:r>
-          <w:rPr>
-            <w:noProof/>
-            <w:webHidden/>
-            <w:lang w:val="es-AR"/>
+          </w:rPr>
+          <w:instrText xml:space="preserve"> PAGEREF _Toc289030782 \h </w:instrText>
+        </w:r>
+        <w:r>
+          <w:rPr>
+            <w:noProof/>
+            <w:webHidden/>
+          </w:rPr>
+        </w:r>
+        <w:r>
+          <w:rPr>
+            <w:noProof/>
+            <w:webHidden/>
           </w:rPr>
           <w:fldChar w:fldCharType="separate"/>
         </w:r>
@@ -1996,15 +1873,13 @@
           <w:rPr>
             <w:noProof/>
             <w:webHidden/>
-            <w:lang w:val="es-AR"/>
-          </w:rPr>
-          <w:t>6</w:t>
-        </w:r>
-        <w:r>
-          <w:rPr>
-            <w:noProof/>
-            <w:webHidden/>
-            <w:lang w:val="es-AR"/>
+          </w:rPr>
+          <w:t>7</w:t>
+        </w:r>
+        <w:r>
+          <w:rPr>
+            <w:noProof/>
+            <w:webHidden/>
           </w:rPr>
           <w:fldChar w:fldCharType="end"/>
         </w:r>
@@ -2014,19 +1889,19 @@
       <w:pPr>
         <w:pStyle w:val="TDC2"/>
         <w:tabs>
-          <w:tab w:val="right" w:leader="dot" w:pos="9062"/>
+          <w:tab w:val="right" w:leader="dot" w:pos="8495"/>
         </w:tabs>
         <w:rPr>
+          <w:rFonts w:asciiTheme="minorHAnsi" w:eastAsiaTheme="minorEastAsia" w:hAnsiTheme="minorHAnsi" w:cstheme="minorBidi"/>
           <w:noProof/>
           <w:lang w:val="es-AR" w:eastAsia="es-AR"/>
         </w:rPr>
       </w:pPr>
-      <w:hyperlink w:anchor="_Toc288410301" w:history="1">
+      <w:hyperlink w:anchor="_Toc289030783" w:history="1">
         <w:r>
           <w:rPr>
             <w:rStyle w:val="Hipervnculo"/>
             <w:noProof/>
-            <w:lang w:val="es-AR"/>
           </w:rPr>
           <w:t>Problemas o Falencias</w:t>
         </w:r>
@@ -2034,7 +1909,6 @@
           <w:rPr>
             <w:noProof/>
             <w:webHidden/>
-            <w:lang w:val="es-AR"/>
           </w:rPr>
           <w:tab/>
         </w:r>
@@ -2042,7 +1916,6 @@
           <w:rPr>
             <w:noProof/>
             <w:webHidden/>
-            <w:lang w:val="es-AR"/>
           </w:rPr>
           <w:fldChar w:fldCharType="begin"/>
         </w:r>
@@ -2050,22 +1923,19 @@
           <w:rPr>
             <w:noProof/>
             <w:webHidden/>
-            <w:lang w:val="es-AR"/>
-          </w:rPr>
-          <w:instrText xml:space="preserve"> PAGEREF _Toc288410301 \h </w:instrText>
-        </w:r>
-        <w:r>
-          <w:rPr>
-            <w:noProof/>
-            <w:webHidden/>
-            <w:lang w:val="es-AR"/>
-          </w:rPr>
-        </w:r>
-        <w:r>
-          <w:rPr>
-            <w:noProof/>
-            <w:webHidden/>
-            <w:lang w:val="es-AR"/>
+          </w:rPr>
+          <w:instrText xml:space="preserve"> PAGEREF _Toc289030783 \h </w:instrText>
+        </w:r>
+        <w:r>
+          <w:rPr>
+            <w:noProof/>
+            <w:webHidden/>
+          </w:rPr>
+        </w:r>
+        <w:r>
+          <w:rPr>
+            <w:noProof/>
+            <w:webHidden/>
           </w:rPr>
           <w:fldChar w:fldCharType="separate"/>
         </w:r>
@@ -2073,7 +1943,6 @@
           <w:rPr>
             <w:noProof/>
             <w:webHidden/>
-            <w:lang w:val="es-AR"/>
           </w:rPr>
           <w:t>7</w:t>
         </w:r>
@@ -2081,7 +1950,6 @@
           <w:rPr>
             <w:noProof/>
             <w:webHidden/>
-            <w:lang w:val="es-AR"/>
           </w:rPr>
           <w:fldChar w:fldCharType="end"/>
         </w:r>
@@ -2091,19 +1959,19 @@
       <w:pPr>
         <w:pStyle w:val="TDC2"/>
         <w:tabs>
-          <w:tab w:val="right" w:leader="dot" w:pos="9062"/>
+          <w:tab w:val="right" w:leader="dot" w:pos="8495"/>
         </w:tabs>
         <w:rPr>
+          <w:rFonts w:asciiTheme="minorHAnsi" w:eastAsiaTheme="minorEastAsia" w:hAnsiTheme="minorHAnsi" w:cstheme="minorBidi"/>
           <w:noProof/>
           <w:lang w:val="es-AR" w:eastAsia="es-AR"/>
         </w:rPr>
       </w:pPr>
-      <w:hyperlink w:anchor="_Toc288410302" w:history="1">
+      <w:hyperlink w:anchor="_Toc289030784" w:history="1">
         <w:r>
           <w:rPr>
             <w:rStyle w:val="Hipervnculo"/>
             <w:noProof/>
-            <w:lang w:val="es-AR"/>
           </w:rPr>
           <w:t>Requerimientos</w:t>
         </w:r>
@@ -2111,7 +1979,6 @@
           <w:rPr>
             <w:noProof/>
             <w:webHidden/>
-            <w:lang w:val="es-AR"/>
           </w:rPr>
           <w:tab/>
         </w:r>
@@ -2119,7 +1986,6 @@
           <w:rPr>
             <w:noProof/>
             <w:webHidden/>
-            <w:lang w:val="es-AR"/>
           </w:rPr>
           <w:fldChar w:fldCharType="begin"/>
         </w:r>
@@ -2127,22 +1993,19 @@
           <w:rPr>
             <w:noProof/>
             <w:webHidden/>
-            <w:lang w:val="es-AR"/>
-          </w:rPr>
-          <w:instrText xml:space="preserve"> PAGEREF _Toc288410302 \h </w:instrText>
-        </w:r>
-        <w:r>
-          <w:rPr>
-            <w:noProof/>
-            <w:webHidden/>
-            <w:lang w:val="es-AR"/>
-          </w:rPr>
-        </w:r>
-        <w:r>
-          <w:rPr>
-            <w:noProof/>
-            <w:webHidden/>
-            <w:lang w:val="es-AR"/>
+          </w:rPr>
+          <w:instrText xml:space="preserve"> PAGEREF _Toc289030784 \h </w:instrText>
+        </w:r>
+        <w:r>
+          <w:rPr>
+            <w:noProof/>
+            <w:webHidden/>
+          </w:rPr>
+        </w:r>
+        <w:r>
+          <w:rPr>
+            <w:noProof/>
+            <w:webHidden/>
           </w:rPr>
           <w:fldChar w:fldCharType="separate"/>
         </w:r>
@@ -2150,15 +2013,13 @@
           <w:rPr>
             <w:noProof/>
             <w:webHidden/>
-            <w:lang w:val="es-AR"/>
-          </w:rPr>
-          <w:t>7</w:t>
-        </w:r>
-        <w:r>
-          <w:rPr>
-            <w:noProof/>
-            <w:webHidden/>
-            <w:lang w:val="es-AR"/>
+          </w:rPr>
+          <w:t>8</w:t>
+        </w:r>
+        <w:r>
+          <w:rPr>
+            <w:noProof/>
+            <w:webHidden/>
           </w:rPr>
           <w:fldChar w:fldCharType="end"/>
         </w:r>
@@ -2168,19 +2029,19 @@
       <w:pPr>
         <w:pStyle w:val="TDC3"/>
         <w:tabs>
-          <w:tab w:val="right" w:leader="dot" w:pos="9062"/>
+          <w:tab w:val="right" w:leader="dot" w:pos="8495"/>
         </w:tabs>
         <w:rPr>
+          <w:rFonts w:asciiTheme="minorHAnsi" w:eastAsiaTheme="minorEastAsia" w:hAnsiTheme="minorHAnsi" w:cstheme="minorBidi"/>
           <w:noProof/>
           <w:lang w:val="es-AR" w:eastAsia="es-AR"/>
         </w:rPr>
       </w:pPr>
-      <w:hyperlink w:anchor="_Toc288410303" w:history="1">
+      <w:hyperlink w:anchor="_Toc289030785" w:history="1">
         <w:r>
           <w:rPr>
             <w:rStyle w:val="Hipervnculo"/>
             <w:noProof/>
-            <w:lang w:val="es-AR"/>
           </w:rPr>
           <w:t>Del Grupo</w:t>
         </w:r>
@@ -2188,7 +2049,6 @@
           <w:rPr>
             <w:noProof/>
             <w:webHidden/>
-            <w:lang w:val="es-AR"/>
           </w:rPr>
           <w:tab/>
         </w:r>
@@ -2196,7 +2056,6 @@
           <w:rPr>
             <w:noProof/>
             <w:webHidden/>
-            <w:lang w:val="es-AR"/>
           </w:rPr>
           <w:fldChar w:fldCharType="begin"/>
         </w:r>
@@ -2204,22 +2063,19 @@
           <w:rPr>
             <w:noProof/>
             <w:webHidden/>
-            <w:lang w:val="es-AR"/>
-          </w:rPr>
-          <w:instrText xml:space="preserve"> PAGEREF _Toc288410303 \h </w:instrText>
-        </w:r>
-        <w:r>
-          <w:rPr>
-            <w:noProof/>
-            <w:webHidden/>
-            <w:lang w:val="es-AR"/>
-          </w:rPr>
-        </w:r>
-        <w:r>
-          <w:rPr>
-            <w:noProof/>
-            <w:webHidden/>
-            <w:lang w:val="es-AR"/>
+          </w:rPr>
+          <w:instrText xml:space="preserve"> PAGEREF _Toc289030785 \h </w:instrText>
+        </w:r>
+        <w:r>
+          <w:rPr>
+            <w:noProof/>
+            <w:webHidden/>
+          </w:rPr>
+        </w:r>
+        <w:r>
+          <w:rPr>
+            <w:noProof/>
+            <w:webHidden/>
           </w:rPr>
           <w:fldChar w:fldCharType="separate"/>
         </w:r>
@@ -2227,15 +2083,13 @@
           <w:rPr>
             <w:noProof/>
             <w:webHidden/>
-            <w:lang w:val="es-AR"/>
-          </w:rPr>
-          <w:t>7</w:t>
-        </w:r>
-        <w:r>
-          <w:rPr>
-            <w:noProof/>
-            <w:webHidden/>
-            <w:lang w:val="es-AR"/>
+          </w:rPr>
+          <w:t>8</w:t>
+        </w:r>
+        <w:r>
+          <w:rPr>
+            <w:noProof/>
+            <w:webHidden/>
           </w:rPr>
           <w:fldChar w:fldCharType="end"/>
         </w:r>
@@ -2245,19 +2099,19 @@
       <w:pPr>
         <w:pStyle w:val="TDC3"/>
         <w:tabs>
-          <w:tab w:val="right" w:leader="dot" w:pos="9062"/>
+          <w:tab w:val="right" w:leader="dot" w:pos="8495"/>
         </w:tabs>
         <w:rPr>
+          <w:rFonts w:asciiTheme="minorHAnsi" w:eastAsiaTheme="minorEastAsia" w:hAnsiTheme="minorHAnsi" w:cstheme="minorBidi"/>
           <w:noProof/>
           <w:lang w:val="es-AR" w:eastAsia="es-AR"/>
         </w:rPr>
       </w:pPr>
-      <w:hyperlink w:anchor="_Toc288410304" w:history="1">
+      <w:hyperlink w:anchor="_Toc289030786" w:history="1">
         <w:r>
           <w:rPr>
             <w:rStyle w:val="Hipervnculo"/>
             <w:noProof/>
-            <w:lang w:val="es-AR"/>
           </w:rPr>
           <w:t>Del Usuario</w:t>
         </w:r>
@@ -2265,7 +2119,6 @@
           <w:rPr>
             <w:noProof/>
             <w:webHidden/>
-            <w:lang w:val="es-AR"/>
           </w:rPr>
           <w:tab/>
         </w:r>
@@ -2273,7 +2126,6 @@
           <w:rPr>
             <w:noProof/>
             <w:webHidden/>
-            <w:lang w:val="es-AR"/>
           </w:rPr>
           <w:fldChar w:fldCharType="begin"/>
         </w:r>
@@ -2281,22 +2133,19 @@
           <w:rPr>
             <w:noProof/>
             <w:webHidden/>
-            <w:lang w:val="es-AR"/>
-          </w:rPr>
-          <w:instrText xml:space="preserve"> PAGEREF _Toc288410304 \h </w:instrText>
-        </w:r>
-        <w:r>
-          <w:rPr>
-            <w:noProof/>
-            <w:webHidden/>
-            <w:lang w:val="es-AR"/>
-          </w:rPr>
-        </w:r>
-        <w:r>
-          <w:rPr>
-            <w:noProof/>
-            <w:webHidden/>
-            <w:lang w:val="es-AR"/>
+          </w:rPr>
+          <w:instrText xml:space="preserve"> PAGEREF _Toc289030786 \h </w:instrText>
+        </w:r>
+        <w:r>
+          <w:rPr>
+            <w:noProof/>
+            <w:webHidden/>
+          </w:rPr>
+        </w:r>
+        <w:r>
+          <w:rPr>
+            <w:noProof/>
+            <w:webHidden/>
           </w:rPr>
           <w:fldChar w:fldCharType="separate"/>
         </w:r>
@@ -2304,15 +2153,13 @@
           <w:rPr>
             <w:noProof/>
             <w:webHidden/>
-            <w:lang w:val="es-AR"/>
-          </w:rPr>
-          <w:t>7</w:t>
-        </w:r>
-        <w:r>
-          <w:rPr>
-            <w:noProof/>
-            <w:webHidden/>
-            <w:lang w:val="es-AR"/>
+          </w:rPr>
+          <w:t>9</w:t>
+        </w:r>
+        <w:r>
+          <w:rPr>
+            <w:noProof/>
+            <w:webHidden/>
           </w:rPr>
           <w:fldChar w:fldCharType="end"/>
         </w:r>
@@ -2323,24 +2170,25 @@
         <w:pStyle w:val="TDC1"/>
         <w:tabs>
           <w:tab w:val="left" w:pos="440"/>
-          <w:tab w:val="right" w:leader="dot" w:pos="9062"/>
+          <w:tab w:val="right" w:leader="dot" w:pos="8495"/>
         </w:tabs>
         <w:rPr>
+          <w:rFonts w:asciiTheme="minorHAnsi" w:eastAsiaTheme="minorEastAsia" w:hAnsiTheme="minorHAnsi" w:cstheme="minorBidi"/>
           <w:noProof/>
           <w:lang w:val="es-AR" w:eastAsia="es-AR"/>
         </w:rPr>
       </w:pPr>
-      <w:hyperlink w:anchor="_Toc288410305" w:history="1">
+      <w:hyperlink w:anchor="_Toc289030787" w:history="1">
         <w:r>
           <w:rPr>
             <w:rStyle w:val="Hipervnculo"/>
             <w:noProof/>
-            <w:lang w:val="es-AR"/>
           </w:rPr>
           <w:t>3.</w:t>
         </w:r>
         <w:r>
           <w:rPr>
+            <w:rFonts w:asciiTheme="minorHAnsi" w:eastAsiaTheme="minorEastAsia" w:hAnsiTheme="minorHAnsi" w:cstheme="minorBidi"/>
             <w:noProof/>
             <w:lang w:val="es-AR" w:eastAsia="es-AR"/>
           </w:rPr>
@@ -2350,7 +2198,6 @@
           <w:rPr>
             <w:rStyle w:val="Hipervnculo"/>
             <w:noProof/>
-            <w:lang w:val="es-AR"/>
           </w:rPr>
           <w:t>Propuesta de Sistema de Información</w:t>
         </w:r>
@@ -2358,7 +2205,6 @@
           <w:rPr>
             <w:noProof/>
             <w:webHidden/>
-            <w:lang w:val="es-AR"/>
           </w:rPr>
           <w:tab/>
         </w:r>
@@ -2366,7 +2212,6 @@
           <w:rPr>
             <w:noProof/>
             <w:webHidden/>
-            <w:lang w:val="es-AR"/>
           </w:rPr>
           <w:fldChar w:fldCharType="begin"/>
         </w:r>
@@ -2374,22 +2219,19 @@
           <w:rPr>
             <w:noProof/>
             <w:webHidden/>
-            <w:lang w:val="es-AR"/>
-          </w:rPr>
-          <w:instrText xml:space="preserve"> PAGEREF _Toc288410305 \h </w:instrText>
-        </w:r>
-        <w:r>
-          <w:rPr>
-            <w:noProof/>
-            <w:webHidden/>
-            <w:lang w:val="es-AR"/>
-          </w:rPr>
-        </w:r>
-        <w:r>
-          <w:rPr>
-            <w:noProof/>
-            <w:webHidden/>
-            <w:lang w:val="es-AR"/>
+          </w:rPr>
+          <w:instrText xml:space="preserve"> PAGEREF _Toc289030787 \h </w:instrText>
+        </w:r>
+        <w:r>
+          <w:rPr>
+            <w:noProof/>
+            <w:webHidden/>
+          </w:rPr>
+        </w:r>
+        <w:r>
+          <w:rPr>
+            <w:noProof/>
+            <w:webHidden/>
           </w:rPr>
           <w:fldChar w:fldCharType="separate"/>
         </w:r>
@@ -2397,15 +2239,13 @@
           <w:rPr>
             <w:noProof/>
             <w:webHidden/>
-            <w:lang w:val="es-AR"/>
-          </w:rPr>
-          <w:t>9</w:t>
-        </w:r>
-        <w:r>
-          <w:rPr>
-            <w:noProof/>
-            <w:webHidden/>
-            <w:lang w:val="es-AR"/>
+          </w:rPr>
+          <w:t>10</w:t>
+        </w:r>
+        <w:r>
+          <w:rPr>
+            <w:noProof/>
+            <w:webHidden/>
           </w:rPr>
           <w:fldChar w:fldCharType="end"/>
         </w:r>
@@ -2415,19 +2255,19 @@
       <w:pPr>
         <w:pStyle w:val="TDC2"/>
         <w:tabs>
-          <w:tab w:val="right" w:leader="dot" w:pos="9062"/>
+          <w:tab w:val="right" w:leader="dot" w:pos="8495"/>
         </w:tabs>
         <w:rPr>
+          <w:rFonts w:asciiTheme="minorHAnsi" w:eastAsiaTheme="minorEastAsia" w:hAnsiTheme="minorHAnsi" w:cstheme="minorBidi"/>
           <w:noProof/>
           <w:lang w:val="es-AR" w:eastAsia="es-AR"/>
         </w:rPr>
       </w:pPr>
-      <w:hyperlink w:anchor="_Toc288410306" w:history="1">
+      <w:hyperlink w:anchor="_Toc289030788" w:history="1">
         <w:r>
           <w:rPr>
             <w:rStyle w:val="Hipervnculo"/>
             <w:noProof/>
-            <w:lang w:val="es-AR"/>
           </w:rPr>
           <w:t>Objetivo</w:t>
         </w:r>
@@ -2435,7 +2275,6 @@
           <w:rPr>
             <w:noProof/>
             <w:webHidden/>
-            <w:lang w:val="es-AR"/>
           </w:rPr>
           <w:tab/>
         </w:r>
@@ -2443,7 +2282,6 @@
           <w:rPr>
             <w:noProof/>
             <w:webHidden/>
-            <w:lang w:val="es-AR"/>
           </w:rPr>
           <w:fldChar w:fldCharType="begin"/>
         </w:r>
@@ -2451,22 +2289,19 @@
           <w:rPr>
             <w:noProof/>
             <w:webHidden/>
-            <w:lang w:val="es-AR"/>
-          </w:rPr>
-          <w:instrText xml:space="preserve"> PAGEREF _Toc288410306 \h </w:instrText>
-        </w:r>
-        <w:r>
-          <w:rPr>
-            <w:noProof/>
-            <w:webHidden/>
-            <w:lang w:val="es-AR"/>
-          </w:rPr>
-        </w:r>
-        <w:r>
-          <w:rPr>
-            <w:noProof/>
-            <w:webHidden/>
-            <w:lang w:val="es-AR"/>
+          </w:rPr>
+          <w:instrText xml:space="preserve"> PAGEREF _Toc289030788 \h </w:instrText>
+        </w:r>
+        <w:r>
+          <w:rPr>
+            <w:noProof/>
+            <w:webHidden/>
+          </w:rPr>
+        </w:r>
+        <w:r>
+          <w:rPr>
+            <w:noProof/>
+            <w:webHidden/>
           </w:rPr>
           <w:fldChar w:fldCharType="separate"/>
         </w:r>
@@ -2474,15 +2309,13 @@
           <w:rPr>
             <w:noProof/>
             <w:webHidden/>
-            <w:lang w:val="es-AR"/>
-          </w:rPr>
-          <w:t>9</w:t>
-        </w:r>
-        <w:r>
-          <w:rPr>
-            <w:noProof/>
-            <w:webHidden/>
-            <w:lang w:val="es-AR"/>
+          </w:rPr>
+          <w:t>10</w:t>
+        </w:r>
+        <w:r>
+          <w:rPr>
+            <w:noProof/>
+            <w:webHidden/>
           </w:rPr>
           <w:fldChar w:fldCharType="end"/>
         </w:r>
@@ -2492,19 +2325,19 @@
       <w:pPr>
         <w:pStyle w:val="TDC2"/>
         <w:tabs>
-          <w:tab w:val="right" w:leader="dot" w:pos="9062"/>
+          <w:tab w:val="right" w:leader="dot" w:pos="8495"/>
         </w:tabs>
         <w:rPr>
+          <w:rFonts w:asciiTheme="minorHAnsi" w:eastAsiaTheme="minorEastAsia" w:hAnsiTheme="minorHAnsi" w:cstheme="minorBidi"/>
           <w:noProof/>
           <w:lang w:val="es-AR" w:eastAsia="es-AR"/>
         </w:rPr>
       </w:pPr>
-      <w:hyperlink w:anchor="_Toc288410307" w:history="1">
+      <w:hyperlink w:anchor="_Toc289030789" w:history="1">
         <w:r>
           <w:rPr>
             <w:rStyle w:val="Hipervnculo"/>
             <w:noProof/>
-            <w:lang w:val="es-AR"/>
           </w:rPr>
           <w:t>Alcances</w:t>
         </w:r>
@@ -2512,7 +2345,6 @@
           <w:rPr>
             <w:noProof/>
             <w:webHidden/>
-            <w:lang w:val="es-AR"/>
           </w:rPr>
           <w:tab/>
         </w:r>
@@ -2520,7 +2352,6 @@
           <w:rPr>
             <w:noProof/>
             <w:webHidden/>
-            <w:lang w:val="es-AR"/>
           </w:rPr>
           <w:fldChar w:fldCharType="begin"/>
         </w:r>
@@ -2528,22 +2359,19 @@
           <w:rPr>
             <w:noProof/>
             <w:webHidden/>
-            <w:lang w:val="es-AR"/>
-          </w:rPr>
-          <w:instrText xml:space="preserve"> PAGEREF _Toc288410307 \h </w:instrText>
-        </w:r>
-        <w:r>
-          <w:rPr>
-            <w:noProof/>
-            <w:webHidden/>
-            <w:lang w:val="es-AR"/>
-          </w:rPr>
-        </w:r>
-        <w:r>
-          <w:rPr>
-            <w:noProof/>
-            <w:webHidden/>
-            <w:lang w:val="es-AR"/>
+          </w:rPr>
+          <w:instrText xml:space="preserve"> PAGEREF _Toc289030789 \h </w:instrText>
+        </w:r>
+        <w:r>
+          <w:rPr>
+            <w:noProof/>
+            <w:webHidden/>
+          </w:rPr>
+        </w:r>
+        <w:r>
+          <w:rPr>
+            <w:noProof/>
+            <w:webHidden/>
           </w:rPr>
           <w:fldChar w:fldCharType="separate"/>
         </w:r>
@@ -2551,15 +2379,13 @@
           <w:rPr>
             <w:noProof/>
             <w:webHidden/>
-            <w:lang w:val="es-AR"/>
-          </w:rPr>
-          <w:t>9</w:t>
-        </w:r>
-        <w:r>
-          <w:rPr>
-            <w:noProof/>
-            <w:webHidden/>
-            <w:lang w:val="es-AR"/>
+          </w:rPr>
+          <w:t>10</w:t>
+        </w:r>
+        <w:r>
+          <w:rPr>
+            <w:noProof/>
+            <w:webHidden/>
           </w:rPr>
           <w:fldChar w:fldCharType="end"/>
         </w:r>
@@ -2569,19 +2395,19 @@
       <w:pPr>
         <w:pStyle w:val="TDC1"/>
         <w:tabs>
-          <w:tab w:val="right" w:leader="dot" w:pos="9062"/>
+          <w:tab w:val="right" w:leader="dot" w:pos="8495"/>
         </w:tabs>
         <w:rPr>
+          <w:rFonts w:asciiTheme="minorHAnsi" w:eastAsiaTheme="minorEastAsia" w:hAnsiTheme="minorHAnsi" w:cstheme="minorBidi"/>
           <w:noProof/>
           <w:lang w:val="es-AR" w:eastAsia="es-AR"/>
         </w:rPr>
       </w:pPr>
-      <w:hyperlink w:anchor="_Toc288410308" w:history="1">
+      <w:hyperlink w:anchor="_Toc289030790" w:history="1">
         <w:r>
           <w:rPr>
             <w:rStyle w:val="Hipervnculo"/>
             <w:noProof/>
-            <w:lang w:val="es-AR"/>
           </w:rPr>
           <w:t>Bibliografía</w:t>
         </w:r>
@@ -2589,7 +2415,6 @@
           <w:rPr>
             <w:noProof/>
             <w:webHidden/>
-            <w:lang w:val="es-AR"/>
           </w:rPr>
           <w:tab/>
         </w:r>
@@ -2597,7 +2422,6 @@
           <w:rPr>
             <w:noProof/>
             <w:webHidden/>
-            <w:lang w:val="es-AR"/>
           </w:rPr>
           <w:fldChar w:fldCharType="begin"/>
         </w:r>
@@ -2605,22 +2429,19 @@
           <w:rPr>
             <w:noProof/>
             <w:webHidden/>
-            <w:lang w:val="es-AR"/>
-          </w:rPr>
-          <w:instrText xml:space="preserve"> PAGEREF _Toc288410308 \h </w:instrText>
-        </w:r>
-        <w:r>
-          <w:rPr>
-            <w:noProof/>
-            <w:webHidden/>
-            <w:lang w:val="es-AR"/>
-          </w:rPr>
-        </w:r>
-        <w:r>
-          <w:rPr>
-            <w:noProof/>
-            <w:webHidden/>
-            <w:lang w:val="es-AR"/>
+          </w:rPr>
+          <w:instrText xml:space="preserve"> PAGEREF _Toc289030790 \h </w:instrText>
+        </w:r>
+        <w:r>
+          <w:rPr>
+            <w:noProof/>
+            <w:webHidden/>
+          </w:rPr>
+        </w:r>
+        <w:r>
+          <w:rPr>
+            <w:noProof/>
+            <w:webHidden/>
           </w:rPr>
           <w:fldChar w:fldCharType="separate"/>
         </w:r>
@@ -2628,15 +2449,13 @@
           <w:rPr>
             <w:noProof/>
             <w:webHidden/>
-            <w:lang w:val="es-AR"/>
-          </w:rPr>
-          <w:t>10</w:t>
-        </w:r>
-        <w:r>
-          <w:rPr>
-            <w:noProof/>
-            <w:webHidden/>
-            <w:lang w:val="es-AR"/>
+          </w:rPr>
+          <w:t>11</w:t>
+        </w:r>
+        <w:r>
+          <w:rPr>
+            <w:noProof/>
+            <w:webHidden/>
           </w:rPr>
           <w:fldChar w:fldCharType="end"/>
         </w:r>
@@ -2732,14 +2551,12 @@
           <w:numId w:val="3"/>
         </w:numPr>
       </w:pPr>
-      <w:bookmarkStart w:id="0" w:name="_Toc288410295"/>
-      <w:r>
-        <w:t xml:space="preserve">Descripción del </w:t>
+      <w:bookmarkStart w:id="0" w:name="_Toc289030778"/>
+      <w:r>
+        <w:lastRenderedPageBreak/>
+        <w:t>Descripción del Ambiente</w:t>
       </w:r>
       <w:bookmarkEnd w:id="0"/>
-      <w:r>
-        <w:t>Ambiente</w:t>
-      </w:r>
     </w:p>
     <w:p>
       <w:pPr>
@@ -2750,7 +2567,7 @@
       <w:pPr>
         <w:pStyle w:val="Ttulo2"/>
       </w:pPr>
-      <w:bookmarkStart w:id="1" w:name="_Toc288410296"/>
+      <w:bookmarkStart w:id="1" w:name="_Toc289030779"/>
       <w:r>
         <w:t>Sujetos Destinatarios</w:t>
       </w:r>
@@ -2761,21 +2578,11 @@
       <w:pPr>
         <w:jc w:val="both"/>
       </w:pPr>
-      <w:r>
-        <w:fldChar w:fldCharType="begin"/>
-      </w:r>
-      <w:r>
-        <w:instrText xml:space="preserve"> TITLE  \* Upper  \* MERGEFORMAT </w:instrText>
-      </w:r>
-      <w:r>
-        <w:fldChar w:fldCharType="separate"/>
-      </w:r>
-      <w:r>
-        <w:t>EDUAR 2.0</w:t>
-      </w:r>
-      <w:r>
-        <w:fldChar w:fldCharType="end"/>
-      </w:r>
+      <w:fldSimple w:instr=" TITLE  \* Upper  \* MERGEFORMAT ">
+        <w:r>
+          <w:t>EDUAR 2.0</w:t>
+        </w:r>
+      </w:fldSimple>
       <w:r>
         <w:t xml:space="preserve"> estará dirigido a entidades educativas de nivel medio, pertenecientes a la Provincia de Córdoba, que se encuentren adscriptas a la Dirección General de Educación Media de la Provincia.</w:t>
       </w:r>
@@ -2784,19 +2591,16 @@
       <w:pPr>
         <w:pStyle w:val="Ttulo2"/>
       </w:pPr>
-      <w:bookmarkStart w:id="2" w:name="_Toc288410297"/>
     </w:p>
     <w:p>
       <w:pPr>
         <w:pStyle w:val="Ttulo2"/>
       </w:pPr>
-      <w:r>
-        <w:t>Objetivos de</w:t>
+      <w:bookmarkStart w:id="2" w:name="_Toc289030780"/>
+      <w:r>
+        <w:t>Objetivos de los Entes Destinatarios</w:t>
       </w:r>
       <w:bookmarkEnd w:id="2"/>
-      <w:r>
-        <w:t xml:space="preserve"> los Entes Destinatarios</w:t>
-      </w:r>
     </w:p>
     <w:p>
       <w:pPr>
@@ -2877,7 +2681,6 @@
         <w:jc w:val="both"/>
       </w:pPr>
       <w:r>
-        <w:lastRenderedPageBreak/>
         <w:t xml:space="preserve">Desarrollar las capacidades necesarias para la comprensión y utilización inteligente y crítica de los nuevos lenguajes y herramientas producidos en el campo de las tecnologías de la información y la comunicación; </w:t>
       </w:r>
     </w:p>
@@ -2904,6 +2707,7 @@
         <w:jc w:val="both"/>
       </w:pPr>
       <w:r>
+        <w:lastRenderedPageBreak/>
         <w:t>Promover la formación corporal y motriz a través de la educación física, acorde con los requerimientos del proceso de desarrollo integral de los adolescentes y jóvenes:</w:t>
       </w:r>
     </w:p>
@@ -2924,16 +2728,18 @@
       <w:pPr>
         <w:pStyle w:val="Ttulo2"/>
       </w:pPr>
-      <w:bookmarkStart w:id="3" w:name="_Toc288410298"/>
     </w:p>
     <w:p>
       <w:pPr>
         <w:pStyle w:val="Ttulo2"/>
       </w:pPr>
+      <w:bookmarkStart w:id="3" w:name="_Toc289030781"/>
       <w:r>
         <w:t>Organigrama</w:t>
       </w:r>
       <w:bookmarkEnd w:id="3"/>
+    </w:p>
+    <w:p>
       <w:r>
         <w:rPr>
           <w:noProof/>
@@ -2964,7 +2770,6 @@
           <w:szCs w:val="26"/>
         </w:rPr>
       </w:pPr>
-      <w:bookmarkStart w:id="4" w:name="_Toc288410299"/>
       <w:r>
         <w:br w:type="page"/>
       </w:r>
@@ -2978,19 +2783,7 @@
           <w:szCs w:val="26"/>
         </w:rPr>
         <w:lastRenderedPageBreak/>
-        <w:t xml:space="preserve">Funcionamiento General de la </w:t>
-      </w:r>
-      <w:bookmarkEnd w:id="4"/>
-      <w:r>
-        <w:rPr>
-          <w:rFonts w:ascii="Cambria" w:hAnsi="Cambria"/>
-          <w:b/>
-          <w:bCs/>
-          <w:color w:val="4F81BD"/>
-          <w:sz w:val="26"/>
-          <w:szCs w:val="26"/>
-        </w:rPr>
-        <w:t>Educación</w:t>
+        <w:t>Funcionamiento General de la Educación</w:t>
       </w:r>
     </w:p>
     <w:p>
@@ -3141,11 +2934,26 @@
         </w:numPr>
         <w:ind w:left="1416" w:hanging="1056"/>
       </w:pPr>
-      <w:bookmarkStart w:id="5" w:name="_Toc288410300"/>
+      <w:bookmarkStart w:id="4" w:name="_Toc289030782"/>
       <w:r>
         <w:lastRenderedPageBreak/>
         <w:t>Diagnóstico</w:t>
       </w:r>
+      <w:bookmarkEnd w:id="4"/>
+    </w:p>
+    <w:p>
+      <w:pPr>
+        <w:jc w:val="both"/>
+      </w:pPr>
+    </w:p>
+    <w:p>
+      <w:pPr>
+        <w:pStyle w:val="Ttulo2"/>
+      </w:pPr>
+      <w:bookmarkStart w:id="5" w:name="_Toc289030783"/>
+      <w:r>
+        <w:t>Problemas o Falencias</w:t>
+      </w:r>
       <w:bookmarkEnd w:id="5"/>
     </w:p>
     <w:p>
@@ -3155,28 +2963,13 @@
     </w:p>
     <w:p>
       <w:pPr>
-        <w:pStyle w:val="Ttulo2"/>
-      </w:pPr>
-      <w:bookmarkStart w:id="6" w:name="_Toc288410301"/>
-      <w:r>
-        <w:t>Problemas o Falencias</w:t>
-      </w:r>
-      <w:bookmarkEnd w:id="6"/>
-    </w:p>
-    <w:p>
-      <w:pPr>
-        <w:jc w:val="both"/>
-      </w:pPr>
-    </w:p>
-    <w:p>
-      <w:pPr>
         <w:jc w:val="both"/>
       </w:pPr>
       <w:r>
         <w:rPr>
           <w:highlight w:val="yellow"/>
         </w:rPr>
-        <w:t>En el escenario educativo actual, se denota</w:t>
+        <w:t>En el escenario educativo actual se denota</w:t>
       </w:r>
       <w:r>
         <w:rPr>
@@ -3527,108 +3320,103 @@
         <w:t>,</w:t>
       </w:r>
       <w:r>
-        <w:t xml:space="preserve"> los alumn</w:t>
-      </w:r>
-      <w:bookmarkStart w:id="7" w:name="_GoBack"/>
+        <w:t xml:space="preserve"> los alumnos </w:t>
+      </w:r>
+      <w:r>
+        <w:t>de</w:t>
+      </w:r>
+      <w:r>
+        <w:t xml:space="preserve"> hoy se encuentran </w:t>
+      </w:r>
+      <w:r>
+        <w:t>sobre</w:t>
+      </w:r>
+      <w:r>
+        <w:t xml:space="preserve"> </w:t>
+      </w:r>
+      <w:r>
+        <w:t>estimulados por un bombardeo tecnológico que los deja expuestos a una sobrecarga de información</w:t>
+      </w:r>
+      <w:r>
+        <w:t>,</w:t>
+      </w:r>
+      <w:r>
+        <w:t xml:space="preserve"> </w:t>
+      </w:r>
+      <w:r>
+        <w:t>p</w:t>
+      </w:r>
+      <w:r>
+        <w:t xml:space="preserve">or lo cual en todos los ambientes en que los alumnos se mueven tienen un acceso amplio a nuevas tecnologías de información: teléfonos celulares de </w:t>
+      </w:r>
+      <w:r>
+        <w:t>última</w:t>
+      </w:r>
+      <w:r>
+        <w:t xml:space="preserve"> generación, notebook</w:t>
+      </w:r>
+      <w:r>
+        <w:t>s</w:t>
+      </w:r>
+      <w:r>
+        <w:t xml:space="preserve">, netbooks, </w:t>
+      </w:r>
+      <w:proofErr w:type="spellStart"/>
+      <w:r>
+        <w:t>tablets</w:t>
+      </w:r>
+      <w:proofErr w:type="spellEnd"/>
+      <w:r>
+        <w:t>,</w:t>
+      </w:r>
+      <w:r>
+        <w:t xml:space="preserve"> </w:t>
+      </w:r>
+      <w:r>
+        <w:t>consolas de video juegos, etc.</w:t>
+      </w:r>
+      <w:r>
+        <w:t>,</w:t>
+      </w:r>
+      <w:r>
+        <w:t xml:space="preserve"> </w:t>
+      </w:r>
+      <w:r>
+        <w:t>h</w:t>
+      </w:r>
+      <w:r>
+        <w:t>acen notar que el único ambiente en el cual participan los jóvenes que no ha manifestado este salto tecnológico es la ESCUELA. Es por ello que es otro desafío a afrontar que el colegio sea un ámbito donde la utilización de nuevas tecnologías de información sea un complemento y soporte de la formación educativa.</w:t>
+      </w:r>
+    </w:p>
+    <w:p>
+      <w:pPr>
+        <w:jc w:val="both"/>
+      </w:pPr>
+    </w:p>
+    <w:p>
+      <w:pPr>
+        <w:pStyle w:val="Ttulo2"/>
+      </w:pPr>
+      <w:bookmarkStart w:id="6" w:name="_Toc289030784"/>
+      <w:r>
+        <w:t>Requerimientos</w:t>
+      </w:r>
+      <w:bookmarkEnd w:id="6"/>
+    </w:p>
+    <w:p>
+      <w:pPr>
+        <w:jc w:val="both"/>
+      </w:pPr>
+    </w:p>
+    <w:p>
+      <w:pPr>
+        <w:pStyle w:val="Ttulo3"/>
+      </w:pPr>
+      <w:bookmarkStart w:id="7" w:name="_Toc289030785"/>
+      <w:r>
+        <w:t>Del Grupo</w:t>
+      </w:r>
       <w:bookmarkEnd w:id="7"/>
-      <w:r>
-        <w:t xml:space="preserve">os </w:t>
-      </w:r>
-      <w:r>
-        <w:t>de</w:t>
-      </w:r>
-      <w:r>
-        <w:t xml:space="preserve"> hoy se encuentran </w:t>
-      </w:r>
-      <w:r>
-        <w:t>sobre</w:t>
-      </w:r>
-      <w:r>
-        <w:t xml:space="preserve"> </w:t>
-      </w:r>
-      <w:r>
-        <w:t>estimulados por un bombardeo tecnológico que los deja expuestos a una sobrecarga de información</w:t>
-      </w:r>
-      <w:r>
-        <w:t>,</w:t>
-      </w:r>
-      <w:r>
-        <w:t xml:space="preserve"> </w:t>
-      </w:r>
-      <w:r>
-        <w:t>p</w:t>
-      </w:r>
-      <w:r>
-        <w:t xml:space="preserve">or lo cual en todos los ambientes en que los alumnos se mueven tienen un acceso amplio a nuevas tecnologías de información: teléfonos celulares de </w:t>
-      </w:r>
-      <w:r>
-        <w:t>última</w:t>
-      </w:r>
-      <w:r>
-        <w:t xml:space="preserve"> generación, notebook</w:t>
-      </w:r>
-      <w:r>
-        <w:t>s</w:t>
-      </w:r>
-      <w:r>
-        <w:t xml:space="preserve">, netbooks, </w:t>
-      </w:r>
-      <w:proofErr w:type="spellStart"/>
-      <w:r>
-        <w:t>tablets</w:t>
-      </w:r>
-      <w:proofErr w:type="spellEnd"/>
-      <w:r>
-        <w:t>,</w:t>
-      </w:r>
-      <w:r>
-        <w:t xml:space="preserve"> </w:t>
-      </w:r>
-      <w:r>
-        <w:t>consolas de video juegos, etc.</w:t>
-      </w:r>
-      <w:r>
-        <w:t>,</w:t>
-      </w:r>
-      <w:r>
-        <w:t xml:space="preserve"> </w:t>
-      </w:r>
-      <w:r>
-        <w:t>h</w:t>
-      </w:r>
-      <w:r>
-        <w:t>acen notar que el único ambiente en el cual participan los jóvenes que no ha manifestado este salto tecnológico es la ESCUELA. Es por ello que es otro desafío a afrontar que el colegio sea un ámbito donde la utilización de nuevas tecnologías de información sea un complemento y soporte de la formación educativa.</w:t>
-      </w:r>
-    </w:p>
-    <w:p>
-      <w:pPr>
-        <w:jc w:val="both"/>
-      </w:pPr>
-    </w:p>
-    <w:p>
-      <w:pPr>
-        <w:pStyle w:val="Ttulo2"/>
-      </w:pPr>
-      <w:bookmarkStart w:id="8" w:name="_Toc288410302"/>
-      <w:r>
-        <w:t>Requerimientos</w:t>
-      </w:r>
-      <w:bookmarkEnd w:id="8"/>
-    </w:p>
-    <w:p>
-      <w:pPr>
-        <w:jc w:val="both"/>
-      </w:pPr>
-    </w:p>
-    <w:p>
-      <w:pPr>
-        <w:pStyle w:val="Ttulo3"/>
-      </w:pPr>
-      <w:bookmarkStart w:id="9" w:name="_Toc288410303"/>
-      <w:r>
-        <w:t>Del Grupo</w:t>
-      </w:r>
-      <w:bookmarkEnd w:id="9"/>
     </w:p>
     <w:p>
       <w:pPr>
@@ -3735,11 +3523,11 @@
       <w:pPr>
         <w:pStyle w:val="Ttulo3"/>
       </w:pPr>
-      <w:bookmarkStart w:id="10" w:name="_Toc288410304"/>
+      <w:bookmarkStart w:id="8" w:name="_Toc289030786"/>
       <w:r>
         <w:t>Del Usuario</w:t>
       </w:r>
-      <w:bookmarkEnd w:id="10"/>
+      <w:bookmarkEnd w:id="8"/>
     </w:p>
     <w:p>
       <w:pPr>
@@ -3807,10 +3595,10 @@
           <w:numId w:val="3"/>
         </w:numPr>
       </w:pPr>
-      <w:bookmarkStart w:id="11" w:name="_Toc288410305"/>
       <w:r>
         <w:br w:type="page"/>
       </w:r>
+      <w:bookmarkStart w:id="9" w:name="_Toc289030787"/>
       <w:r>
         <w:lastRenderedPageBreak/>
         <w:t>P</w:t>
@@ -3818,46 +3606,46 @@
       <w:r>
         <w:t>ropuesta de Sistema de Información</w:t>
       </w:r>
+      <w:bookmarkEnd w:id="9"/>
+    </w:p>
+    <w:p/>
+    <w:p>
+      <w:pPr>
+        <w:pStyle w:val="Ttulo2"/>
+      </w:pPr>
+      <w:bookmarkStart w:id="10" w:name="_Toc289030788"/>
+      <w:r>
+        <w:t>Objetivo</w:t>
+      </w:r>
+      <w:bookmarkEnd w:id="10"/>
+    </w:p>
+    <w:p>
+      <w:pPr>
+        <w:jc w:val="both"/>
+      </w:pPr>
+    </w:p>
+    <w:p>
+      <w:pPr>
+        <w:jc w:val="both"/>
+      </w:pPr>
+      <w:r>
+        <w:t>Captar, almacenar, procesar y distribuir información relacionada a los procesos de trabajo, operaciones, procedimientos y actividades en general que se realizan en la empresa Leader Machine S.A.</w:t>
+      </w:r>
+    </w:p>
+    <w:p>
+      <w:pPr>
+        <w:jc w:val="both"/>
+      </w:pPr>
+    </w:p>
+    <w:p>
+      <w:pPr>
+        <w:pStyle w:val="Ttulo2"/>
+      </w:pPr>
+      <w:bookmarkStart w:id="11" w:name="_Toc289030789"/>
+      <w:r>
+        <w:t>Alcances</w:t>
+      </w:r>
       <w:bookmarkEnd w:id="11"/>
-    </w:p>
-    <w:p/>
-    <w:p>
-      <w:pPr>
-        <w:pStyle w:val="Ttulo2"/>
-      </w:pPr>
-      <w:bookmarkStart w:id="12" w:name="_Toc288410306"/>
-      <w:r>
-        <w:t>Objetivo</w:t>
-      </w:r>
-      <w:bookmarkEnd w:id="12"/>
-    </w:p>
-    <w:p>
-      <w:pPr>
-        <w:jc w:val="both"/>
-      </w:pPr>
-    </w:p>
-    <w:p>
-      <w:pPr>
-        <w:jc w:val="both"/>
-      </w:pPr>
-      <w:r>
-        <w:t>Captar, almacenar, procesar y distribuir información relacionada a los procesos de trabajo, operaciones, procedimientos y actividades en general que se realizan en la empresa Leader Machine S.A.</w:t>
-      </w:r>
-    </w:p>
-    <w:p>
-      <w:pPr>
-        <w:jc w:val="both"/>
-      </w:pPr>
-    </w:p>
-    <w:p>
-      <w:pPr>
-        <w:pStyle w:val="Ttulo2"/>
-      </w:pPr>
-      <w:bookmarkStart w:id="13" w:name="_Toc288410307"/>
-      <w:r>
-        <w:t>Alcances</w:t>
-      </w:r>
-      <w:bookmarkEnd w:id="13"/>
     </w:p>
     <w:p/>
     <w:p>
@@ -3881,7 +3669,12 @@
         </w:numPr>
       </w:pPr>
       <w:r>
-        <w:t>Registrar y controlar insumos.</w:t>
+        <w:t>Registrar y controlar ins</w:t>
+      </w:r>
+      <w:bookmarkStart w:id="12" w:name="_GoBack"/>
+      <w:bookmarkEnd w:id="12"/>
+      <w:r>
+        <w:t>umos.</w:t>
       </w:r>
     </w:p>
     <w:p>
@@ -4053,10 +3846,12 @@
       <w:r>
         <w:br w:type="page"/>
       </w:r>
+      <w:bookmarkStart w:id="13" w:name="_Toc289030790"/>
       <w:r>
         <w:lastRenderedPageBreak/>
         <w:t>Bibliografía</w:t>
       </w:r>
+      <w:bookmarkEnd w:id="13"/>
     </w:p>
     <w:p>
       <w:pPr>
@@ -4162,27 +3957,14 @@
             </w:rPr>
             <w:t xml:space="preserve">Capítulo: </w:t>
           </w:r>
-          <w:r>
-            <w:fldChar w:fldCharType="begin"/>
-          </w:r>
-          <w:r>
-            <w:instrText xml:space="preserve"> STYLEREF  "1"  </w:instrText>
-          </w:r>
-          <w:r>
-            <w:fldChar w:fldCharType="separate"/>
-          </w:r>
-          <w:r>
-            <w:rPr>
-              <w:noProof/>
-            </w:rPr>
-            <w:t>Diagnóstico</w:t>
-          </w:r>
-          <w:r>
-            <w:rPr>
-              <w:noProof/>
-            </w:rPr>
-            <w:fldChar w:fldCharType="end"/>
-          </w:r>
+          <w:fldSimple w:instr=" STYLEREF  &quot;1&quot;  ">
+            <w:r>
+              <w:rPr>
+                <w:noProof/>
+              </w:rPr>
+              <w:t>Propuesta de Sistema de Información</w:t>
+            </w:r>
+          </w:fldSimple>
         </w:p>
       </w:tc>
     </w:tr>
@@ -4217,7 +3999,7 @@
               <w:sz w:val="40"/>
               <w:szCs w:val="40"/>
             </w:rPr>
-            <w:t>9</w:t>
+            <w:t>10</w:t>
           </w:r>
           <w:r>
             <w:rPr>
@@ -4360,7 +4142,7 @@
                     <w:noProof/>
                     <w:color w:val="FFFFFF"/>
                   </w:rPr>
-                  <w:t>9</w:t>
+                  <w:t>10</w:t>
                 </w:r>
                 <w:r>
                   <w:rPr>
@@ -5218,9 +5000,9 @@
     <w:lsdException w:name="heading 7" w:locked="1" w:uiPriority="0" w:qFormat="1"/>
     <w:lsdException w:name="heading 8" w:locked="1" w:uiPriority="0" w:qFormat="1"/>
     <w:lsdException w:name="heading 9" w:locked="1" w:uiPriority="0" w:qFormat="1"/>
-    <w:lsdException w:name="toc 1" w:locked="1" w:semiHidden="0" w:uiPriority="0" w:unhideWhenUsed="0"/>
-    <w:lsdException w:name="toc 2" w:locked="1" w:semiHidden="0" w:uiPriority="0" w:unhideWhenUsed="0"/>
-    <w:lsdException w:name="toc 3" w:locked="1" w:semiHidden="0" w:uiPriority="0" w:unhideWhenUsed="0"/>
+    <w:lsdException w:name="toc 1" w:locked="1" w:semiHidden="0" w:uiPriority="39" w:unhideWhenUsed="0"/>
+    <w:lsdException w:name="toc 2" w:locked="1" w:semiHidden="0" w:uiPriority="39" w:unhideWhenUsed="0"/>
+    <w:lsdException w:name="toc 3" w:locked="1" w:semiHidden="0" w:uiPriority="39" w:unhideWhenUsed="0"/>
     <w:lsdException w:name="toc 4" w:locked="1" w:semiHidden="0" w:uiPriority="0" w:unhideWhenUsed="0"/>
     <w:lsdException w:name="toc 5" w:locked="1" w:semiHidden="0" w:uiPriority="0" w:unhideWhenUsed="0"/>
     <w:lsdException w:name="toc 6" w:locked="1" w:semiHidden="0" w:uiPriority="0" w:unhideWhenUsed="0"/>
@@ -5545,7 +5327,7 @@
     <w:basedOn w:val="Normal"/>
     <w:next w:val="Normal"/>
     <w:autoRedefine/>
-    <w:uiPriority w:val="99"/>
+    <w:uiPriority w:val="39"/>
     <w:rsid w:val="00D325EF"/>
     <w:pPr>
       <w:spacing w:after="100" w:line="276" w:lineRule="auto"/>
@@ -5560,7 +5342,7 @@
     <w:basedOn w:val="Normal"/>
     <w:next w:val="Normal"/>
     <w:autoRedefine/>
-    <w:uiPriority w:val="99"/>
+    <w:uiPriority w:val="39"/>
     <w:rsid w:val="00D325EF"/>
     <w:pPr>
       <w:spacing w:after="100" w:line="276" w:lineRule="auto"/>
@@ -5574,7 +5356,7 @@
     <w:basedOn w:val="Normal"/>
     <w:next w:val="Normal"/>
     <w:autoRedefine/>
-    <w:uiPriority w:val="99"/>
+    <w:uiPriority w:val="39"/>
     <w:rsid w:val="00D325EF"/>
     <w:pPr>
       <w:spacing w:after="100" w:line="276" w:lineRule="auto"/>
@@ -6205,7 +5987,7 @@
 </file>
 
 <file path=customXml/itemProps1.xml><?xml version="1.0" encoding="utf-8"?>
-<ds:datastoreItem xmlns:ds="http://schemas.openxmlformats.org/officeDocument/2006/customXml" ds:itemID="{BBD30AC0-6E6B-4271-BF24-E3CA97C13EFA}">
+<ds:datastoreItem xmlns:ds="http://schemas.openxmlformats.org/officeDocument/2006/customXml" ds:itemID="{F5B9BC94-5245-4A5D-9770-9E7ABC84731C}">
   <ds:schemaRefs>
     <ds:schemaRef ds:uri="http://schemas.openxmlformats.org/officeDocument/2006/bibliography"/>
   </ds:schemaRefs>

</xml_diff>